<commit_message>
updated documentation for taking into account the need for a new field "Commentaire" when finalizing an EAE
</commit_message>
<xml_diff>
--- a/src/site/resources/doc/specifications/CDC Processus de traitement EAE 0.1.docx
+++ b/src/site/resources/doc/specifications/CDC Processus de traitement EAE 0.1.docx
@@ -44,7 +44,7 @@
           <v:shape id="_x0000_i1025" type="#_x0000_t75" style="width:395.15pt;height:381.75pt" o:ole="">
             <v:imagedata r:id="rId5" o:title=""/>
           </v:shape>
-          <o:OLEObject Type="Embed" ProgID="Visio.Drawing.11" ShapeID="_x0000_i1025" DrawAspect="Content" ObjectID="_1414930519" r:id="rId6"/>
+          <o:OLEObject Type="Embed" ProgID="Visio.Drawing.11" ShapeID="_x0000_i1025" DrawAspect="Content" ObjectID="_1414934330" r:id="rId6"/>
         </w:object>
       </w:r>
     </w:p>
@@ -390,7 +390,7 @@
           <v:shape id="_x0000_i1026" type="#_x0000_t75" style="width:397.65pt;height:3in" o:ole="">
             <v:imagedata r:id="rId7" o:title=""/>
           </v:shape>
-          <o:OLEObject Type="Embed" ProgID="Visio.Drawing.11" ShapeID="_x0000_i1026" DrawAspect="Content" ObjectID="_1414930520" r:id="rId8"/>
+          <o:OLEObject Type="Embed" ProgID="Visio.Drawing.11" ShapeID="_x0000_i1026" DrawAspect="Content" ObjectID="_1414934331" r:id="rId8"/>
         </w:object>
       </w:r>
     </w:p>
@@ -1012,23 +1012,482 @@
         <w:t>. (au format 900xxxx)</w:t>
       </w:r>
     </w:p>
+    <w:p>
+      <w:pPr>
+        <w:pStyle w:val="ListParagraph"/>
+        <w:numPr>
+          <w:ilvl w:val="0"/>
+          <w:numId w:val="2"/>
+        </w:numPr>
+      </w:pPr>
+      <w:r>
+        <w:rPr>
+          <w:u w:val="single"/>
+        </w:rPr>
+        <w:t>commentaire :</w:t>
+      </w:r>
+      <w:r>
+        <w:t xml:space="preserve"> le commentaire de l’agent qui finalise l’EAE via le formulaire </w:t>
+      </w:r>
+      <w:proofErr w:type="spellStart"/>
+      <w:r>
+        <w:t>Sharepoint</w:t>
+      </w:r>
+      <w:proofErr w:type="spellEnd"/>
+      <w:r>
+        <w:t xml:space="preserve"> (ce commentaire doit être restitué à SIRH-EAE lors de l’appel de ce web service)</w:t>
+      </w:r>
+    </w:p>
     <w:p/>
     <w:p>
       <w:r>
-        <w:t>Le format du service web sera en GET le suivant :</w:t>
-      </w:r>
-    </w:p>
-    <w:p>
+        <w:t xml:space="preserve">Le format du service web </w:t>
+      </w:r>
+      <w:r>
+        <w:t>sera</w:t>
+      </w:r>
+      <w:r>
+        <w:t xml:space="preserve"> </w:t>
+      </w:r>
+      <w:r>
+        <w:t>le suivant :</w:t>
+      </w:r>
+    </w:p>
+    <w:p>
+      <w:pPr>
+        <w:outlineLvl w:val="0"/>
+        <w:rPr>
+          <w:rStyle w:val="IntenseEmphasis1"/>
+          <w:lang w:val="en-US"/>
+        </w:rPr>
+      </w:pPr>
+      <w:r>
+        <w:rPr>
+          <w:rStyle w:val="IntenseEmphasis1"/>
+          <w:lang w:val="en-US"/>
+        </w:rPr>
+        <w:t>URL:</w:t>
+      </w:r>
+      <w:r>
+        <w:rPr>
+          <w:lang w:val="en-US"/>
+        </w:rPr>
+        <w:t xml:space="preserve"> POST </w:t>
+      </w:r>
       <w:hyperlink r:id="rId9" w:history="1">
         <w:r>
           <w:rPr>
             <w:rStyle w:val="Hyperlink"/>
+            <w:lang/>
           </w:rPr>
-          <w:t>http://SIRH-EAE-WS/eaes/finalizeEae?idEae=&amp;idAgent=&amp;idDocument=&amp;versionDocument</w:t>
+          <w:t>http://URL_SERVEUR/</w:t>
+        </w:r>
+        <w:proofErr w:type="spellStart"/>
+        <w:r>
+          <w:rPr>
+            <w:rStyle w:val="Hyperlink"/>
+            <w:lang w:val="en-US"/>
+          </w:rPr>
+          <w:t>eaes</w:t>
+        </w:r>
+        <w:proofErr w:type="spellEnd"/>
+        <w:r>
+          <w:rPr>
+            <w:rStyle w:val="Hyperlink"/>
+            <w:lang/>
+          </w:rPr>
+          <w:t>/</w:t>
+        </w:r>
+        <w:proofErr w:type="spellStart"/>
+        <w:r>
+          <w:rPr>
+            <w:rStyle w:val="Hyperlink"/>
+            <w:lang w:val="en-US"/>
+          </w:rPr>
+          <w:t>finalizeEae?idEae</w:t>
+        </w:r>
+        <w:proofErr w:type="spellEnd"/>
+        <w:r>
+          <w:rPr>
+            <w:rStyle w:val="Hyperlink"/>
+            <w:lang w:val="en-US"/>
+          </w:rPr>
+          <w:t>=&amp;</w:t>
+        </w:r>
+        <w:proofErr w:type="spellStart"/>
+        <w:r>
+          <w:rPr>
+            <w:rStyle w:val="Hyperlink"/>
+            <w:lang w:val="en-US"/>
+          </w:rPr>
+          <w:t>idAgent</w:t>
+        </w:r>
+        <w:proofErr w:type="spellEnd"/>
+        <w:r>
+          <w:rPr>
+            <w:rStyle w:val="Hyperlink"/>
+            <w:lang w:val="en-US"/>
+          </w:rPr>
+          <w:t>=</w:t>
         </w:r>
       </w:hyperlink>
       <w:r>
-        <w:t xml:space="preserve">= </w:t>
+        <w:rPr>
+          <w:lang w:val="en-US"/>
+        </w:rPr>
+        <w:t xml:space="preserve">  </w:t>
+      </w:r>
+    </w:p>
+    <w:p>
+      <w:pPr>
+        <w:rPr>
+          <w:rStyle w:val="IntenseEmphasis1"/>
+        </w:rPr>
+      </w:pPr>
+      <w:r>
+        <w:rPr>
+          <w:rStyle w:val="IntenseEmphasis1"/>
+        </w:rPr>
+        <w:lastRenderedPageBreak/>
+        <w:t>Header</w:t>
+      </w:r>
+      <w:r>
+        <w:rPr>
+          <w:rStyle w:val="IntenseEmphasis1"/>
+        </w:rPr>
+        <w:t>:</w:t>
+      </w:r>
+      <w:r>
+        <w:rPr>
+          <w:rStyle w:val="IntenseEmphasis1"/>
+        </w:rPr>
+        <w:t xml:space="preserve"> </w:t>
+      </w:r>
+      <w:r>
+        <w:rPr>
+          <w:rStyle w:val="IntenseEmphasis1"/>
+          <w:b w:val="0"/>
+          <w:i w:val="0"/>
+          <w:color w:val="auto"/>
+        </w:rPr>
+        <w:t>Content-Type: application/</w:t>
+      </w:r>
+      <w:proofErr w:type="spellStart"/>
+      <w:r>
+        <w:rPr>
+          <w:rStyle w:val="IntenseEmphasis1"/>
+          <w:b w:val="0"/>
+          <w:i w:val="0"/>
+          <w:color w:val="auto"/>
+        </w:rPr>
+        <w:t>json</w:t>
+      </w:r>
+      <w:proofErr w:type="spellEnd"/>
+    </w:p>
+    <w:p>
+      <w:pPr>
+        <w:rPr>
+          <w:rStyle w:val="IntenseEmphasis1"/>
+        </w:rPr>
+      </w:pPr>
+      <w:proofErr w:type="spellStart"/>
+      <w:proofErr w:type="gramStart"/>
+      <w:r>
+        <w:rPr>
+          <w:rStyle w:val="IntenseEmphasis1"/>
+        </w:rPr>
+        <w:t>idEae</w:t>
+      </w:r>
+      <w:proofErr w:type="spellEnd"/>
+      <w:proofErr w:type="gramEnd"/>
+      <w:r>
+        <w:rPr>
+          <w:rStyle w:val="IntenseEmphasis1"/>
+        </w:rPr>
+        <w:t>:</w:t>
+      </w:r>
+      <w:r>
+        <w:t xml:space="preserve"> identifiant de l’</w:t>
+      </w:r>
+      <w:proofErr w:type="spellStart"/>
+      <w:r>
+        <w:t>Eae</w:t>
+      </w:r>
+      <w:proofErr w:type="spellEnd"/>
+    </w:p>
+    <w:p>
+      <w:pPr>
+        <w:rPr>
+          <w:rStyle w:val="IntenseEmphasis1"/>
+        </w:rPr>
+      </w:pPr>
+      <w:proofErr w:type="spellStart"/>
+      <w:proofErr w:type="gramStart"/>
+      <w:r>
+        <w:rPr>
+          <w:rStyle w:val="IntenseEmphasis1"/>
+        </w:rPr>
+        <w:t>idAgent</w:t>
+      </w:r>
+      <w:proofErr w:type="spellEnd"/>
+      <w:proofErr w:type="gramEnd"/>
+      <w:r>
+        <w:rPr>
+          <w:rStyle w:val="IntenseEmphasis1"/>
+        </w:rPr>
+        <w:t>:</w:t>
+      </w:r>
+      <w:r>
+        <w:t xml:space="preserve"> identifiant de l’agent ayant téléchargé (finalisé) l’EAE</w:t>
+      </w:r>
+    </w:p>
+    <w:p>
+      <w:pPr>
+        <w:outlineLvl w:val="0"/>
+        <w:rPr>
+          <w:rStyle w:val="IntenseEmphasis1"/>
+        </w:rPr>
+      </w:pPr>
+      <w:r>
+        <w:rPr>
+          <w:rStyle w:val="IntenseEmphasis1"/>
+        </w:rPr>
+        <w:t>Format JSON attendu</w:t>
+      </w:r>
+    </w:p>
+    <w:p>
+      <w:pPr>
+        <w:pBdr>
+          <w:top w:val="single" w:sz="4" w:space="1" w:color="000000"/>
+          <w:left w:val="single" w:sz="4" w:space="1" w:color="000000"/>
+          <w:bottom w:val="single" w:sz="4" w:space="1" w:color="000000"/>
+          <w:right w:val="single" w:sz="4" w:space="1" w:color="000000"/>
+        </w:pBdr>
+        <w:shd w:val="clear" w:color="auto" w:fill="DAEEF3"/>
+        <w:spacing w:after="0" w:line="240" w:lineRule="auto"/>
+        <w:rPr>
+          <w:rFonts w:ascii="Courier New" w:hAnsi="Courier New" w:cs="Courier New"/>
+          <w:color w:val="000000"/>
+          <w:sz w:val="20"/>
+          <w:szCs w:val="20"/>
+        </w:rPr>
+      </w:pPr>
+      <w:r>
+        <w:rPr>
+          <w:rFonts w:ascii="Courier New" w:hAnsi="Courier New" w:cs="Courier New"/>
+          <w:color w:val="000000"/>
+          <w:sz w:val="20"/>
+          <w:szCs w:val="20"/>
+        </w:rPr>
+        <w:t>{</w:t>
+      </w:r>
+    </w:p>
+    <w:p>
+      <w:pPr>
+        <w:pBdr>
+          <w:top w:val="single" w:sz="4" w:space="1" w:color="000000"/>
+          <w:left w:val="single" w:sz="4" w:space="1" w:color="000000"/>
+          <w:bottom w:val="single" w:sz="4" w:space="1" w:color="000000"/>
+          <w:right w:val="single" w:sz="4" w:space="1" w:color="000000"/>
+        </w:pBdr>
+        <w:shd w:val="clear" w:color="auto" w:fill="DAEEF3"/>
+        <w:spacing w:after="0" w:line="240" w:lineRule="auto"/>
+        <w:rPr>
+          <w:rFonts w:ascii="Courier New" w:hAnsi="Courier New" w:cs="Courier New"/>
+          <w:color w:val="000000"/>
+          <w:sz w:val="20"/>
+          <w:szCs w:val="20"/>
+        </w:rPr>
+      </w:pPr>
+      <w:r>
+        <w:rPr>
+          <w:rFonts w:ascii="Courier New" w:hAnsi="Courier New" w:cs="Courier New"/>
+          <w:color w:val="000000"/>
+          <w:sz w:val="20"/>
+          <w:szCs w:val="20"/>
+        </w:rPr>
+        <w:t xml:space="preserve">  "</w:t>
+      </w:r>
+      <w:proofErr w:type="spellStart"/>
+      <w:r>
+        <w:rPr>
+          <w:rFonts w:ascii="Courier New" w:hAnsi="Courier New" w:cs="Courier New"/>
+          <w:color w:val="000000"/>
+          <w:sz w:val="20"/>
+          <w:szCs w:val="20"/>
+        </w:rPr>
+        <w:t>idDocument</w:t>
+      </w:r>
+      <w:proofErr w:type="spellEnd"/>
+      <w:r>
+        <w:rPr>
+          <w:rFonts w:ascii="Courier New" w:hAnsi="Courier New" w:cs="Courier New"/>
+          <w:color w:val="000000"/>
+          <w:sz w:val="20"/>
+          <w:szCs w:val="20"/>
+        </w:rPr>
+        <w:t>": "",</w:t>
+      </w:r>
+    </w:p>
+    <w:p>
+      <w:pPr>
+        <w:pBdr>
+          <w:top w:val="single" w:sz="4" w:space="1" w:color="000000"/>
+          <w:left w:val="single" w:sz="4" w:space="1" w:color="000000"/>
+          <w:bottom w:val="single" w:sz="4" w:space="1" w:color="000000"/>
+          <w:right w:val="single" w:sz="4" w:space="1" w:color="000000"/>
+        </w:pBdr>
+        <w:shd w:val="clear" w:color="auto" w:fill="DAEEF3"/>
+        <w:spacing w:after="0" w:line="240" w:lineRule="auto"/>
+        <w:rPr>
+          <w:rFonts w:ascii="Courier New" w:hAnsi="Courier New" w:cs="Courier New"/>
+          <w:color w:val="000000"/>
+          <w:sz w:val="20"/>
+          <w:szCs w:val="20"/>
+        </w:rPr>
+      </w:pPr>
+      <w:r>
+        <w:rPr>
+          <w:rFonts w:ascii="Courier New" w:hAnsi="Courier New" w:cs="Courier New"/>
+          <w:color w:val="000000"/>
+          <w:sz w:val="20"/>
+          <w:szCs w:val="20"/>
+        </w:rPr>
+        <w:t xml:space="preserve">  </w:t>
+      </w:r>
+      <w:r>
+        <w:rPr>
+          <w:rFonts w:ascii="Courier New" w:hAnsi="Courier New" w:cs="Courier New"/>
+          <w:color w:val="000000"/>
+          <w:sz w:val="20"/>
+          <w:szCs w:val="20"/>
+        </w:rPr>
+        <w:t>"</w:t>
+      </w:r>
+      <w:proofErr w:type="spellStart"/>
+      <w:proofErr w:type="gramStart"/>
+      <w:r>
+        <w:rPr>
+          <w:rFonts w:ascii="Courier New" w:hAnsi="Courier New" w:cs="Courier New"/>
+          <w:color w:val="000000"/>
+          <w:sz w:val="20"/>
+          <w:szCs w:val="20"/>
+        </w:rPr>
+        <w:t>versionDocument</w:t>
+      </w:r>
+      <w:proofErr w:type="spellEnd"/>
+      <w:proofErr w:type="gramEnd"/>
+      <w:r>
+        <w:rPr>
+          <w:rFonts w:ascii="Courier New" w:hAnsi="Courier New" w:cs="Courier New"/>
+          <w:color w:val="000000"/>
+          <w:sz w:val="20"/>
+          <w:szCs w:val="20"/>
+        </w:rPr>
+        <w:t>" : "",</w:t>
+      </w:r>
+    </w:p>
+    <w:p>
+      <w:pPr>
+        <w:pBdr>
+          <w:top w:val="single" w:sz="4" w:space="1" w:color="000000"/>
+          <w:left w:val="single" w:sz="4" w:space="1" w:color="000000"/>
+          <w:bottom w:val="single" w:sz="4" w:space="1" w:color="000000"/>
+          <w:right w:val="single" w:sz="4" w:space="1" w:color="000000"/>
+        </w:pBdr>
+        <w:shd w:val="clear" w:color="auto" w:fill="DAEEF3"/>
+        <w:spacing w:after="0" w:line="240" w:lineRule="auto"/>
+        <w:rPr>
+          <w:rFonts w:ascii="Courier New" w:hAnsi="Courier New" w:cs="Courier New"/>
+          <w:color w:val="000000"/>
+          <w:sz w:val="20"/>
+          <w:szCs w:val="20"/>
+        </w:rPr>
+      </w:pPr>
+      <w:r>
+        <w:rPr>
+          <w:rFonts w:ascii="Courier New" w:hAnsi="Courier New" w:cs="Courier New"/>
+          <w:color w:val="000000"/>
+          <w:sz w:val="20"/>
+          <w:szCs w:val="20"/>
+        </w:rPr>
+        <w:t xml:space="preserve">  "</w:t>
+      </w:r>
+      <w:proofErr w:type="gramStart"/>
+      <w:r>
+        <w:rPr>
+          <w:rFonts w:ascii="Courier New" w:hAnsi="Courier New" w:cs="Courier New"/>
+          <w:color w:val="000000"/>
+          <w:sz w:val="20"/>
+          <w:szCs w:val="20"/>
+        </w:rPr>
+        <w:t>commentaire</w:t>
+      </w:r>
+      <w:proofErr w:type="gramEnd"/>
+      <w:r>
+        <w:rPr>
+          <w:rFonts w:ascii="Courier New" w:hAnsi="Courier New" w:cs="Courier New"/>
+          <w:color w:val="000000"/>
+          <w:sz w:val="20"/>
+          <w:szCs w:val="20"/>
+        </w:rPr>
+        <w:t>" : ""</w:t>
+      </w:r>
+    </w:p>
+    <w:p>
+      <w:pPr>
+        <w:pBdr>
+          <w:top w:val="single" w:sz="4" w:space="1" w:color="000000"/>
+          <w:left w:val="single" w:sz="4" w:space="1" w:color="000000"/>
+          <w:bottom w:val="single" w:sz="4" w:space="1" w:color="000000"/>
+          <w:right w:val="single" w:sz="4" w:space="1" w:color="000000"/>
+        </w:pBdr>
+        <w:shd w:val="clear" w:color="auto" w:fill="DAEEF3"/>
+        <w:spacing w:after="0" w:line="240" w:lineRule="auto"/>
+      </w:pPr>
+      <w:r>
+        <w:rPr>
+          <w:rFonts w:ascii="Courier New" w:hAnsi="Courier New" w:cs="Courier New"/>
+          <w:color w:val="000000"/>
+          <w:sz w:val="20"/>
+          <w:szCs w:val="20"/>
+        </w:rPr>
+        <w:t>}</w:t>
+      </w:r>
+    </w:p>
+    <w:p>
+      <w:pPr>
+        <w:outlineLvl w:val="0"/>
+        <w:rPr>
+          <w:rStyle w:val="IntenseEmphasis1"/>
+          <w:i w:val="0"/>
+        </w:rPr>
+      </w:pPr>
+    </w:p>
+    <w:p>
+      <w:pPr>
+        <w:outlineLvl w:val="0"/>
+        <w:rPr>
+          <w:rStyle w:val="IntenseEmphasis1"/>
+          <w:i w:val="0"/>
+          <w:color w:val="auto"/>
+        </w:rPr>
+      </w:pPr>
+      <w:r>
+        <w:rPr>
+          <w:rStyle w:val="IntenseEmphasis1"/>
+          <w:i w:val="0"/>
+          <w:color w:val="auto"/>
+        </w:rPr>
+        <w:t xml:space="preserve">Note : ce web service est défini dans le document </w:t>
+      </w:r>
+      <w:r>
+        <w:rPr>
+          <w:rStyle w:val="IntenseEmphasis1"/>
+          <w:i w:val="0"/>
+          <w:color w:val="auto"/>
+        </w:rPr>
+        <w:t>« Spécification des Web Services sur la gestion des EAE »</w:t>
       </w:r>
     </w:p>
     <w:p>
@@ -1036,8 +1495,34 @@
         <w:pStyle w:val="Heading1"/>
       </w:pPr>
       <w:r>
-        <w:lastRenderedPageBreak/>
-        <w:t>Service de récupération d’une version spécifique d’un document</w:t>
+        <w:t xml:space="preserve">Note : le couple </w:t>
+      </w:r>
+      <w:proofErr w:type="spellStart"/>
+      <w:r>
+        <w:t>idDocument</w:t>
+      </w:r>
+      <w:proofErr w:type="spellEnd"/>
+      <w:r>
+        <w:t xml:space="preserve"> et </w:t>
+      </w:r>
+      <w:proofErr w:type="spellStart"/>
+      <w:r>
+        <w:t>versionDocument</w:t>
+      </w:r>
+      <w:proofErr w:type="spellEnd"/>
+      <w:r>
+        <w:t xml:space="preserve"> sont la clé unique permettant de retrouver le document dans la </w:t>
+      </w:r>
+      <w:proofErr w:type="spellStart"/>
+      <w:r>
+        <w:t>GED.</w:t>
+      </w:r>
+      <w:r>
+        <w:t>Service</w:t>
+      </w:r>
+      <w:proofErr w:type="spellEnd"/>
+      <w:r>
+        <w:t xml:space="preserve"> de récupération d’une version spécifique d’un document</w:t>
       </w:r>
     </w:p>
     <w:p>
@@ -2992,6 +3477,47 @@
       <w:szCs w:val="16"/>
     </w:rPr>
   </w:style>
+  <w:style w:type="character" w:customStyle="1" w:styleId="IntenseEmphasis1">
+    <w:name w:val="Intense Emphasis1"/>
+    <w:rsid w:val="00751A1A"/>
+    <w:rPr>
+      <w:b/>
+      <w:bCs/>
+      <w:i/>
+      <w:iCs/>
+      <w:color w:val="4F81BD"/>
+    </w:rPr>
+  </w:style>
+  <w:style w:type="paragraph" w:styleId="BalloonText">
+    <w:name w:val="Balloon Text"/>
+    <w:basedOn w:val="Normal"/>
+    <w:link w:val="BalloonTextChar"/>
+    <w:uiPriority w:val="99"/>
+    <w:semiHidden/>
+    <w:unhideWhenUsed/>
+    <w:rsid w:val="00751A1A"/>
+    <w:pPr>
+      <w:spacing w:after="0" w:line="240" w:lineRule="auto"/>
+    </w:pPr>
+    <w:rPr>
+      <w:rFonts w:ascii="Tahoma" w:hAnsi="Tahoma" w:cs="Tahoma"/>
+      <w:sz w:val="16"/>
+      <w:szCs w:val="16"/>
+    </w:rPr>
+  </w:style>
+  <w:style w:type="character" w:customStyle="1" w:styleId="BalloonTextChar">
+    <w:name w:val="Balloon Text Char"/>
+    <w:basedOn w:val="DefaultParagraphFont"/>
+    <w:link w:val="BalloonText"/>
+    <w:uiPriority w:val="99"/>
+    <w:semiHidden/>
+    <w:rsid w:val="00751A1A"/>
+    <w:rPr>
+      <w:rFonts w:ascii="Tahoma" w:hAnsi="Tahoma" w:cs="Tahoma"/>
+      <w:sz w:val="16"/>
+      <w:szCs w:val="16"/>
+    </w:rPr>
+  </w:style>
 </w:styles>
 </file>
 
@@ -3250,7 +3776,7 @@
   <a:extraClrSchemeLst/>
   <a:extLst>
     <a:ext uri="{05A4C25C-085E-4340-85A3-A5531E510DB2}">
-      <thm15:themeFamily xmlns:thm15="http://schemas.microsoft.com/office/thememl/2012/main" xmlns="" name="Office Theme" id="{62F939B6-93AF-4DB8-9C6B-D6C7DFDC589F}" vid="{4A3C46E8-61CC-4603-A589-7422A47A8E4A}"/>
+      <thm15:themeFamily xmlns="" xmlns:thm15="http://schemas.microsoft.com/office/thememl/2012/main" name="Office Theme" id="{62F939B6-93AF-4DB8-9C6B-D6C7DFDC589F}" vid="{4A3C46E8-61CC-4603-A589-7422A47A8E4A}"/>
     </a:ext>
   </a:extLst>
 </a:theme>

</xml_diff>

<commit_message>
mise à jour de la doc de téléchargement de fichier EAE
</commit_message>
<xml_diff>
--- a/src/site/resources/doc/specifications/CDC Processus de traitement EAE 0.1.docx
+++ b/src/site/resources/doc/specifications/CDC Processus de traitement EAE 0.1.docx
@@ -44,7 +44,7 @@
           <v:shape id="_x0000_i1025" type="#_x0000_t75" style="width:395.15pt;height:381.75pt" o:ole="">
             <v:imagedata r:id="rId5" o:title=""/>
           </v:shape>
-          <o:OLEObject Type="Embed" ProgID="Visio.Drawing.11" ShapeID="_x0000_i1025" DrawAspect="Content" ObjectID="_1414934330" r:id="rId6"/>
+          <o:OLEObject Type="Embed" ProgID="Visio.Drawing.11" ShapeID="_x0000_i1025" DrawAspect="Content" ObjectID="_1415091750" r:id="rId6"/>
         </w:object>
       </w:r>
     </w:p>
@@ -90,7 +90,13 @@
         </w:numPr>
       </w:pPr>
       <w:r>
-        <w:t>Une fenêtre s’ouvre avec les propriétés de l’EAE (en lecture seule) et un bouton ‘Parcourir’ pour aller chercher le document PDF de l’EAE concerné</w:t>
+        <w:t>Une fenêtre s’ouvre avec les propriétés de l’EAE (en lecture seule)</w:t>
+      </w:r>
+      <w:r>
+        <w:t xml:space="preserve">, un champ commentaire </w:t>
+      </w:r>
+      <w:r>
+        <w:t xml:space="preserve"> et un bouton ‘Parcourir’ pour aller chercher le document PDF de l’EAE concerné</w:t>
       </w:r>
     </w:p>
     <w:p>
@@ -105,12 +111,21 @@
         <w:t>Après sélection de l’EAE, l’utilisateur clique sur OK pour uploader le fichier vers SharePoint</w:t>
       </w:r>
     </w:p>
-    <w:p>
-      <w:r>
-        <w:t>Le formulaire de téléchargement comportera les champs suivant (en lecture seule</w:t>
-      </w:r>
-      <w:r>
-        <w:t xml:space="preserve"> donc non modifiable) :</w:t>
+    <w:p/>
+    <w:p/>
+    <w:p>
+      <w:r>
+        <w:lastRenderedPageBreak/>
+        <w:t xml:space="preserve">Le formulaire de téléchargement comportera </w:t>
+      </w:r>
+      <w:r>
+        <w:t xml:space="preserve">donc </w:t>
+      </w:r>
+      <w:r>
+        <w:t>les champs</w:t>
+      </w:r>
+      <w:r>
+        <w:t xml:space="preserve"> suivants :</w:t>
       </w:r>
     </w:p>
     <w:tbl>
@@ -120,9 +135,10 @@
         <w:tblLook w:val="04A0"/>
       </w:tblPr>
       <w:tblGrid>
-        <w:gridCol w:w="3020"/>
-        <w:gridCol w:w="3021"/>
-        <w:gridCol w:w="3021"/>
+        <w:gridCol w:w="1849"/>
+        <w:gridCol w:w="1535"/>
+        <w:gridCol w:w="2535"/>
+        <w:gridCol w:w="1705"/>
       </w:tblGrid>
       <w:tr>
         <w:trPr>
@@ -131,18 +147,17 @@
         <w:tc>
           <w:tcPr>
             <w:cnfStyle w:val="001000000000"/>
-            <w:tcW w:w="3020" w:type="dxa"/>
+            <w:tcW w:w="1849" w:type="dxa"/>
           </w:tcPr>
           <w:p>
             <w:r>
-              <w:lastRenderedPageBreak/>
               <w:t>Nom</w:t>
             </w:r>
           </w:p>
         </w:tc>
         <w:tc>
           <w:tcPr>
-            <w:tcW w:w="3021" w:type="dxa"/>
+            <w:tcW w:w="1535" w:type="dxa"/>
           </w:tcPr>
           <w:p>
             <w:pPr>
@@ -155,7 +170,7 @@
         </w:tc>
         <w:tc>
           <w:tcPr>
-            <w:tcW w:w="3021" w:type="dxa"/>
+            <w:tcW w:w="2535" w:type="dxa"/>
           </w:tcPr>
           <w:p>
             <w:pPr>
@@ -166,6 +181,19 @@
             </w:r>
           </w:p>
         </w:tc>
+        <w:tc>
+          <w:tcPr>
+            <w:tcW w:w="1123" w:type="dxa"/>
+          </w:tcPr>
+          <w:p>
+            <w:pPr>
+              <w:cnfStyle w:val="100000000000"/>
+            </w:pPr>
+            <w:r>
+              <w:t>Lecture/Ecriture</w:t>
+            </w:r>
+          </w:p>
+        </w:tc>
       </w:tr>
       <w:tr>
         <w:trPr>
@@ -174,7 +202,7 @@
         <w:tc>
           <w:tcPr>
             <w:cnfStyle w:val="001000000000"/>
-            <w:tcW w:w="3020" w:type="dxa"/>
+            <w:tcW w:w="1849" w:type="dxa"/>
           </w:tcPr>
           <w:p>
             <w:r>
@@ -184,7 +212,7 @@
         </w:tc>
         <w:tc>
           <w:tcPr>
-            <w:tcW w:w="3021" w:type="dxa"/>
+            <w:tcW w:w="1535" w:type="dxa"/>
           </w:tcPr>
           <w:p>
             <w:pPr>
@@ -197,7 +225,7 @@
         </w:tc>
         <w:tc>
           <w:tcPr>
-            <w:tcW w:w="3021" w:type="dxa"/>
+            <w:tcW w:w="2535" w:type="dxa"/>
           </w:tcPr>
           <w:p>
             <w:pPr>
@@ -205,25 +233,35 @@
             </w:pPr>
           </w:p>
         </w:tc>
+        <w:tc>
+          <w:tcPr>
+            <w:tcW w:w="1123" w:type="dxa"/>
+          </w:tcPr>
+          <w:p>
+            <w:pPr>
+              <w:cnfStyle w:val="000000100000"/>
+            </w:pPr>
+            <w:r>
+              <w:t>Lecture</w:t>
+            </w:r>
+          </w:p>
+        </w:tc>
       </w:tr>
       <w:tr>
         <w:tc>
           <w:tcPr>
             <w:cnfStyle w:val="001000000000"/>
-            <w:tcW w:w="3020" w:type="dxa"/>
+            <w:tcW w:w="1849" w:type="dxa"/>
           </w:tcPr>
           <w:p>
             <w:r>
-              <w:t>Matricule évaluateur</w:t>
+              <w:t>Matricule évaluateurs</w:t>
             </w:r>
-            <w:r>
-              <w:t>s</w:t>
-            </w:r>
-          </w:p>
-        </w:tc>
-        <w:tc>
-          <w:tcPr>
-            <w:tcW w:w="3021" w:type="dxa"/>
+          </w:p>
+        </w:tc>
+        <w:tc>
+          <w:tcPr>
+            <w:tcW w:w="1535" w:type="dxa"/>
           </w:tcPr>
           <w:p>
             <w:pPr>
@@ -236,7 +274,7 @@
         </w:tc>
         <w:tc>
           <w:tcPr>
-            <w:tcW w:w="3021" w:type="dxa"/>
+            <w:tcW w:w="2535" w:type="dxa"/>
           </w:tcPr>
           <w:p>
             <w:pPr>
@@ -247,6 +285,19 @@
             </w:r>
           </w:p>
         </w:tc>
+        <w:tc>
+          <w:tcPr>
+            <w:tcW w:w="1123" w:type="dxa"/>
+          </w:tcPr>
+          <w:p>
+            <w:pPr>
+              <w:cnfStyle w:val="000000000000"/>
+            </w:pPr>
+            <w:r>
+              <w:t>Lecture</w:t>
+            </w:r>
+          </w:p>
+        </w:tc>
       </w:tr>
       <w:tr>
         <w:trPr>
@@ -255,7 +306,7 @@
         <w:tc>
           <w:tcPr>
             <w:cnfStyle w:val="001000000000"/>
-            <w:tcW w:w="3020" w:type="dxa"/>
+            <w:tcW w:w="1849" w:type="dxa"/>
           </w:tcPr>
           <w:p>
             <w:r>
@@ -265,7 +316,7 @@
         </w:tc>
         <w:tc>
           <w:tcPr>
-            <w:tcW w:w="3021" w:type="dxa"/>
+            <w:tcW w:w="1535" w:type="dxa"/>
           </w:tcPr>
           <w:p>
             <w:pPr>
@@ -278,7 +329,7 @@
         </w:tc>
         <w:tc>
           <w:tcPr>
-            <w:tcW w:w="3021" w:type="dxa"/>
+            <w:tcW w:w="2535" w:type="dxa"/>
           </w:tcPr>
           <w:p>
             <w:pPr>
@@ -289,12 +340,25 @@
             </w:r>
           </w:p>
         </w:tc>
+        <w:tc>
+          <w:tcPr>
+            <w:tcW w:w="1123" w:type="dxa"/>
+          </w:tcPr>
+          <w:p>
+            <w:pPr>
+              <w:cnfStyle w:val="000000100000"/>
+            </w:pPr>
+            <w:r>
+              <w:t>Lecture</w:t>
+            </w:r>
+          </w:p>
+        </w:tc>
       </w:tr>
       <w:tr>
         <w:tc>
           <w:tcPr>
             <w:cnfStyle w:val="001000000000"/>
-            <w:tcW w:w="3020" w:type="dxa"/>
+            <w:tcW w:w="1849" w:type="dxa"/>
           </w:tcPr>
           <w:p>
             <w:r>
@@ -304,7 +368,7 @@
         </w:tc>
         <w:tc>
           <w:tcPr>
-            <w:tcW w:w="3021" w:type="dxa"/>
+            <w:tcW w:w="1535" w:type="dxa"/>
           </w:tcPr>
           <w:p>
             <w:pPr>
@@ -317,12 +381,25 @@
         </w:tc>
         <w:tc>
           <w:tcPr>
-            <w:tcW w:w="3021" w:type="dxa"/>
+            <w:tcW w:w="2535" w:type="dxa"/>
           </w:tcPr>
           <w:p>
             <w:pPr>
               <w:cnfStyle w:val="000000000000"/>
             </w:pPr>
+          </w:p>
+        </w:tc>
+        <w:tc>
+          <w:tcPr>
+            <w:tcW w:w="1123" w:type="dxa"/>
+          </w:tcPr>
+          <w:p>
+            <w:pPr>
+              <w:cnfStyle w:val="000000000000"/>
+            </w:pPr>
+            <w:r>
+              <w:t>Lecture</w:t>
+            </w:r>
           </w:p>
         </w:tc>
       </w:tr>
@@ -333,7 +410,7 @@
         <w:tc>
           <w:tcPr>
             <w:cnfStyle w:val="001000000000"/>
-            <w:tcW w:w="3020" w:type="dxa"/>
+            <w:tcW w:w="1849" w:type="dxa"/>
           </w:tcPr>
           <w:p>
             <w:r>
@@ -343,7 +420,7 @@
         </w:tc>
         <w:tc>
           <w:tcPr>
-            <w:tcW w:w="3021" w:type="dxa"/>
+            <w:tcW w:w="1535" w:type="dxa"/>
           </w:tcPr>
           <w:p>
             <w:pPr>
@@ -356,7 +433,7 @@
         </w:tc>
         <w:tc>
           <w:tcPr>
-            <w:tcW w:w="3021" w:type="dxa"/>
+            <w:tcW w:w="2535" w:type="dxa"/>
           </w:tcPr>
           <w:p>
             <w:pPr>
@@ -364,6 +441,71 @@
             </w:pPr>
           </w:p>
         </w:tc>
+        <w:tc>
+          <w:tcPr>
+            <w:tcW w:w="1123" w:type="dxa"/>
+          </w:tcPr>
+          <w:p>
+            <w:pPr>
+              <w:cnfStyle w:val="000000100000"/>
+            </w:pPr>
+            <w:r>
+              <w:t>Lecture</w:t>
+            </w:r>
+          </w:p>
+        </w:tc>
+      </w:tr>
+      <w:tr>
+        <w:tc>
+          <w:tcPr>
+            <w:cnfStyle w:val="001000000000"/>
+            <w:tcW w:w="1849" w:type="dxa"/>
+          </w:tcPr>
+          <w:p>
+            <w:r>
+              <w:t>Commentaire</w:t>
+            </w:r>
+          </w:p>
+        </w:tc>
+        <w:tc>
+          <w:tcPr>
+            <w:tcW w:w="1535" w:type="dxa"/>
+          </w:tcPr>
+          <w:p>
+            <w:pPr>
+              <w:cnfStyle w:val="000000000000"/>
+            </w:pPr>
+            <w:r>
+              <w:t>Chaine</w:t>
+            </w:r>
+          </w:p>
+        </w:tc>
+        <w:tc>
+          <w:tcPr>
+            <w:tcW w:w="2535" w:type="dxa"/>
+          </w:tcPr>
+          <w:p>
+            <w:pPr>
+              <w:cnfStyle w:val="000000000000"/>
+            </w:pPr>
+            <w:r>
+              <w:t>Commentaire de finalisation</w:t>
+            </w:r>
+          </w:p>
+        </w:tc>
+        <w:tc>
+          <w:tcPr>
+            <w:tcW w:w="1123" w:type="dxa"/>
+          </w:tcPr>
+          <w:p>
+            <w:pPr>
+              <w:cnfStyle w:val="000000000000"/>
+            </w:pPr>
+            <w:r>
+              <w:t>Ecriture</w:t>
+            </w:r>
+          </w:p>
+        </w:tc>
       </w:tr>
     </w:tbl>
     <w:p/>
@@ -378,6 +520,15 @@
       </w:pPr>
       <w:r>
         <w:t>Exemple d’interface pour le formulaire</w:t>
+      </w:r>
+      <w:r>
+        <w:t xml:space="preserve"> </w:t>
+      </w:r>
+      <w:r>
+        <w:rPr>
+          <w:i/>
+        </w:rPr>
+        <w:t>(il manque le champ « commentaire »)</w:t>
       </w:r>
     </w:p>
     <w:p/>
@@ -390,7 +541,7 @@
           <v:shape id="_x0000_i1026" type="#_x0000_t75" style="width:397.65pt;height:3in" o:ole="">
             <v:imagedata r:id="rId7" o:title=""/>
           </v:shape>
-          <o:OLEObject Type="Embed" ProgID="Visio.Drawing.11" ShapeID="_x0000_i1026" DrawAspect="Content" ObjectID="_1414934331" r:id="rId8"/>
+          <o:OLEObject Type="Embed" ProgID="Visio.Drawing.11" ShapeID="_x0000_i1026" DrawAspect="Content" ObjectID="_1415091751" r:id="rId8"/>
         </w:object>
       </w:r>
     </w:p>
@@ -398,13 +549,8 @@
       <w:pPr>
         <w:pStyle w:val="Heading1"/>
       </w:pPr>
-      <w:proofErr w:type="spellStart"/>
-      <w:r>
-        <w:t>Renommage</w:t>
-      </w:r>
-      <w:proofErr w:type="spellEnd"/>
-      <w:r>
-        <w:t xml:space="preserve"> du fichier</w:t>
+      <w:r>
+        <w:t>Renommage du fichier</w:t>
       </w:r>
     </w:p>
     <w:p>
@@ -560,13 +706,8 @@
         </w:numPr>
       </w:pPr>
       <w:r>
-        <w:t xml:space="preserve">Tous les </w:t>
-      </w:r>
-      <w:proofErr w:type="spellStart"/>
-      <w:r>
-        <w:t>EAEs</w:t>
-      </w:r>
-      <w:proofErr w:type="spellEnd"/>
+        <w:t>Tous les EAEs</w:t>
+      </w:r>
     </w:p>
     <w:p>
       <w:pPr>
@@ -577,15 +718,8 @@
         </w:numPr>
       </w:pPr>
       <w:r>
-        <w:t xml:space="preserve">Affiche tous les </w:t>
-      </w:r>
-      <w:proofErr w:type="spellStart"/>
-      <w:r>
-        <w:t>EAEs</w:t>
-      </w:r>
-      <w:proofErr w:type="spellEnd"/>
-      <w:r>
-        <w:t xml:space="preserve"> sans tri ou filtre. L’utilisateur pourra manuellement procéder aux tris et filtres qu’il souhaite.</w:t>
+        <w:lastRenderedPageBreak/>
+        <w:t>Affiche tous les EAEs sans tri ou filtre. L’utilisateur pourra manuellement procéder aux tris et filtres qu’il souhaite.</w:t>
       </w:r>
     </w:p>
     <w:p>
@@ -621,7 +755,6 @@
         </w:numPr>
       </w:pPr>
       <w:r>
-        <w:lastRenderedPageBreak/>
         <w:t>Par matricule</w:t>
       </w:r>
     </w:p>
@@ -634,15 +767,7 @@
         </w:numPr>
       </w:pPr>
       <w:r>
-        <w:t xml:space="preserve">Affiche tous les </w:t>
-      </w:r>
-      <w:proofErr w:type="spellStart"/>
-      <w:r>
-        <w:t>EAEs</w:t>
-      </w:r>
-      <w:proofErr w:type="spellEnd"/>
-      <w:r>
-        <w:t xml:space="preserve"> par matricule (regroupement des EAE par matricule)</w:t>
+        <w:t>Affiche tous les EAEs par matricule (regroupement des EAE par matricule)</w:t>
       </w:r>
     </w:p>
     <w:p>
@@ -683,26 +808,10 @@
         <w:t>Evalué : Lecture</w:t>
       </w:r>
       <w:r>
-        <w:t xml:space="preserve"> (dans un second temps, </w:t>
-      </w:r>
-      <w:proofErr w:type="spellStart"/>
-      <w:r>
-        <w:t>cf</w:t>
-      </w:r>
-      <w:proofErr w:type="spellEnd"/>
-      <w:r>
-        <w:t xml:space="preserve"> plus bas</w:t>
-      </w:r>
-      <w:r>
-        <w:t>, pas de droit pour l’évalué lors de l’</w:t>
-      </w:r>
-      <w:proofErr w:type="spellStart"/>
-      <w:r>
-        <w:t>upload</w:t>
-      </w:r>
-      <w:proofErr w:type="spellEnd"/>
-      <w:r>
-        <w:t xml:space="preserve"> du document</w:t>
+        <w:t xml:space="preserve"> (dans un second temps, cf plus bas</w:t>
+      </w:r>
+      <w:r>
+        <w:t>, pas de droit pour l’évalué lors de l’upload du document</w:t>
       </w:r>
       <w:r>
         <w:t>)</w:t>
@@ -773,15 +882,7 @@
         <w:t>s</w:t>
       </w:r>
       <w:r>
-        <w:t xml:space="preserve"> d’organisation (</w:t>
-      </w:r>
-      <w:proofErr w:type="spellStart"/>
-      <w:r>
-        <w:t>cf</w:t>
-      </w:r>
-      <w:proofErr w:type="spellEnd"/>
-      <w:r>
-        <w:t xml:space="preserve"> plus bas).</w:t>
+        <w:t xml:space="preserve"> d’organisation (cf plus bas).</w:t>
       </w:r>
     </w:p>
     <w:p>
@@ -805,21 +906,7 @@
         <w:rPr>
           <w:i/>
         </w:rPr>
-        <w:t>/</w:t>
-      </w:r>
-      <w:proofErr w:type="spellStart"/>
-      <w:r>
-        <w:rPr>
-          <w:i/>
-        </w:rPr>
-        <w:t>_layouts</w:t>
-      </w:r>
-      <w:proofErr w:type="spellEnd"/>
-      <w:r>
-        <w:rPr>
-          <w:i/>
-        </w:rPr>
-        <w:t>/SIRH/ActiverEAEEvalue.aspx?idEAE=XYZ</w:t>
+        <w:t>/_layouts/SIRH/ActiverEAEEvalue.aspx?idEAE=XYZ</w:t>
       </w:r>
     </w:p>
     <w:p>
@@ -850,10 +937,27 @@
         <w:pStyle w:val="Heading1"/>
       </w:pPr>
       <w:r>
-        <w:t xml:space="preserve">Injection référence dans </w:t>
+        <w:t xml:space="preserve">Injection référence </w:t>
+      </w:r>
+      <w:r>
+        <w:t xml:space="preserve">et Finalisation de l’EAE </w:t>
+      </w:r>
+      <w:r>
+        <w:t xml:space="preserve">dans </w:t>
       </w:r>
       <w:r>
         <w:t>SIRH</w:t>
+      </w:r>
+      <w:r>
+        <w:t>-EAE-WS</w:t>
+      </w:r>
+    </w:p>
+    <w:p>
+      <w:pPr>
+        <w:pStyle w:val="Heading2"/>
+      </w:pPr>
+      <w:r>
+        <w:t>Définition du Web service</w:t>
       </w:r>
     </w:p>
     <w:p>
@@ -881,14 +985,12 @@
           <w:numId w:val="2"/>
         </w:numPr>
       </w:pPr>
-      <w:proofErr w:type="spellStart"/>
       <w:r>
         <w:rPr>
           <w:u w:val="single"/>
         </w:rPr>
         <w:t>idEae</w:t>
       </w:r>
-      <w:proofErr w:type="spellEnd"/>
       <w:r>
         <w:rPr>
           <w:u w:val="single"/>
@@ -913,38 +1015,14 @@
           <w:numId w:val="2"/>
         </w:numPr>
       </w:pPr>
-      <w:proofErr w:type="spellStart"/>
       <w:r>
         <w:rPr>
           <w:u w:val="single"/>
         </w:rPr>
-        <w:t>idDocument</w:t>
-      </w:r>
-      <w:proofErr w:type="spellEnd"/>
-      <w:r>
-        <w:rPr>
-          <w:u w:val="single"/>
-        </w:rPr>
-        <w:t xml:space="preserve"> :</w:t>
-      </w:r>
-      <w:r>
-        <w:t xml:space="preserve"> L'identifiant de cet EAE dans </w:t>
-      </w:r>
-      <w:proofErr w:type="spellStart"/>
-      <w:r>
-        <w:t>Sharepoint</w:t>
-      </w:r>
-      <w:proofErr w:type="spellEnd"/>
-      <w:r>
-        <w:t xml:space="preserve"> qui sert à former le </w:t>
-      </w:r>
-      <w:proofErr w:type="spellStart"/>
-      <w:r>
-        <w:t>permalien</w:t>
-      </w:r>
-      <w:proofErr w:type="spellEnd"/>
-      <w:r>
-        <w:t xml:space="preserve"> par lequel la dernière version est toujours atteignable</w:t>
+        <w:t>idDocument :</w:t>
+      </w:r>
+      <w:r>
+        <w:t xml:space="preserve"> L'identifiant de cet EAE dans Sharepoint qui sert à former le permalien par lequel la dernière version est toujours atteignable</w:t>
       </w:r>
     </w:p>
     <w:p>
@@ -955,19 +1033,11 @@
           <w:numId w:val="2"/>
         </w:numPr>
       </w:pPr>
-      <w:proofErr w:type="spellStart"/>
       <w:r>
         <w:rPr>
           <w:u w:val="single"/>
         </w:rPr>
-        <w:t>versionDocument</w:t>
-      </w:r>
-      <w:proofErr w:type="spellEnd"/>
-      <w:r>
-        <w:rPr>
-          <w:u w:val="single"/>
-        </w:rPr>
-        <w:t xml:space="preserve"> :</w:t>
+        <w:t>versionDocument :</w:t>
       </w:r>
       <w:r>
         <w:t xml:space="preserve"> La version dans laquelle le document a été stocké. (au format X.Y</w:t>
@@ -986,30 +1056,14 @@
           <w:numId w:val="2"/>
         </w:numPr>
       </w:pPr>
-      <w:proofErr w:type="spellStart"/>
       <w:r>
         <w:rPr>
           <w:u w:val="single"/>
         </w:rPr>
-        <w:t>idAgent</w:t>
-      </w:r>
-      <w:proofErr w:type="spellEnd"/>
-      <w:r>
-        <w:rPr>
-          <w:u w:val="single"/>
-        </w:rPr>
-        <w:t xml:space="preserve"> :</w:t>
-      </w:r>
-      <w:r>
-        <w:t xml:space="preserve"> Le matricule de la personne qui a effectué l'</w:t>
-      </w:r>
-      <w:proofErr w:type="spellStart"/>
-      <w:r>
-        <w:t>upload</w:t>
-      </w:r>
-      <w:proofErr w:type="spellEnd"/>
-      <w:r>
-        <w:t>. (au format 900xxxx)</w:t>
+        <w:t>idAgent :</w:t>
+      </w:r>
+      <w:r>
+        <w:t xml:space="preserve"> Le matricule de la personne qui a effectué l'upload. (au format 900xxxx)</w:t>
       </w:r>
     </w:p>
     <w:p>
@@ -1024,21 +1078,13 @@
         <w:rPr>
           <w:u w:val="single"/>
         </w:rPr>
+        <w:lastRenderedPageBreak/>
         <w:t>commentaire :</w:t>
       </w:r>
       <w:r>
-        <w:t xml:space="preserve"> le commentaire de l’agent qui finalise l’EAE via le formulaire </w:t>
-      </w:r>
-      <w:proofErr w:type="spellStart"/>
-      <w:r>
-        <w:t>Sharepoint</w:t>
-      </w:r>
-      <w:proofErr w:type="spellEnd"/>
-      <w:r>
-        <w:t xml:space="preserve"> (ce commentaire doit être restitué à SIRH-EAE lors de l’appel de ce web service)</w:t>
-      </w:r>
-    </w:p>
-    <w:p/>
+        <w:t xml:space="preserve"> le commentaire de l’agent qui finalise l’EAE via le formulaire Sharepoint (ce commentaire doit être restitué à SIRH-EAE lors de l’appel de ce web service)</w:t>
+      </w:r>
+    </w:p>
     <w:p>
       <w:r>
         <w:t xml:space="preserve">Le format du service web </w:t>
@@ -1055,6 +1101,7 @@
     </w:p>
     <w:p>
       <w:pPr>
+        <w:ind w:left="708"/>
         <w:outlineLvl w:val="0"/>
         <w:rPr>
           <w:rStyle w:val="IntenseEmphasis1"/>
@@ -1078,11 +1125,9 @@
         <w:r>
           <w:rPr>
             <w:rStyle w:val="Hyperlink"/>
-            <w:lang/>
           </w:rPr>
           <w:t>http://URL_SERVEUR/</w:t>
         </w:r>
-        <w:proofErr w:type="spellStart"/>
         <w:r>
           <w:rPr>
             <w:rStyle w:val="Hyperlink"/>
@@ -1090,45 +1135,18 @@
           </w:rPr>
           <w:t>eaes</w:t>
         </w:r>
-        <w:proofErr w:type="spellEnd"/>
         <w:r>
           <w:rPr>
             <w:rStyle w:val="Hyperlink"/>
-            <w:lang/>
           </w:rPr>
           <w:t>/</w:t>
         </w:r>
-        <w:proofErr w:type="spellStart"/>
         <w:r>
           <w:rPr>
             <w:rStyle w:val="Hyperlink"/>
             <w:lang w:val="en-US"/>
           </w:rPr>
-          <w:t>finalizeEae?idEae</w:t>
-        </w:r>
-        <w:proofErr w:type="spellEnd"/>
-        <w:r>
-          <w:rPr>
-            <w:rStyle w:val="Hyperlink"/>
-            <w:lang w:val="en-US"/>
-          </w:rPr>
-          <w:t>=&amp;</w:t>
-        </w:r>
-        <w:proofErr w:type="spellStart"/>
-        <w:r>
-          <w:rPr>
-            <w:rStyle w:val="Hyperlink"/>
-            <w:lang w:val="en-US"/>
-          </w:rPr>
-          <w:t>idAgent</w:t>
-        </w:r>
-        <w:proofErr w:type="spellEnd"/>
-        <w:r>
-          <w:rPr>
-            <w:rStyle w:val="Hyperlink"/>
-            <w:lang w:val="en-US"/>
-          </w:rPr>
-          <w:t>=</w:t>
+          <w:t>finalizeEae?idEae=&amp;idAgent=</w:t>
         </w:r>
       </w:hyperlink>
       <w:r>
@@ -1140,6 +1158,7 @@
     </w:p>
     <w:p>
       <w:pPr>
+        <w:ind w:left="708"/>
         <w:rPr>
           <w:rStyle w:val="IntenseEmphasis1"/>
         </w:rPr>
@@ -1148,20 +1167,7 @@
         <w:rPr>
           <w:rStyle w:val="IntenseEmphasis1"/>
         </w:rPr>
-        <w:lastRenderedPageBreak/>
-        <w:t>Header</w:t>
-      </w:r>
-      <w:r>
-        <w:rPr>
-          <w:rStyle w:val="IntenseEmphasis1"/>
-        </w:rPr>
-        <w:t>:</w:t>
-      </w:r>
-      <w:r>
-        <w:rPr>
-          <w:rStyle w:val="IntenseEmphasis1"/>
-        </w:rPr>
-        <w:t xml:space="preserve"> </w:t>
+        <w:t xml:space="preserve">Header: </w:t>
       </w:r>
       <w:r>
         <w:rPr>
@@ -1170,89 +1176,62 @@
           <w:i w:val="0"/>
           <w:color w:val="auto"/>
         </w:rPr>
-        <w:t>Content-Type: application/</w:t>
-      </w:r>
-      <w:proofErr w:type="spellStart"/>
-      <w:r>
+        <w:t>Content-Type: application/json</w:t>
+      </w:r>
+    </w:p>
+    <w:p>
+      <w:pPr>
+        <w:ind w:left="708"/>
         <w:rPr>
           <w:rStyle w:val="IntenseEmphasis1"/>
-          <w:b w:val="0"/>
-          <w:i w:val="0"/>
-          <w:color w:val="auto"/>
-        </w:rPr>
-        <w:t>json</w:t>
-      </w:r>
-      <w:proofErr w:type="spellEnd"/>
-    </w:p>
-    <w:p>
-      <w:pPr>
+        </w:rPr>
+      </w:pPr>
+      <w:r>
         <w:rPr>
           <w:rStyle w:val="IntenseEmphasis1"/>
         </w:rPr>
-      </w:pPr>
-      <w:proofErr w:type="spellStart"/>
-      <w:proofErr w:type="gramStart"/>
-      <w:r>
+        <w:t>idEae:</w:t>
+      </w:r>
+      <w:r>
+        <w:t xml:space="preserve"> identifiant de l’Eae</w:t>
+      </w:r>
+    </w:p>
+    <w:p>
+      <w:pPr>
+        <w:ind w:left="708"/>
         <w:rPr>
           <w:rStyle w:val="IntenseEmphasis1"/>
         </w:rPr>
-        <w:t>idEae</w:t>
-      </w:r>
-      <w:proofErr w:type="spellEnd"/>
-      <w:proofErr w:type="gramEnd"/>
+      </w:pPr>
       <w:r>
         <w:rPr>
           <w:rStyle w:val="IntenseEmphasis1"/>
         </w:rPr>
-        <w:t>:</w:t>
-      </w:r>
-      <w:r>
-        <w:t xml:space="preserve"> identifiant de l’</w:t>
-      </w:r>
-      <w:proofErr w:type="spellStart"/>
-      <w:r>
-        <w:t>Eae</w:t>
-      </w:r>
-      <w:proofErr w:type="spellEnd"/>
-    </w:p>
-    <w:p>
-      <w:pPr>
+        <w:t>idAgent:</w:t>
+      </w:r>
+      <w:r>
+        <w:t xml:space="preserve"> identifiant de l’agent ayant téléchargé (finalisé) l’EAE</w:t>
+      </w:r>
+    </w:p>
+    <w:p>
+      <w:pPr>
+        <w:ind w:left="708"/>
+        <w:outlineLvl w:val="0"/>
         <w:rPr>
           <w:rStyle w:val="IntenseEmphasis1"/>
         </w:rPr>
       </w:pPr>
-      <w:proofErr w:type="spellStart"/>
-      <w:proofErr w:type="gramStart"/>
       <w:r>
         <w:rPr>
           <w:rStyle w:val="IntenseEmphasis1"/>
         </w:rPr>
-        <w:t>idAgent</w:t>
-      </w:r>
-      <w:proofErr w:type="spellEnd"/>
-      <w:proofErr w:type="gramEnd"/>
+        <w:t>Format JSON attendu</w:t>
+      </w:r>
       <w:r>
         <w:rPr>
           <w:rStyle w:val="IntenseEmphasis1"/>
         </w:rPr>
-        <w:t>:</w:t>
-      </w:r>
-      <w:r>
-        <w:t xml:space="preserve"> identifiant de l’agent ayant téléchargé (finalisé) l’EAE</w:t>
-      </w:r>
-    </w:p>
-    <w:p>
-      <w:pPr>
-        <w:outlineLvl w:val="0"/>
-        <w:rPr>
-          <w:rStyle w:val="IntenseEmphasis1"/>
-        </w:rPr>
-      </w:pPr>
-      <w:r>
-        <w:rPr>
-          <w:rStyle w:val="IntenseEmphasis1"/>
-        </w:rPr>
-        <w:t>Format JSON attendu</w:t>
+        <w:t xml:space="preserve"> (http Code : 200)</w:t>
       </w:r>
     </w:p>
     <w:p>
@@ -1265,6 +1244,7 @@
         </w:pBdr>
         <w:shd w:val="clear" w:color="auto" w:fill="DAEEF3"/>
         <w:spacing w:after="0" w:line="240" w:lineRule="auto"/>
+        <w:ind w:left="708"/>
         <w:rPr>
           <w:rFonts w:ascii="Courier New" w:hAnsi="Courier New" w:cs="Courier New"/>
           <w:color w:val="000000"/>
@@ -1292,6 +1272,7 @@
         </w:pBdr>
         <w:shd w:val="clear" w:color="auto" w:fill="DAEEF3"/>
         <w:spacing w:after="0" w:line="240" w:lineRule="auto"/>
+        <w:ind w:left="708"/>
         <w:rPr>
           <w:rFonts w:ascii="Courier New" w:hAnsi="Courier New" w:cs="Courier New"/>
           <w:color w:val="000000"/>
@@ -1308,7 +1289,6 @@
         </w:rPr>
         <w:t xml:space="preserve">  "</w:t>
       </w:r>
-      <w:proofErr w:type="spellStart"/>
       <w:r>
         <w:rPr>
           <w:rFonts w:ascii="Courier New" w:hAnsi="Courier New" w:cs="Courier New"/>
@@ -1318,7 +1298,6 @@
         </w:rPr>
         <w:t>idDocument</w:t>
       </w:r>
-      <w:proofErr w:type="spellEnd"/>
       <w:r>
         <w:rPr>
           <w:rFonts w:ascii="Courier New" w:hAnsi="Courier New" w:cs="Courier New"/>
@@ -1339,6 +1318,7 @@
         </w:pBdr>
         <w:shd w:val="clear" w:color="auto" w:fill="DAEEF3"/>
         <w:spacing w:after="0" w:line="240" w:lineRule="auto"/>
+        <w:ind w:left="708"/>
         <w:rPr>
           <w:rFonts w:ascii="Courier New" w:hAnsi="Courier New" w:cs="Courier New"/>
           <w:color w:val="000000"/>
@@ -1362,29 +1342,7 @@
           <w:sz w:val="20"/>
           <w:szCs w:val="20"/>
         </w:rPr>
-        <w:t>"</w:t>
-      </w:r>
-      <w:proofErr w:type="spellStart"/>
-      <w:proofErr w:type="gramStart"/>
-      <w:r>
-        <w:rPr>
-          <w:rFonts w:ascii="Courier New" w:hAnsi="Courier New" w:cs="Courier New"/>
-          <w:color w:val="000000"/>
-          <w:sz w:val="20"/>
-          <w:szCs w:val="20"/>
-        </w:rPr>
-        <w:t>versionDocument</w:t>
-      </w:r>
-      <w:proofErr w:type="spellEnd"/>
-      <w:proofErr w:type="gramEnd"/>
-      <w:r>
-        <w:rPr>
-          <w:rFonts w:ascii="Courier New" w:hAnsi="Courier New" w:cs="Courier New"/>
-          <w:color w:val="000000"/>
-          <w:sz w:val="20"/>
-          <w:szCs w:val="20"/>
-        </w:rPr>
-        <w:t>" : "",</w:t>
+        <w:t>"versionDocument" : "",</w:t>
       </w:r>
     </w:p>
     <w:p>
@@ -1397,6 +1355,7 @@
         </w:pBdr>
         <w:shd w:val="clear" w:color="auto" w:fill="DAEEF3"/>
         <w:spacing w:after="0" w:line="240" w:lineRule="auto"/>
+        <w:ind w:left="708"/>
         <w:rPr>
           <w:rFonts w:ascii="Courier New" w:hAnsi="Courier New" w:cs="Courier New"/>
           <w:color w:val="000000"/>
@@ -1411,27 +1370,7 @@
           <w:sz w:val="20"/>
           <w:szCs w:val="20"/>
         </w:rPr>
-        <w:t xml:space="preserve">  "</w:t>
-      </w:r>
-      <w:proofErr w:type="gramStart"/>
-      <w:r>
-        <w:rPr>
-          <w:rFonts w:ascii="Courier New" w:hAnsi="Courier New" w:cs="Courier New"/>
-          <w:color w:val="000000"/>
-          <w:sz w:val="20"/>
-          <w:szCs w:val="20"/>
-        </w:rPr>
-        <w:t>commentaire</w:t>
-      </w:r>
-      <w:proofErr w:type="gramEnd"/>
-      <w:r>
-        <w:rPr>
-          <w:rFonts w:ascii="Courier New" w:hAnsi="Courier New" w:cs="Courier New"/>
-          <w:color w:val="000000"/>
-          <w:sz w:val="20"/>
-          <w:szCs w:val="20"/>
-        </w:rPr>
-        <w:t>" : ""</w:t>
+        <w:t xml:space="preserve">  "commentaire" : ""</w:t>
       </w:r>
     </w:p>
     <w:p>
@@ -1444,6 +1383,15 @@
         </w:pBdr>
         <w:shd w:val="clear" w:color="auto" w:fill="DAEEF3"/>
         <w:spacing w:after="0" w:line="240" w:lineRule="auto"/>
+        <w:ind w:left="708"/>
+        <w:rPr>
+          <w:rStyle w:val="IntenseEmphasis1"/>
+          <w:b w:val="0"/>
+          <w:bCs w:val="0"/>
+          <w:i w:val="0"/>
+          <w:iCs w:val="0"/>
+          <w:color w:val="auto"/>
+        </w:rPr>
       </w:pPr>
       <w:r>
         <w:rPr>
@@ -1457,15 +1405,7 @@
     </w:p>
     <w:p>
       <w:pPr>
-        <w:outlineLvl w:val="0"/>
-        <w:rPr>
-          <w:rStyle w:val="IntenseEmphasis1"/>
-          <w:i w:val="0"/>
-        </w:rPr>
-      </w:pPr>
-    </w:p>
-    <w:p>
-      <w:pPr>
+        <w:ind w:left="708"/>
         <w:outlineLvl w:val="0"/>
         <w:rPr>
           <w:rStyle w:val="IntenseEmphasis1"/>
@@ -1492,79 +1432,279 @@
     </w:p>
     <w:p>
       <w:pPr>
+        <w:pStyle w:val="Heading2"/>
+        <w:rPr>
+          <w:bCs/>
+          <w:iCs/>
+        </w:rPr>
+      </w:pPr>
+      <w:r>
+        <w:rPr>
+          <w:bCs/>
+          <w:iCs/>
+        </w:rPr>
+        <w:t>Gestion des cas d’erreur</w:t>
+      </w:r>
+      <w:r>
+        <w:rPr>
+          <w:bCs/>
+          <w:iCs/>
+        </w:rPr>
+        <w:t xml:space="preserve"> du web service</w:t>
+      </w:r>
+    </w:p>
+    <w:p>
+      <w:pPr>
+        <w:outlineLvl w:val="0"/>
+        <w:rPr>
+          <w:rStyle w:val="IntenseEmphasis1"/>
+          <w:b w:val="0"/>
+          <w:i w:val="0"/>
+          <w:color w:val="auto"/>
+        </w:rPr>
+      </w:pPr>
+      <w:r>
+        <w:rPr>
+          <w:rStyle w:val="IntenseEmphasis1"/>
+          <w:b w:val="0"/>
+          <w:i w:val="0"/>
+          <w:color w:val="auto"/>
+        </w:rPr>
+        <w:t>Cet appel de web service peut échouer pour plusieurs raisons (accès interdit, erreur interne etc). Dans tous les cas, le code de retour</w:t>
+      </w:r>
+      <w:r>
+        <w:rPr>
+          <w:rStyle w:val="IntenseEmphasis1"/>
+          <w:b w:val="0"/>
+          <w:i w:val="0"/>
+          <w:color w:val="auto"/>
+        </w:rPr>
+        <w:t xml:space="preserve"> HTTP</w:t>
+      </w:r>
+      <w:r>
+        <w:rPr>
+          <w:rStyle w:val="IntenseEmphasis1"/>
+          <w:b w:val="0"/>
+          <w:i w:val="0"/>
+          <w:color w:val="auto"/>
+        </w:rPr>
+        <w:t xml:space="preserve"> du service sera lié au problème :</w:t>
+      </w:r>
+    </w:p>
+    <w:p>
+      <w:pPr>
+        <w:pStyle w:val="ListParagraph"/>
+        <w:numPr>
+          <w:ilvl w:val="0"/>
+          <w:numId w:val="2"/>
+        </w:numPr>
+        <w:outlineLvl w:val="0"/>
+        <w:rPr>
+          <w:rStyle w:val="IntenseEmphasis1"/>
+          <w:b w:val="0"/>
+          <w:i w:val="0"/>
+          <w:color w:val="auto"/>
+        </w:rPr>
+      </w:pPr>
+      <w:r>
+        <w:rPr>
+          <w:rStyle w:val="IntenseEmphasis1"/>
+          <w:b w:val="0"/>
+          <w:i w:val="0"/>
+          <w:color w:val="auto"/>
+        </w:rPr>
+        <w:t>403 : accès interdit (l’agent n’a pas les droits pour finaliser l’EAE)</w:t>
+      </w:r>
+    </w:p>
+    <w:p>
+      <w:pPr>
+        <w:pStyle w:val="ListParagraph"/>
+        <w:numPr>
+          <w:ilvl w:val="0"/>
+          <w:numId w:val="2"/>
+        </w:numPr>
+        <w:outlineLvl w:val="0"/>
+        <w:rPr>
+          <w:rStyle w:val="IntenseEmphasis1"/>
+          <w:b w:val="0"/>
+          <w:i w:val="0"/>
+          <w:color w:val="auto"/>
+        </w:rPr>
+      </w:pPr>
+      <w:r>
+        <w:rPr>
+          <w:rStyle w:val="IntenseEmphasis1"/>
+          <w:b w:val="0"/>
+          <w:i w:val="0"/>
+          <w:color w:val="auto"/>
+        </w:rPr>
+        <w:t>409 : impossibilité fonctionnelle de finaliser l’EAE : par exemple si l’EAE est déjà finalisé ou n’est pas au statut ‘En Cours’.</w:t>
+      </w:r>
+    </w:p>
+    <w:p>
+      <w:pPr>
+        <w:pStyle w:val="ListParagraph"/>
+        <w:numPr>
+          <w:ilvl w:val="0"/>
+          <w:numId w:val="2"/>
+        </w:numPr>
+        <w:outlineLvl w:val="0"/>
+        <w:rPr>
+          <w:rStyle w:val="IntenseEmphasis1"/>
+          <w:b w:val="0"/>
+          <w:i w:val="0"/>
+          <w:color w:val="auto"/>
+        </w:rPr>
+      </w:pPr>
+      <w:r>
+        <w:rPr>
+          <w:rStyle w:val="IntenseEmphasis1"/>
+          <w:b w:val="0"/>
+          <w:i w:val="0"/>
+          <w:color w:val="auto"/>
+        </w:rPr>
+        <w:t>5</w:t>
+      </w:r>
+      <w:r>
+        <w:rPr>
+          <w:rStyle w:val="IntenseEmphasis1"/>
+          <w:b w:val="0"/>
+          <w:i w:val="0"/>
+          <w:color w:val="auto"/>
+        </w:rPr>
+        <w:t>xx</w:t>
+      </w:r>
+      <w:r>
+        <w:rPr>
+          <w:rStyle w:val="IntenseEmphasis1"/>
+          <w:b w:val="0"/>
+          <w:i w:val="0"/>
+          <w:color w:val="auto"/>
+        </w:rPr>
+        <w:t>: erreur interne imprévue du serveur</w:t>
+      </w:r>
+    </w:p>
+    <w:p>
+      <w:pPr>
+        <w:pStyle w:val="Heading2"/>
+        <w:rPr>
+          <w:rStyle w:val="IntenseEmphasis1"/>
+          <w:b w:val="0"/>
+          <w:bCs w:val="0"/>
+          <w:i w:val="0"/>
+          <w:iCs w:val="0"/>
+          <w:color w:val="2E74B5" w:themeColor="accent1" w:themeShade="BF"/>
+        </w:rPr>
+      </w:pPr>
+      <w:r>
+        <w:rPr>
+          <w:rStyle w:val="IntenseEmphasis1"/>
+          <w:b w:val="0"/>
+          <w:bCs w:val="0"/>
+          <w:i w:val="0"/>
+          <w:iCs w:val="0"/>
+          <w:color w:val="2E74B5" w:themeColor="accent1" w:themeShade="BF"/>
+        </w:rPr>
+        <w:t xml:space="preserve">Gestion des cas d’erreur </w:t>
+      </w:r>
+      <w:r>
+        <w:rPr>
+          <w:rStyle w:val="IntenseEmphasis1"/>
+          <w:b w:val="0"/>
+          <w:bCs w:val="0"/>
+          <w:i w:val="0"/>
+          <w:iCs w:val="0"/>
+          <w:color w:val="2E74B5" w:themeColor="accent1" w:themeShade="BF"/>
+        </w:rPr>
+        <w:t>et Transactionnel</w:t>
+      </w:r>
+    </w:p>
+    <w:p>
+      <w:r>
+        <w:t xml:space="preserve">Lors du processus d’upload, si une erreur quelconque se produit </w:t>
+      </w:r>
+    </w:p>
+    <w:p>
+      <w:pPr>
+        <w:pStyle w:val="ListParagraph"/>
+        <w:numPr>
+          <w:ilvl w:val="0"/>
+          <w:numId w:val="6"/>
+        </w:numPr>
+      </w:pPr>
+      <w:r>
+        <w:t>Un code retour différent de 200 du web service SIRH</w:t>
+      </w:r>
+    </w:p>
+    <w:p>
+      <w:pPr>
+        <w:pStyle w:val="ListParagraph"/>
+        <w:numPr>
+          <w:ilvl w:val="0"/>
+          <w:numId w:val="6"/>
+        </w:numPr>
+      </w:pPr>
+      <w:r>
+        <w:t>Un problème dans le format de fichier téléchargé</w:t>
+      </w:r>
+      <w:r>
+        <w:t xml:space="preserve"> (différent de PDF)</w:t>
+      </w:r>
+    </w:p>
+    <w:p>
+      <w:pPr>
+        <w:pStyle w:val="ListParagraph"/>
+        <w:numPr>
+          <w:ilvl w:val="0"/>
+          <w:numId w:val="6"/>
+        </w:numPr>
+      </w:pPr>
+      <w:r>
+        <w:t>Une indisponibilité de la plateforme</w:t>
+      </w:r>
+    </w:p>
+    <w:p>
+      <w:pPr>
+        <w:pStyle w:val="ListParagraph"/>
+        <w:numPr>
+          <w:ilvl w:val="0"/>
+          <w:numId w:val="6"/>
+        </w:numPr>
+      </w:pPr>
+      <w:r>
+        <w:t>…</w:t>
+      </w:r>
+    </w:p>
+    <w:p>
+      <w:r>
+        <w:t>Le système doit se comporter de manière transactionnelle et revenir à l’état ou il était avant l’exécution du processus. Il devra donc, le cas échéant, effacer un document de la librairie si le processus n’a pas pu se terminer dans son ensemble.</w:t>
+      </w:r>
+    </w:p>
+    <w:p>
+      <w:r>
+        <w:t>Le système retournera également à l’utilisateur un message d’erreur en rapport avec le problème. (Dans le cas ou le web service est l’étape bloquante, le message peut être celui qu’il a retourné pour détailler l’erreur).</w:t>
+      </w:r>
+    </w:p>
+    <w:p>
+      <w:pPr>
         <w:pStyle w:val="Heading1"/>
       </w:pPr>
       <w:r>
-        <w:t xml:space="preserve">Note : le couple </w:t>
-      </w:r>
-      <w:proofErr w:type="spellStart"/>
-      <w:r>
-        <w:t>idDocument</w:t>
-      </w:r>
-      <w:proofErr w:type="spellEnd"/>
-      <w:r>
-        <w:t xml:space="preserve"> et </w:t>
-      </w:r>
-      <w:proofErr w:type="spellStart"/>
-      <w:r>
-        <w:t>versionDocument</w:t>
-      </w:r>
-      <w:proofErr w:type="spellEnd"/>
-      <w:r>
-        <w:t xml:space="preserve"> sont la clé unique permettant de retrouver le document dans la </w:t>
-      </w:r>
-      <w:proofErr w:type="spellStart"/>
-      <w:r>
-        <w:t>GED.</w:t>
-      </w:r>
-      <w:r>
-        <w:t>Service</w:t>
-      </w:r>
-      <w:proofErr w:type="spellEnd"/>
-      <w:r>
-        <w:t xml:space="preserve"> de récupération d’une version spécifique d’un document</w:t>
-      </w:r>
-    </w:p>
-    <w:p>
-      <w:r>
-        <w:t xml:space="preserve">Le </w:t>
-      </w:r>
-      <w:proofErr w:type="spellStart"/>
-      <w:r>
-        <w:t>DocumentID</w:t>
-      </w:r>
-      <w:proofErr w:type="spellEnd"/>
-      <w:r>
-        <w:t xml:space="preserve"> d’un document hébergé dans SharePoint permet l’utilisation de </w:t>
-      </w:r>
-      <w:proofErr w:type="spellStart"/>
-      <w:r>
-        <w:t>permalien</w:t>
-      </w:r>
-      <w:proofErr w:type="spellEnd"/>
-      <w:r>
-        <w:t xml:space="preserve"> dans SharePoint (lien permanent même si le document est renommé, déplacé, </w:t>
-      </w:r>
-      <w:proofErr w:type="spellStart"/>
-      <w:r>
-        <w:t>etc</w:t>
-      </w:r>
-      <w:proofErr w:type="spellEnd"/>
-      <w:r>
-        <w:t>). Néanmoins, le document renvoyé est la dernière version de celui-ci.</w:t>
-      </w:r>
-    </w:p>
-    <w:p>
-      <w:r>
-        <w:t xml:space="preserve">Le besoin exprimé est de pouvoir récupérer une version spécifique d’un document à partir de son </w:t>
-      </w:r>
-      <w:proofErr w:type="spellStart"/>
-      <w:r>
-        <w:t>DocumentID</w:t>
-      </w:r>
-      <w:proofErr w:type="spellEnd"/>
-      <w:r>
-        <w:t>.</w:t>
+        <w:lastRenderedPageBreak/>
+        <w:t>Note : le couple idDocument et versionDocument sont la clé unique permettant de retrouver le document dans la GED.</w:t>
+      </w:r>
+      <w:r>
+        <w:t>Service de récupération d’une version spécifique d’un document</w:t>
+      </w:r>
+    </w:p>
+    <w:p>
+      <w:r>
+        <w:t>Le DocumentID d’un document hébergé dans SharePoint permet l’utilisation de permalien dans SharePoint (lien permanent même si le document est renommé, déplacé, etc). Néanmoins, le document renvoyé est la dernière version de celui-ci.</w:t>
+      </w:r>
+    </w:p>
+    <w:p>
+      <w:r>
+        <w:t>Le besoin exprimé est de pouvoir récupérer une version spécifique d’un document à partir de son DocumentID.</w:t>
       </w:r>
     </w:p>
     <w:p>
@@ -1622,85 +1762,7 @@
         <w:rPr>
           <w:i/>
         </w:rPr>
-        <w:t>&lt;</w:t>
-      </w:r>
-      <w:proofErr w:type="spellStart"/>
-      <w:r>
-        <w:rPr>
-          <w:i/>
-        </w:rPr>
-        <w:t>div</w:t>
-      </w:r>
-      <w:proofErr w:type="spellEnd"/>
-      <w:r>
-        <w:rPr>
-          <w:i/>
-        </w:rPr>
-        <w:t xml:space="preserve"> class="ms-</w:t>
-      </w:r>
-      <w:proofErr w:type="spellStart"/>
-      <w:r>
-        <w:rPr>
-          <w:i/>
-        </w:rPr>
-        <w:t>uploadbtnlink</w:t>
-      </w:r>
-      <w:proofErr w:type="spellEnd"/>
-      <w:r>
-        <w:rPr>
-          <w:i/>
-        </w:rPr>
-        <w:t>"&gt;&lt;</w:t>
-      </w:r>
-      <w:proofErr w:type="spellStart"/>
-      <w:r>
-        <w:rPr>
-          <w:i/>
-        </w:rPr>
-        <w:t>button</w:t>
-      </w:r>
-      <w:proofErr w:type="spellEnd"/>
-      <w:r>
-        <w:rPr>
-          <w:i/>
-        </w:rPr>
-        <w:t xml:space="preserve"> </w:t>
-      </w:r>
-      <w:proofErr w:type="spellStart"/>
-      <w:r>
-        <w:rPr>
-          <w:i/>
-        </w:rPr>
-        <w:t>onclick</w:t>
-      </w:r>
-      <w:proofErr w:type="spellEnd"/>
-      <w:r>
-        <w:rPr>
-          <w:i/>
-        </w:rPr>
-        <w:t>="</w:t>
-      </w:r>
-      <w:proofErr w:type="spellStart"/>
-      <w:proofErr w:type="gramStart"/>
-      <w:r>
-        <w:rPr>
-          <w:i/>
-        </w:rPr>
-        <w:t>javascript:OpenNewFormUrl</w:t>
-      </w:r>
-      <w:proofErr w:type="spellEnd"/>
-      <w:r>
-        <w:rPr>
-          <w:i/>
-        </w:rPr>
-        <w:t>(</w:t>
-      </w:r>
-      <w:proofErr w:type="gramEnd"/>
-      <w:r>
-        <w:rPr>
-          <w:i/>
-        </w:rPr>
-        <w:t>&amp;#39;</w:t>
+        <w:t>&lt;div class="ms-uploadbtnlink"&gt;&lt;button onclick="javascript:OpenNewFormUrl(&amp;#39;</w:t>
       </w:r>
       <w:r>
         <w:rPr>
@@ -1725,161 +1787,7 @@
         <w:rPr>
           <w:i/>
         </w:rPr>
-        <w:t>&amp;#39;);return false;" type="</w:t>
-      </w:r>
-      <w:proofErr w:type="spellStart"/>
-      <w:r>
-        <w:rPr>
-          <w:i/>
-        </w:rPr>
-        <w:t>submit</w:t>
-      </w:r>
-      <w:proofErr w:type="spellEnd"/>
-      <w:r>
-        <w:rPr>
-          <w:i/>
-        </w:rPr>
-        <w:t>"&gt;&lt;</w:t>
-      </w:r>
-      <w:proofErr w:type="spellStart"/>
-      <w:r>
-        <w:rPr>
-          <w:i/>
-        </w:rPr>
-        <w:t>nobr</w:t>
-      </w:r>
-      <w:proofErr w:type="spellEnd"/>
-      <w:r>
-        <w:rPr>
-          <w:i/>
-        </w:rPr>
-        <w:t>&gt;&lt;</w:t>
-      </w:r>
-      <w:proofErr w:type="spellStart"/>
-      <w:r>
-        <w:rPr>
-          <w:i/>
-        </w:rPr>
-        <w:t>img</w:t>
-      </w:r>
-      <w:proofErr w:type="spellEnd"/>
-      <w:r>
-        <w:rPr>
-          <w:i/>
-        </w:rPr>
-        <w:t xml:space="preserve"> </w:t>
-      </w:r>
-      <w:proofErr w:type="spellStart"/>
-      <w:r>
-        <w:rPr>
-          <w:i/>
-        </w:rPr>
-        <w:t>alt</w:t>
-      </w:r>
-      <w:proofErr w:type="spellEnd"/>
-      <w:r>
-        <w:rPr>
-          <w:i/>
-        </w:rPr>
-        <w:t xml:space="preserve">="Télécharger un document" </w:t>
-      </w:r>
-      <w:proofErr w:type="spellStart"/>
-      <w:r>
-        <w:rPr>
-          <w:i/>
-        </w:rPr>
-        <w:t>src</w:t>
-      </w:r>
-      <w:proofErr w:type="spellEnd"/>
-      <w:r>
-        <w:rPr>
-          <w:i/>
-        </w:rPr>
-        <w:t>="/</w:t>
-      </w:r>
-      <w:proofErr w:type="spellStart"/>
-      <w:r>
-        <w:rPr>
-          <w:i/>
-        </w:rPr>
-        <w:t>_layouts</w:t>
-      </w:r>
-      <w:proofErr w:type="spellEnd"/>
-      <w:r>
-        <w:rPr>
-          <w:i/>
-        </w:rPr>
-        <w:t>/Images/uploaddoc.png"/&gt;&amp;#160;&lt;</w:t>
-      </w:r>
-      <w:proofErr w:type="spellStart"/>
-      <w:r>
-        <w:rPr>
-          <w:i/>
-        </w:rPr>
-        <w:t>span</w:t>
-      </w:r>
-      <w:proofErr w:type="spellEnd"/>
-      <w:r>
-        <w:rPr>
-          <w:i/>
-        </w:rPr>
-        <w:t>&gt;Télécharger un document&lt;/</w:t>
-      </w:r>
-      <w:proofErr w:type="spellStart"/>
-      <w:r>
-        <w:rPr>
-          <w:i/>
-        </w:rPr>
-        <w:t>span</w:t>
-      </w:r>
-      <w:proofErr w:type="spellEnd"/>
-      <w:r>
-        <w:rPr>
-          <w:i/>
-        </w:rPr>
-        <w:t>&gt;&lt;/</w:t>
-      </w:r>
-      <w:proofErr w:type="spellStart"/>
-      <w:r>
-        <w:rPr>
-          <w:i/>
-        </w:rPr>
-        <w:t>nobr</w:t>
-      </w:r>
-      <w:proofErr w:type="spellEnd"/>
-      <w:r>
-        <w:rPr>
-          <w:i/>
-        </w:rPr>
-        <w:t>&gt;&lt;/</w:t>
-      </w:r>
-      <w:proofErr w:type="spellStart"/>
-      <w:r>
-        <w:rPr>
-          <w:i/>
-        </w:rPr>
-        <w:t>button</w:t>
-      </w:r>
-      <w:proofErr w:type="spellEnd"/>
-      <w:r>
-        <w:rPr>
-          <w:i/>
-        </w:rPr>
-        <w:t>&gt; &lt;/</w:t>
-      </w:r>
-      <w:proofErr w:type="spellStart"/>
-      <w:r>
-        <w:rPr>
-          <w:i/>
-        </w:rPr>
-        <w:t>div</w:t>
-      </w:r>
-      <w:proofErr w:type="spellEnd"/>
-      <w:r>
-        <w:rPr>
-          <w:i/>
-        </w:rPr>
-        <w:t>&gt;</w:t>
+        <w:t>&amp;#39;);return false;" type="submit"&gt;&lt;nobr&gt;&lt;img alt="Télécharger un document" src="/_layouts/Images/uploaddoc.png"/&gt;&amp;#160;&lt;span&gt;Télécharger un document&lt;/span&gt;&lt;/nobr&gt;&lt;/button&gt; &lt;/div&gt;</w:t>
       </w:r>
     </w:p>
     <w:p>
@@ -1887,15 +1795,7 @@
         <w:t xml:space="preserve">Intégrer </w:t>
       </w:r>
       <w:r>
-        <w:t xml:space="preserve">le code </w:t>
-      </w:r>
-      <w:proofErr w:type="spellStart"/>
-      <w:r>
-        <w:t>javascript</w:t>
-      </w:r>
-      <w:proofErr w:type="spellEnd"/>
-      <w:r>
-        <w:t xml:space="preserve"> dans l’entête de la page maitre :</w:t>
+        <w:t>le code javascript dans l’entête de la page maitre :</w:t>
       </w:r>
     </w:p>
     <w:tbl>
@@ -1942,139 +1842,7 @@
                 <w:szCs w:val="24"/>
                 <w:lang w:eastAsia="fr-FR"/>
               </w:rPr>
-              <w:t>&lt;script type="</w:t>
-            </w:r>
-            <w:proofErr w:type="spellStart"/>
-            <w:r>
-              <w:rPr>
-                <w:rFonts w:ascii="Times New Roman" w:eastAsia="Times New Roman" w:hAnsi="Times New Roman" w:cs="Times New Roman"/>
-                <w:sz w:val="24"/>
-                <w:szCs w:val="24"/>
-                <w:lang w:eastAsia="fr-FR"/>
-              </w:rPr>
-              <w:t>text</w:t>
-            </w:r>
-            <w:proofErr w:type="spellEnd"/>
-            <w:r>
-              <w:rPr>
-                <w:rFonts w:ascii="Times New Roman" w:eastAsia="Times New Roman" w:hAnsi="Times New Roman" w:cs="Times New Roman"/>
-                <w:sz w:val="24"/>
-                <w:szCs w:val="24"/>
-                <w:lang w:eastAsia="fr-FR"/>
-              </w:rPr>
-              <w:t>/</w:t>
-            </w:r>
-            <w:proofErr w:type="spellStart"/>
-            <w:r>
-              <w:rPr>
-                <w:rFonts w:ascii="Times New Roman" w:eastAsia="Times New Roman" w:hAnsi="Times New Roman" w:cs="Times New Roman"/>
-                <w:sz w:val="24"/>
-                <w:szCs w:val="24"/>
-                <w:lang w:eastAsia="fr-FR"/>
-              </w:rPr>
-              <w:t>javascript</w:t>
-            </w:r>
-            <w:proofErr w:type="spellEnd"/>
-            <w:r>
-              <w:rPr>
-                <w:rFonts w:ascii="Times New Roman" w:eastAsia="Times New Roman" w:hAnsi="Times New Roman" w:cs="Times New Roman"/>
-                <w:sz w:val="24"/>
-                <w:szCs w:val="24"/>
-                <w:lang w:eastAsia="fr-FR"/>
-              </w:rPr>
-              <w:t xml:space="preserve">"&gt; </w:t>
-            </w:r>
-          </w:p>
-        </w:tc>
-      </w:tr>
-      <w:tr>
-        <w:trPr>
-          <w:tblCellSpacing w:w="15" w:type="dxa"/>
-        </w:trPr>
-        <w:tc>
-          <w:tcPr>
-            <w:tcW w:w="0" w:type="auto"/>
-            <w:vAlign w:val="center"/>
-            <w:hideMark/>
-          </w:tcPr>
-          <w:p>
-            <w:pPr>
-              <w:spacing w:after="0" w:line="240" w:lineRule="auto"/>
-              <w:rPr>
-                <w:rFonts w:ascii="Times New Roman" w:eastAsia="Times New Roman" w:hAnsi="Times New Roman" w:cs="Times New Roman"/>
-                <w:sz w:val="24"/>
-                <w:szCs w:val="24"/>
-                <w:lang w:eastAsia="fr-FR"/>
-              </w:rPr>
-            </w:pPr>
-          </w:p>
-        </w:tc>
-        <w:tc>
-          <w:tcPr>
-            <w:tcW w:w="0" w:type="auto"/>
-            <w:vAlign w:val="center"/>
-            <w:hideMark/>
-          </w:tcPr>
-          <w:p>
-            <w:pPr>
-              <w:spacing w:after="0" w:line="240" w:lineRule="auto"/>
-              <w:rPr>
-                <w:rFonts w:ascii="Times New Roman" w:eastAsia="Times New Roman" w:hAnsi="Times New Roman" w:cs="Times New Roman"/>
-                <w:sz w:val="24"/>
-                <w:szCs w:val="24"/>
-                <w:lang w:eastAsia="fr-FR"/>
-              </w:rPr>
-            </w:pPr>
-            <w:proofErr w:type="spellStart"/>
-            <w:r>
-              <w:rPr>
-                <w:rFonts w:ascii="Times New Roman" w:eastAsia="Times New Roman" w:hAnsi="Times New Roman" w:cs="Times New Roman"/>
-                <w:sz w:val="24"/>
-                <w:szCs w:val="24"/>
-                <w:lang w:eastAsia="fr-FR"/>
-              </w:rPr>
-              <w:t>function</w:t>
-            </w:r>
-            <w:proofErr w:type="spellEnd"/>
-            <w:r>
-              <w:rPr>
-                <w:rFonts w:ascii="Times New Roman" w:eastAsia="Times New Roman" w:hAnsi="Times New Roman" w:cs="Times New Roman"/>
-                <w:sz w:val="24"/>
-                <w:szCs w:val="24"/>
-                <w:lang w:eastAsia="fr-FR"/>
-              </w:rPr>
-              <w:t xml:space="preserve"> </w:t>
-            </w:r>
-            <w:proofErr w:type="spellStart"/>
-            <w:proofErr w:type="gramStart"/>
-            <w:r>
-              <w:rPr>
-                <w:rFonts w:ascii="Times New Roman" w:eastAsia="Times New Roman" w:hAnsi="Times New Roman" w:cs="Times New Roman"/>
-                <w:sz w:val="24"/>
-                <w:szCs w:val="24"/>
-                <w:lang w:eastAsia="fr-FR"/>
-              </w:rPr>
-              <w:t>OpenNewFormUrl</w:t>
-            </w:r>
-            <w:proofErr w:type="spellEnd"/>
-            <w:r>
-              <w:rPr>
-                <w:rFonts w:ascii="Times New Roman" w:eastAsia="Times New Roman" w:hAnsi="Times New Roman" w:cs="Times New Roman"/>
-                <w:sz w:val="24"/>
-                <w:szCs w:val="24"/>
-                <w:lang w:eastAsia="fr-FR"/>
-              </w:rPr>
-              <w:t>(</w:t>
-            </w:r>
-            <w:proofErr w:type="gramEnd"/>
-            <w:r>
-              <w:rPr>
-                <w:rFonts w:ascii="Times New Roman" w:eastAsia="Times New Roman" w:hAnsi="Times New Roman" w:cs="Times New Roman"/>
-                <w:sz w:val="24"/>
-                <w:szCs w:val="24"/>
-                <w:lang w:eastAsia="fr-FR"/>
-              </w:rPr>
-              <w:t xml:space="preserve">url) </w:t>
+              <w:t xml:space="preserve">&lt;script type="text/javascript"&gt; </w:t>
             </w:r>
           </w:p>
         </w:tc>
@@ -2124,27 +1892,7 @@
                 <w:szCs w:val="24"/>
                 <w:lang w:eastAsia="fr-FR"/>
               </w:rPr>
-              <w:t>{ULS18u</w:t>
-            </w:r>
-            <w:proofErr w:type="gramStart"/>
-            <w:r>
-              <w:rPr>
-                <w:rFonts w:ascii="Times New Roman" w:eastAsia="Times New Roman" w:hAnsi="Times New Roman" w:cs="Times New Roman"/>
-                <w:sz w:val="24"/>
-                <w:szCs w:val="24"/>
-                <w:lang w:eastAsia="fr-FR"/>
-              </w:rPr>
-              <w:t>:;</w:t>
-            </w:r>
-            <w:proofErr w:type="gramEnd"/>
-            <w:r>
-              <w:rPr>
-                <w:rFonts w:ascii="Times New Roman" w:eastAsia="Times New Roman" w:hAnsi="Times New Roman" w:cs="Times New Roman"/>
-                <w:sz w:val="24"/>
-                <w:szCs w:val="24"/>
-                <w:lang w:eastAsia="fr-FR"/>
-              </w:rPr>
-              <w:t xml:space="preserve"> </w:t>
+              <w:t xml:space="preserve">function OpenNewFormUrl(url) </w:t>
             </w:r>
           </w:p>
         </w:tc>
@@ -2194,47 +1942,7 @@
                 <w:szCs w:val="24"/>
                 <w:lang w:eastAsia="fr-FR"/>
               </w:rPr>
-              <w:t>var options = {</w:t>
-            </w:r>
-            <w:proofErr w:type="spellStart"/>
-            <w:r>
-              <w:rPr>
-                <w:rFonts w:ascii="Times New Roman" w:eastAsia="Times New Roman" w:hAnsi="Times New Roman" w:cs="Times New Roman"/>
-                <w:sz w:val="24"/>
-                <w:szCs w:val="24"/>
-                <w:lang w:eastAsia="fr-FR"/>
-              </w:rPr>
-              <w:t>width</w:t>
-            </w:r>
-            <w:proofErr w:type="spellEnd"/>
-            <w:r>
-              <w:rPr>
-                <w:rFonts w:ascii="Times New Roman" w:eastAsia="Times New Roman" w:hAnsi="Times New Roman" w:cs="Times New Roman"/>
-                <w:sz w:val="24"/>
-                <w:szCs w:val="24"/>
-                <w:lang w:eastAsia="fr-FR"/>
-              </w:rPr>
-              <w:t xml:space="preserve">:720, </w:t>
-            </w:r>
-            <w:proofErr w:type="spellStart"/>
-            <w:r>
-              <w:rPr>
-                <w:rFonts w:ascii="Times New Roman" w:eastAsia="Times New Roman" w:hAnsi="Times New Roman" w:cs="Times New Roman"/>
-                <w:sz w:val="24"/>
-                <w:szCs w:val="24"/>
-                <w:lang w:eastAsia="fr-FR"/>
-              </w:rPr>
-              <w:t>height</w:t>
-            </w:r>
-            <w:proofErr w:type="spellEnd"/>
-            <w:r>
-              <w:rPr>
-                <w:rFonts w:ascii="Times New Roman" w:eastAsia="Times New Roman" w:hAnsi="Times New Roman" w:cs="Times New Roman"/>
-                <w:sz w:val="24"/>
-                <w:szCs w:val="24"/>
-                <w:lang w:eastAsia="fr-FR"/>
-              </w:rPr>
-              <w:t xml:space="preserve">:480}; </w:t>
+              <w:t xml:space="preserve">{ULS18u:; </w:t>
             </w:r>
           </w:p>
         </w:tc>
@@ -2274,10 +1982,59 @@
                 <w:rFonts w:ascii="Times New Roman" w:eastAsia="Times New Roman" w:hAnsi="Times New Roman" w:cs="Times New Roman"/>
                 <w:sz w:val="24"/>
                 <w:szCs w:val="24"/>
+                <w:lang w:eastAsia="fr-FR"/>
+              </w:rPr>
+            </w:pPr>
+            <w:r>
+              <w:rPr>
+                <w:rFonts w:ascii="Times New Roman" w:eastAsia="Times New Roman" w:hAnsi="Times New Roman" w:cs="Times New Roman"/>
+                <w:sz w:val="24"/>
+                <w:szCs w:val="24"/>
+                <w:lang w:eastAsia="fr-FR"/>
+              </w:rPr>
+              <w:t xml:space="preserve">var options = {width:720, height:480}; </w:t>
+            </w:r>
+          </w:p>
+        </w:tc>
+      </w:tr>
+      <w:tr>
+        <w:trPr>
+          <w:tblCellSpacing w:w="15" w:type="dxa"/>
+        </w:trPr>
+        <w:tc>
+          <w:tcPr>
+            <w:tcW w:w="0" w:type="auto"/>
+            <w:vAlign w:val="center"/>
+            <w:hideMark/>
+          </w:tcPr>
+          <w:p>
+            <w:pPr>
+              <w:spacing w:after="0" w:line="240" w:lineRule="auto"/>
+              <w:rPr>
+                <w:rFonts w:ascii="Times New Roman" w:eastAsia="Times New Roman" w:hAnsi="Times New Roman" w:cs="Times New Roman"/>
+                <w:sz w:val="24"/>
+                <w:szCs w:val="24"/>
+                <w:lang w:eastAsia="fr-FR"/>
+              </w:rPr>
+            </w:pPr>
+          </w:p>
+        </w:tc>
+        <w:tc>
+          <w:tcPr>
+            <w:tcW w:w="0" w:type="auto"/>
+            <w:vAlign w:val="center"/>
+            <w:hideMark/>
+          </w:tcPr>
+          <w:p>
+            <w:pPr>
+              <w:spacing w:after="0" w:line="240" w:lineRule="auto"/>
+              <w:rPr>
+                <w:rFonts w:ascii="Times New Roman" w:eastAsia="Times New Roman" w:hAnsi="Times New Roman" w:cs="Times New Roman"/>
+                <w:sz w:val="24"/>
+                <w:szCs w:val="24"/>
                 <w:lang w:val="en-US" w:eastAsia="fr-FR"/>
               </w:rPr>
             </w:pPr>
-            <w:proofErr w:type="spellStart"/>
             <w:r>
               <w:rPr>
                 <w:rFonts w:ascii="Times New Roman" w:eastAsia="Times New Roman" w:hAnsi="Times New Roman" w:cs="Times New Roman"/>
@@ -2285,37 +2042,7 @@
                 <w:szCs w:val="24"/>
                 <w:lang w:val="en-US" w:eastAsia="fr-FR"/>
               </w:rPr>
-              <w:t>SP.UI.ModalDialog.commonModalDialogOpen</w:t>
-            </w:r>
-            <w:proofErr w:type="spellEnd"/>
-            <w:r>
-              <w:rPr>
-                <w:rFonts w:ascii="Times New Roman" w:eastAsia="Times New Roman" w:hAnsi="Times New Roman" w:cs="Times New Roman"/>
-                <w:sz w:val="24"/>
-                <w:szCs w:val="24"/>
-                <w:lang w:val="en-US" w:eastAsia="fr-FR"/>
-              </w:rPr>
-              <w:t>(</w:t>
-            </w:r>
-            <w:proofErr w:type="spellStart"/>
-            <w:r>
-              <w:rPr>
-                <w:rFonts w:ascii="Times New Roman" w:eastAsia="Times New Roman" w:hAnsi="Times New Roman" w:cs="Times New Roman"/>
-                <w:sz w:val="24"/>
-                <w:szCs w:val="24"/>
-                <w:lang w:val="en-US" w:eastAsia="fr-FR"/>
-              </w:rPr>
-              <w:t>url</w:t>
-            </w:r>
-            <w:proofErr w:type="spellEnd"/>
-            <w:r>
-              <w:rPr>
-                <w:rFonts w:ascii="Times New Roman" w:eastAsia="Times New Roman" w:hAnsi="Times New Roman" w:cs="Times New Roman"/>
-                <w:sz w:val="24"/>
-                <w:szCs w:val="24"/>
-                <w:lang w:val="en-US" w:eastAsia="fr-FR"/>
-              </w:rPr>
-              <w:t xml:space="preserve">, options, null, null); </w:t>
+              <w:t xml:space="preserve">SP.UI.ModalDialog.commonModalDialogOpen(url, options, null, null); </w:t>
             </w:r>
           </w:p>
         </w:tc>
@@ -2569,6 +2296,230 @@
     </w:lvl>
   </w:abstractNum>
   <w:abstractNum w:abstractNumId="1">
+    <w:nsid w:val="281862D7"/>
+    <w:multiLevelType w:val="hybridMultilevel"/>
+    <w:tmpl w:val="57E2061E"/>
+    <w:lvl w:ilvl="0" w:tplc="C88C1902">
+      <w:numFmt w:val="bullet"/>
+      <w:lvlText w:val="-"/>
+      <w:lvlJc w:val="left"/>
+      <w:pPr>
+        <w:ind w:left="753" w:hanging="360"/>
+      </w:pPr>
+      <w:rPr>
+        <w:rFonts w:ascii="Calibri" w:eastAsiaTheme="minorHAnsi" w:hAnsi="Calibri" w:cs="Calibri" w:hint="default"/>
+      </w:rPr>
+    </w:lvl>
+    <w:lvl w:ilvl="1" w:tplc="040C0003" w:tentative="1">
+      <w:start w:val="1"/>
+      <w:numFmt w:val="bullet"/>
+      <w:lvlText w:val="o"/>
+      <w:lvlJc w:val="left"/>
+      <w:pPr>
+        <w:ind w:left="1473" w:hanging="360"/>
+      </w:pPr>
+      <w:rPr>
+        <w:rFonts w:ascii="Courier New" w:hAnsi="Courier New" w:cs="Courier New" w:hint="default"/>
+      </w:rPr>
+    </w:lvl>
+    <w:lvl w:ilvl="2" w:tplc="040C0005" w:tentative="1">
+      <w:start w:val="1"/>
+      <w:numFmt w:val="bullet"/>
+      <w:lvlText w:val=""/>
+      <w:lvlJc w:val="left"/>
+      <w:pPr>
+        <w:ind w:left="2193" w:hanging="360"/>
+      </w:pPr>
+      <w:rPr>
+        <w:rFonts w:ascii="Wingdings" w:hAnsi="Wingdings" w:hint="default"/>
+      </w:rPr>
+    </w:lvl>
+    <w:lvl w:ilvl="3" w:tplc="040C0001" w:tentative="1">
+      <w:start w:val="1"/>
+      <w:numFmt w:val="bullet"/>
+      <w:lvlText w:val=""/>
+      <w:lvlJc w:val="left"/>
+      <w:pPr>
+        <w:ind w:left="2913" w:hanging="360"/>
+      </w:pPr>
+      <w:rPr>
+        <w:rFonts w:ascii="Symbol" w:hAnsi="Symbol" w:hint="default"/>
+      </w:rPr>
+    </w:lvl>
+    <w:lvl w:ilvl="4" w:tplc="040C0003" w:tentative="1">
+      <w:start w:val="1"/>
+      <w:numFmt w:val="bullet"/>
+      <w:lvlText w:val="o"/>
+      <w:lvlJc w:val="left"/>
+      <w:pPr>
+        <w:ind w:left="3633" w:hanging="360"/>
+      </w:pPr>
+      <w:rPr>
+        <w:rFonts w:ascii="Courier New" w:hAnsi="Courier New" w:cs="Courier New" w:hint="default"/>
+      </w:rPr>
+    </w:lvl>
+    <w:lvl w:ilvl="5" w:tplc="040C0005" w:tentative="1">
+      <w:start w:val="1"/>
+      <w:numFmt w:val="bullet"/>
+      <w:lvlText w:val=""/>
+      <w:lvlJc w:val="left"/>
+      <w:pPr>
+        <w:ind w:left="4353" w:hanging="360"/>
+      </w:pPr>
+      <w:rPr>
+        <w:rFonts w:ascii="Wingdings" w:hAnsi="Wingdings" w:hint="default"/>
+      </w:rPr>
+    </w:lvl>
+    <w:lvl w:ilvl="6" w:tplc="040C0001" w:tentative="1">
+      <w:start w:val="1"/>
+      <w:numFmt w:val="bullet"/>
+      <w:lvlText w:val=""/>
+      <w:lvlJc w:val="left"/>
+      <w:pPr>
+        <w:ind w:left="5073" w:hanging="360"/>
+      </w:pPr>
+      <w:rPr>
+        <w:rFonts w:ascii="Symbol" w:hAnsi="Symbol" w:hint="default"/>
+      </w:rPr>
+    </w:lvl>
+    <w:lvl w:ilvl="7" w:tplc="040C0003" w:tentative="1">
+      <w:start w:val="1"/>
+      <w:numFmt w:val="bullet"/>
+      <w:lvlText w:val="o"/>
+      <w:lvlJc w:val="left"/>
+      <w:pPr>
+        <w:ind w:left="5793" w:hanging="360"/>
+      </w:pPr>
+      <w:rPr>
+        <w:rFonts w:ascii="Courier New" w:hAnsi="Courier New" w:cs="Courier New" w:hint="default"/>
+      </w:rPr>
+    </w:lvl>
+    <w:lvl w:ilvl="8" w:tplc="040C0005" w:tentative="1">
+      <w:start w:val="1"/>
+      <w:numFmt w:val="bullet"/>
+      <w:lvlText w:val=""/>
+      <w:lvlJc w:val="left"/>
+      <w:pPr>
+        <w:ind w:left="6513" w:hanging="360"/>
+      </w:pPr>
+      <w:rPr>
+        <w:rFonts w:ascii="Wingdings" w:hAnsi="Wingdings" w:hint="default"/>
+      </w:rPr>
+    </w:lvl>
+  </w:abstractNum>
+  <w:abstractNum w:abstractNumId="2">
+    <w:nsid w:val="345F6BB8"/>
+    <w:multiLevelType w:val="hybridMultilevel"/>
+    <w:tmpl w:val="64CE8DC2"/>
+    <w:lvl w:ilvl="0" w:tplc="C88C1902">
+      <w:numFmt w:val="bullet"/>
+      <w:lvlText w:val="-"/>
+      <w:lvlJc w:val="left"/>
+      <w:pPr>
+        <w:ind w:left="720" w:hanging="360"/>
+      </w:pPr>
+      <w:rPr>
+        <w:rFonts w:ascii="Calibri" w:eastAsiaTheme="minorHAnsi" w:hAnsi="Calibri" w:cs="Calibri" w:hint="default"/>
+      </w:rPr>
+    </w:lvl>
+    <w:lvl w:ilvl="1" w:tplc="040C0003" w:tentative="1">
+      <w:start w:val="1"/>
+      <w:numFmt w:val="bullet"/>
+      <w:lvlText w:val="o"/>
+      <w:lvlJc w:val="left"/>
+      <w:pPr>
+        <w:ind w:left="1440" w:hanging="360"/>
+      </w:pPr>
+      <w:rPr>
+        <w:rFonts w:ascii="Courier New" w:hAnsi="Courier New" w:cs="Courier New" w:hint="default"/>
+      </w:rPr>
+    </w:lvl>
+    <w:lvl w:ilvl="2" w:tplc="040C0005" w:tentative="1">
+      <w:start w:val="1"/>
+      <w:numFmt w:val="bullet"/>
+      <w:lvlText w:val=""/>
+      <w:lvlJc w:val="left"/>
+      <w:pPr>
+        <w:ind w:left="2160" w:hanging="360"/>
+      </w:pPr>
+      <w:rPr>
+        <w:rFonts w:ascii="Wingdings" w:hAnsi="Wingdings" w:hint="default"/>
+      </w:rPr>
+    </w:lvl>
+    <w:lvl w:ilvl="3" w:tplc="040C0001" w:tentative="1">
+      <w:start w:val="1"/>
+      <w:numFmt w:val="bullet"/>
+      <w:lvlText w:val=""/>
+      <w:lvlJc w:val="left"/>
+      <w:pPr>
+        <w:ind w:left="2880" w:hanging="360"/>
+      </w:pPr>
+      <w:rPr>
+        <w:rFonts w:ascii="Symbol" w:hAnsi="Symbol" w:hint="default"/>
+      </w:rPr>
+    </w:lvl>
+    <w:lvl w:ilvl="4" w:tplc="040C0003" w:tentative="1">
+      <w:start w:val="1"/>
+      <w:numFmt w:val="bullet"/>
+      <w:lvlText w:val="o"/>
+      <w:lvlJc w:val="left"/>
+      <w:pPr>
+        <w:ind w:left="3600" w:hanging="360"/>
+      </w:pPr>
+      <w:rPr>
+        <w:rFonts w:ascii="Courier New" w:hAnsi="Courier New" w:cs="Courier New" w:hint="default"/>
+      </w:rPr>
+    </w:lvl>
+    <w:lvl w:ilvl="5" w:tplc="040C0005" w:tentative="1">
+      <w:start w:val="1"/>
+      <w:numFmt w:val="bullet"/>
+      <w:lvlText w:val=""/>
+      <w:lvlJc w:val="left"/>
+      <w:pPr>
+        <w:ind w:left="4320" w:hanging="360"/>
+      </w:pPr>
+      <w:rPr>
+        <w:rFonts w:ascii="Wingdings" w:hAnsi="Wingdings" w:hint="default"/>
+      </w:rPr>
+    </w:lvl>
+    <w:lvl w:ilvl="6" w:tplc="040C0001" w:tentative="1">
+      <w:start w:val="1"/>
+      <w:numFmt w:val="bullet"/>
+      <w:lvlText w:val=""/>
+      <w:lvlJc w:val="left"/>
+      <w:pPr>
+        <w:ind w:left="5040" w:hanging="360"/>
+      </w:pPr>
+      <w:rPr>
+        <w:rFonts w:ascii="Symbol" w:hAnsi="Symbol" w:hint="default"/>
+      </w:rPr>
+    </w:lvl>
+    <w:lvl w:ilvl="7" w:tplc="040C0003" w:tentative="1">
+      <w:start w:val="1"/>
+      <w:numFmt w:val="bullet"/>
+      <w:lvlText w:val="o"/>
+      <w:lvlJc w:val="left"/>
+      <w:pPr>
+        <w:ind w:left="5760" w:hanging="360"/>
+      </w:pPr>
+      <w:rPr>
+        <w:rFonts w:ascii="Courier New" w:hAnsi="Courier New" w:cs="Courier New" w:hint="default"/>
+      </w:rPr>
+    </w:lvl>
+    <w:lvl w:ilvl="8" w:tplc="040C0005" w:tentative="1">
+      <w:start w:val="1"/>
+      <w:numFmt w:val="bullet"/>
+      <w:lvlText w:val=""/>
+      <w:lvlJc w:val="left"/>
+      <w:pPr>
+        <w:ind w:left="6480" w:hanging="360"/>
+      </w:pPr>
+      <w:rPr>
+        <w:rFonts w:ascii="Wingdings" w:hAnsi="Wingdings" w:hint="default"/>
+      </w:rPr>
+    </w:lvl>
+  </w:abstractNum>
+  <w:abstractNum w:abstractNumId="3">
     <w:nsid w:val="36BD2675"/>
     <w:multiLevelType w:val="hybridMultilevel"/>
     <w:tmpl w:val="41500812"/>
@@ -2681,7 +2632,7 @@
       </w:rPr>
     </w:lvl>
   </w:abstractNum>
-  <w:abstractNum w:abstractNumId="2">
+  <w:abstractNum w:abstractNumId="4">
     <w:nsid w:val="5C4A5415"/>
     <w:multiLevelType w:val="hybridMultilevel"/>
     <w:tmpl w:val="1B889B7A"/>
@@ -2794,7 +2745,7 @@
       </w:rPr>
     </w:lvl>
   </w:abstractNum>
-  <w:abstractNum w:abstractNumId="3">
+  <w:abstractNum w:abstractNumId="5">
     <w:nsid w:val="747C0137"/>
     <w:multiLevelType w:val="hybridMultilevel"/>
     <w:tmpl w:val="7ACE9006"/>
@@ -2880,7 +2831,7 @@
       </w:pPr>
     </w:lvl>
   </w:abstractNum>
-  <w:abstractNum w:abstractNumId="4">
+  <w:abstractNum w:abstractNumId="6">
     <w:nsid w:val="78227313"/>
     <w:multiLevelType w:val="hybridMultilevel"/>
     <w:tmpl w:val="E1BEFA50"/>
@@ -2996,15 +2947,21 @@
     <w:abstractNumId w:val="0"/>
   </w:num>
   <w:num w:numId="2">
+    <w:abstractNumId w:val="6"/>
+  </w:num>
+  <w:num w:numId="3">
     <w:abstractNumId w:val="4"/>
   </w:num>
-  <w:num w:numId="3">
+  <w:num w:numId="4">
+    <w:abstractNumId w:val="5"/>
+  </w:num>
+  <w:num w:numId="5">
+    <w:abstractNumId w:val="3"/>
+  </w:num>
+  <w:num w:numId="6">
     <w:abstractNumId w:val="2"/>
   </w:num>
-  <w:num w:numId="4">
-    <w:abstractNumId w:val="3"/>
-  </w:num>
-  <w:num w:numId="5">
+  <w:num w:numId="7">
     <w:abstractNumId w:val="1"/>
   </w:num>
 </w:numbering>

</xml_diff>

<commit_message>
ajout du détail du WS getFinalisationInformation (url & json)
</commit_message>
<xml_diff>
--- a/src/site/resources/doc/specifications/CDC Processus de traitement EAE 0.1.docx
+++ b/src/site/resources/doc/specifications/CDC Processus de traitement EAE 0.1.docx
@@ -44,7 +44,7 @@
           <v:shape id="_x0000_i1025" type="#_x0000_t75" style="width:395.15pt;height:381.75pt" o:ole="">
             <v:imagedata r:id="rId5" o:title=""/>
           </v:shape>
-          <o:OLEObject Type="Embed" ProgID="Visio.Drawing.11" ShapeID="_x0000_i1025" DrawAspect="Content" ObjectID="_1415091750" r:id="rId6"/>
+          <o:OLEObject Type="Embed" ProgID="Visio.Drawing.11" ShapeID="_x0000_i1025" DrawAspect="Content" ObjectID="_1415096199" r:id="rId6"/>
         </w:object>
       </w:r>
     </w:p>
@@ -541,562 +541,41 @@
           <v:shape id="_x0000_i1026" type="#_x0000_t75" style="width:397.65pt;height:3in" o:ole="">
             <v:imagedata r:id="rId7" o:title=""/>
           </v:shape>
-          <o:OLEObject Type="Embed" ProgID="Visio.Drawing.11" ShapeID="_x0000_i1026" DrawAspect="Content" ObjectID="_1415091751" r:id="rId8"/>
+          <o:OLEObject Type="Embed" ProgID="Visio.Drawing.11" ShapeID="_x0000_i1026" DrawAspect="Content" ObjectID="_1415096200" r:id="rId8"/>
         </w:object>
       </w:r>
     </w:p>
     <w:p>
       <w:pPr>
-        <w:pStyle w:val="Heading1"/>
-      </w:pPr>
-      <w:r>
-        <w:t>Renommage du fichier</w:t>
-      </w:r>
-    </w:p>
-    <w:p>
-      <w:r>
-        <w:t>Le fichier est automatiquement renommé par le système selon la nomenclature suivante :</w:t>
-      </w:r>
-    </w:p>
-    <w:p>
-      <w:pPr>
-        <w:rPr>
-          <w:b/>
-          <w:i/>
-        </w:rPr>
-      </w:pPr>
-      <w:r>
-        <w:rPr>
-          <w:b/>
-          <w:i/>
-        </w:rPr>
-        <w:t xml:space="preserve">EAE_" + </w:t>
-      </w:r>
-      <w:r>
-        <w:rPr>
-          <w:b/>
-          <w:i/>
-        </w:rPr>
-        <w:t>&lt;A</w:t>
-      </w:r>
-      <w:r>
-        <w:rPr>
-          <w:b/>
-          <w:i/>
-        </w:rPr>
-        <w:t>nnée</w:t>
-      </w:r>
-      <w:r>
-        <w:rPr>
-          <w:b/>
-          <w:i/>
-        </w:rPr>
-        <w:t>&gt;</w:t>
-      </w:r>
-      <w:r>
-        <w:rPr>
-          <w:b/>
-          <w:i/>
-        </w:rPr>
-        <w:t xml:space="preserve"> + "_" + </w:t>
-      </w:r>
-      <w:r>
-        <w:rPr>
-          <w:b/>
-          <w:i/>
-        </w:rPr>
-        <w:t>&lt;</w:t>
-      </w:r>
-      <w:r>
-        <w:rPr>
-          <w:b/>
-          <w:i/>
-        </w:rPr>
-        <w:t>matriculé évalué</w:t>
-      </w:r>
-      <w:r>
-        <w:rPr>
-          <w:b/>
-          <w:i/>
-        </w:rPr>
-        <w:t>&gt;</w:t>
-      </w:r>
-      <w:r>
-        <w:rPr>
-          <w:b/>
-          <w:i/>
-        </w:rPr>
-        <w:t xml:space="preserve"> + "_" + </w:t>
-      </w:r>
-      <w:r>
-        <w:rPr>
-          <w:b/>
-          <w:i/>
-        </w:rPr>
-        <w:t>&lt;</w:t>
-      </w:r>
-      <w:r>
-        <w:rPr>
-          <w:b/>
-          <w:i/>
-        </w:rPr>
-        <w:t>ID EAE</w:t>
-      </w:r>
-      <w:r>
-        <w:rPr>
-          <w:b/>
-          <w:i/>
-        </w:rPr>
-        <w:t>&gt;</w:t>
-      </w:r>
-    </w:p>
-    <w:p>
-      <w:pPr>
-        <w:pStyle w:val="Heading1"/>
-      </w:pPr>
-      <w:r>
-        <w:t>Stockage</w:t>
-      </w:r>
-      <w:r>
-        <w:t xml:space="preserve"> du fichier</w:t>
-      </w:r>
-    </w:p>
-    <w:p>
-      <w:r>
-        <w:t>Aucun routage ne sera effectué, tous les documents seront hébergés à la racine de la bibliothèque de d</w:t>
-      </w:r>
-      <w:r>
-        <w:t>ocuments.</w:t>
-      </w:r>
-    </w:p>
-    <w:p>
-      <w:r>
-        <w:t xml:space="preserve">Les </w:t>
-      </w:r>
-      <w:r>
-        <w:t xml:space="preserve">informations </w:t>
-      </w:r>
-      <w:r>
-        <w:t xml:space="preserve">du document </w:t>
-      </w:r>
-      <w:r>
-        <w:t>EAE seront associées aux propriétés : Identifiant EAE, Matricule évalué, Matricule évaluateur et Année.</w:t>
-      </w:r>
-    </w:p>
-    <w:p>
-      <w:r>
-        <w:t>Des affichages seront créés</w:t>
-      </w:r>
-      <w:r>
-        <w:t xml:space="preserve"> </w:t>
-      </w:r>
-      <w:r>
-        <w:t xml:space="preserve">pour présenter les documents aux utilisateurs </w:t>
-      </w:r>
-      <w:r>
-        <w:t>:</w:t>
-      </w:r>
-    </w:p>
-    <w:p>
-      <w:pPr>
-        <w:pStyle w:val="ListParagraph"/>
-        <w:numPr>
-          <w:ilvl w:val="0"/>
-          <w:numId w:val="3"/>
-        </w:numPr>
-      </w:pPr>
-      <w:r>
-        <w:t>Tous les EAEs</w:t>
-      </w:r>
-    </w:p>
-    <w:p>
-      <w:pPr>
-        <w:pStyle w:val="ListParagraph"/>
-        <w:numPr>
-          <w:ilvl w:val="1"/>
-          <w:numId w:val="3"/>
-        </w:numPr>
-      </w:pPr>
-      <w:r>
-        <w:lastRenderedPageBreak/>
-        <w:t>Affiche tous les EAEs sans tri ou filtre. L’utilisateur pourra manuellement procéder aux tris et filtres qu’il souhaite.</w:t>
-      </w:r>
-    </w:p>
-    <w:p>
-      <w:pPr>
-        <w:pStyle w:val="ListParagraph"/>
-        <w:numPr>
-          <w:ilvl w:val="0"/>
-          <w:numId w:val="3"/>
-        </w:numPr>
-      </w:pPr>
-      <w:r>
-        <w:t>Par année et par matricule</w:t>
-      </w:r>
-    </w:p>
-    <w:p>
-      <w:pPr>
-        <w:pStyle w:val="ListParagraph"/>
-        <w:numPr>
-          <w:ilvl w:val="1"/>
-          <w:numId w:val="3"/>
-        </w:numPr>
-      </w:pPr>
-      <w:r>
-        <w:t>Dans cet affichage, il s’agit bien du matricule et non du prénom + nom de la personne (échangé en réunion, la RH travaille avec les matricules plutôt que les noms)</w:t>
-      </w:r>
-    </w:p>
-    <w:p>
-      <w:pPr>
-        <w:pStyle w:val="ListParagraph"/>
-        <w:numPr>
-          <w:ilvl w:val="0"/>
-          <w:numId w:val="3"/>
-        </w:numPr>
-      </w:pPr>
-      <w:r>
-        <w:t>Par matricule</w:t>
-      </w:r>
-    </w:p>
-    <w:p>
-      <w:pPr>
-        <w:pStyle w:val="ListParagraph"/>
-        <w:numPr>
-          <w:ilvl w:val="1"/>
-          <w:numId w:val="3"/>
-        </w:numPr>
-      </w:pPr>
-      <w:r>
-        <w:t>Affiche tous les EAEs par matricule (regroupement des EAE par matricule)</w:t>
-      </w:r>
-    </w:p>
-    <w:p>
-      <w:r>
-        <w:t>La bibl</w:t>
-      </w:r>
-      <w:r>
-        <w:t>iothèque de documents hébergeant les EAE aura la gestion des versions, majeures uniquement, activée sans limite de conservation des versions.</w:t>
-      </w:r>
-    </w:p>
-    <w:p>
-      <w:r>
-        <w:t>Seul le type de contenu EAE sera autorisé dans la bibliothèque.</w:t>
-      </w:r>
-    </w:p>
-    <w:p>
-      <w:pPr>
-        <w:pStyle w:val="Heading1"/>
-      </w:pPr>
-      <w:r>
-        <w:t>Mise à jour des droits</w:t>
-      </w:r>
-    </w:p>
-    <w:p>
-      <w:r>
-        <w:t>Les droits suivant seront mis selon les dispositions suivantes :</w:t>
-      </w:r>
-    </w:p>
-    <w:p>
-      <w:pPr>
-        <w:pStyle w:val="ListParagraph"/>
-        <w:numPr>
-          <w:ilvl w:val="0"/>
-          <w:numId w:val="2"/>
-        </w:numPr>
-      </w:pPr>
-      <w:r>
-        <w:t>Evalué : Lecture</w:t>
-      </w:r>
-      <w:r>
-        <w:t xml:space="preserve"> (dans un second temps, cf plus bas</w:t>
-      </w:r>
-      <w:r>
-        <w:t>, pas de droit pour l’évalué lors de l’upload du document</w:t>
-      </w:r>
-      <w:r>
-        <w:t>)</w:t>
-      </w:r>
-    </w:p>
-    <w:p>
-      <w:pPr>
-        <w:pStyle w:val="ListParagraph"/>
-        <w:numPr>
-          <w:ilvl w:val="0"/>
-          <w:numId w:val="2"/>
-        </w:numPr>
-      </w:pPr>
-      <w:r>
-        <w:t>Evaluateur </w:t>
-      </w:r>
-      <w:r>
-        <w:t>&amp; Délégataire</w:t>
-      </w:r>
-      <w:r>
-        <w:t>: Lecture/écriture</w:t>
-      </w:r>
-    </w:p>
-    <w:p>
-      <w:pPr>
-        <w:pStyle w:val="ListParagraph"/>
-        <w:numPr>
-          <w:ilvl w:val="0"/>
-          <w:numId w:val="2"/>
-        </w:numPr>
-      </w:pPr>
-      <w:r>
-        <w:t xml:space="preserve">Groupe administrateurs </w:t>
-      </w:r>
-      <w:r>
-        <w:t xml:space="preserve">fonctionnels </w:t>
-      </w:r>
-      <w:r>
-        <w:t>SIRH : contrôle total</w:t>
-      </w:r>
-      <w:r>
-        <w:t xml:space="preserve"> moins le droit de suppression</w:t>
-      </w:r>
-    </w:p>
-    <w:p>
-      <w:pPr>
-        <w:pStyle w:val="ListParagraph"/>
-        <w:numPr>
-          <w:ilvl w:val="0"/>
-          <w:numId w:val="2"/>
-        </w:numPr>
-      </w:pPr>
-      <w:r>
-        <w:t>Groupe administrateurs techniques SIRH : contrôle total</w:t>
-      </w:r>
-    </w:p>
-    <w:p>
-      <w:r>
-        <w:rPr>
-          <w:u w:val="single"/>
-        </w:rPr>
-        <w:t>Note :</w:t>
-      </w:r>
-      <w:r>
-        <w:t xml:space="preserve"> En plus de cette étape, une tâche planifiée sera exécutée toutes les nuits pour répercuter les éventuels changement</w:t>
-      </w:r>
-      <w:r>
-        <w:t>s</w:t>
-      </w:r>
-      <w:r>
-        <w:t xml:space="preserve"> d’organisation (cf plus bas).</w:t>
-      </w:r>
-    </w:p>
-    <w:p>
-      <w:pPr>
         <w:pStyle w:val="Heading2"/>
-      </w:pPr>
-      <w:r>
-        <w:t>Service web pour activer droit sur EAE de l’évalué</w:t>
-      </w:r>
-    </w:p>
-    <w:p>
-      <w:r>
-        <w:t>Un service web (simplement un lien web) sera appelé par SIRH pour activer le droit de lecture de l’évalué sur son EAE.</w:t>
-      </w:r>
-    </w:p>
-    <w:p>
-      <w:r>
-        <w:t xml:space="preserve">Le format de l’URL à appeler par SIRH pourrait être le suivant : </w:t>
-      </w:r>
-      <w:r>
-        <w:rPr>
-          <w:i/>
-        </w:rPr>
-        <w:t>/_layouts/SIRH/ActiverEAEEvalue.aspx?idEAE=XYZ</w:t>
-      </w:r>
-    </w:p>
-    <w:p>
-      <w:r>
-        <w:t>Un code s’exécutera côté SharePoint pour mettre les droits de l’évalué sur l’EAE spécifié.</w:t>
-      </w:r>
-    </w:p>
-    <w:p>
-      <w:pPr>
-        <w:pStyle w:val="Heading2"/>
-      </w:pPr>
-      <w:r>
-        <w:t>Tache planifiée de mise à jour des droits</w:t>
-      </w:r>
-    </w:p>
-    <w:p>
-      <w:r>
-        <w:t>Dans une version ultérieure, une tâche planifiée sera exécutée toutes les nuits afin de remettre les droits si d’aventure l’organisation de la Mairie change (ex : changement de responsable).</w:t>
-      </w:r>
-    </w:p>
-    <w:p>
-      <w:r>
-        <w:t>Les spécifications et la réalisation de cette tâche planifiée sera faites dans un second temps.</w:t>
-      </w:r>
-    </w:p>
-    <w:p>
-      <w:pPr>
-        <w:pStyle w:val="Heading1"/>
-      </w:pPr>
-      <w:r>
-        <w:t xml:space="preserve">Injection référence </w:t>
-      </w:r>
-      <w:r>
-        <w:t xml:space="preserve">et Finalisation de l’EAE </w:t>
-      </w:r>
-      <w:r>
-        <w:t xml:space="preserve">dans </w:t>
-      </w:r>
-      <w:r>
-        <w:t>SIRH</w:t>
-      </w:r>
-      <w:r>
-        <w:t>-EAE-WS</w:t>
-      </w:r>
-    </w:p>
-    <w:p>
-      <w:pPr>
-        <w:pStyle w:val="Heading2"/>
-      </w:pPr>
-      <w:r>
-        <w:t>Définition du Web service</w:t>
-      </w:r>
-    </w:p>
-    <w:p>
-      <w:r>
-        <w:t xml:space="preserve">Après </w:t>
-      </w:r>
-      <w:r>
-        <w:t>le stockage d’un EAE</w:t>
-      </w:r>
-      <w:r>
-        <w:t xml:space="preserve"> dans la bibliothèque de documents, un service web sera appelé pour communiquer les éléments suivants </w:t>
-      </w:r>
-      <w:r>
-        <w:t xml:space="preserve">à SIRH </w:t>
-      </w:r>
-      <w:r>
-        <w:t>:</w:t>
-      </w:r>
-    </w:p>
-    <w:p>
-      <w:pPr>
-        <w:pStyle w:val="ListParagraph"/>
-        <w:numPr>
-          <w:ilvl w:val="0"/>
-          <w:numId w:val="2"/>
-        </w:numPr>
-      </w:pPr>
-      <w:r>
-        <w:rPr>
-          <w:u w:val="single"/>
-        </w:rPr>
-        <w:t>idEae</w:t>
-      </w:r>
-      <w:r>
-        <w:rPr>
-          <w:u w:val="single"/>
-        </w:rPr>
-        <w:t xml:space="preserve"> </w:t>
-      </w:r>
-      <w:r>
-        <w:rPr>
-          <w:u w:val="single"/>
-        </w:rPr>
-        <w:t>:</w:t>
-      </w:r>
-      <w:r>
-        <w:t xml:space="preserve"> l'ID EAE au sens Web Service (l'entier que le web service aura communiqué ci-dessus)</w:t>
-      </w:r>
-    </w:p>
-    <w:p>
-      <w:pPr>
-        <w:pStyle w:val="ListParagraph"/>
-        <w:numPr>
-          <w:ilvl w:val="0"/>
-          <w:numId w:val="2"/>
-        </w:numPr>
-      </w:pPr>
-      <w:r>
-        <w:rPr>
-          <w:u w:val="single"/>
-        </w:rPr>
-        <w:t>idDocument :</w:t>
-      </w:r>
-      <w:r>
-        <w:t xml:space="preserve"> L'identifiant de cet EAE dans Sharepoint qui sert à former le permalien par lequel la dernière version est toujours atteignable</w:t>
-      </w:r>
-    </w:p>
-    <w:p>
-      <w:pPr>
-        <w:pStyle w:val="ListParagraph"/>
-        <w:numPr>
-          <w:ilvl w:val="0"/>
-          <w:numId w:val="2"/>
-        </w:numPr>
-      </w:pPr>
-      <w:r>
-        <w:rPr>
-          <w:u w:val="single"/>
-        </w:rPr>
-        <w:t>versionDocument :</w:t>
-      </w:r>
-      <w:r>
-        <w:t xml:space="preserve"> La version dans laquelle le document a été stocké. (au format X.Y</w:t>
-      </w:r>
-      <w:bookmarkStart w:id="0" w:name="_GoBack"/>
-      <w:bookmarkEnd w:id="0"/>
-      <w:r>
-        <w:t>)</w:t>
-      </w:r>
-    </w:p>
-    <w:p>
-      <w:pPr>
-        <w:pStyle w:val="ListParagraph"/>
-        <w:numPr>
-          <w:ilvl w:val="0"/>
-          <w:numId w:val="2"/>
-        </w:numPr>
-      </w:pPr>
-      <w:r>
-        <w:rPr>
-          <w:u w:val="single"/>
-        </w:rPr>
-        <w:t>idAgent :</w:t>
-      </w:r>
-      <w:r>
-        <w:t xml:space="preserve"> Le matricule de la personne qui a effectué l'upload. (au format 900xxxx)</w:t>
-      </w:r>
-    </w:p>
-    <w:p>
-      <w:pPr>
-        <w:pStyle w:val="ListParagraph"/>
-        <w:numPr>
-          <w:ilvl w:val="0"/>
-          <w:numId w:val="2"/>
-        </w:numPr>
-      </w:pPr>
-      <w:r>
-        <w:rPr>
-          <w:u w:val="single"/>
-        </w:rPr>
-        <w:lastRenderedPageBreak/>
-        <w:t>commentaire :</w:t>
-      </w:r>
-      <w:r>
-        <w:t xml:space="preserve"> le commentaire de l’agent qui finalise l’EAE via le formulaire Sharepoint (ce commentaire doit être restitué à SIRH-EAE lors de l’appel de ce web service)</w:t>
-      </w:r>
-    </w:p>
-    <w:p>
-      <w:r>
-        <w:t xml:space="preserve">Le format du service web </w:t>
-      </w:r>
-      <w:r>
-        <w:t>sera</w:t>
-      </w:r>
-      <w:r>
-        <w:t xml:space="preserve"> </w:t>
-      </w:r>
-      <w:r>
-        <w:t>le suivant :</w:t>
+        <w:rPr>
+          <w:rStyle w:val="IntenseEmphasis1"/>
+          <w:b w:val="0"/>
+          <w:bCs w:val="0"/>
+          <w:i w:val="0"/>
+          <w:iCs w:val="0"/>
+          <w:color w:val="2E74B5" w:themeColor="accent1" w:themeShade="BF"/>
+        </w:rPr>
+      </w:pPr>
+      <w:r>
+        <w:t>Web service de récupération des informations à afficher</w:t>
+      </w:r>
+    </w:p>
+    <w:p>
+      <w:pPr>
+        <w:outlineLvl w:val="0"/>
+        <w:rPr>
+          <w:rStyle w:val="IntenseEmphasis1"/>
+        </w:rPr>
+      </w:pPr>
+      <w:r>
+        <w:t>Informations</w:t>
+      </w:r>
+      <w:r>
+        <w:t xml:space="preserve"> de l’EAE </w:t>
+      </w:r>
+      <w:r>
+        <w:t>pour stockage du document dans la GED. Ce web service est appelé au moment de construire le formulaire pour que l’utilisateur puisse vérifier les informations complémentaires à l’EAE avant de le Finaliser.</w:t>
       </w:r>
     </w:p>
     <w:p>
@@ -1119,12 +598,13 @@
         <w:rPr>
           <w:lang w:val="en-US"/>
         </w:rPr>
-        <w:t xml:space="preserve"> POST </w:t>
+        <w:t xml:space="preserve"> GET </w:t>
       </w:r>
       <w:hyperlink r:id="rId9" w:history="1">
         <w:r>
           <w:rPr>
             <w:rStyle w:val="Hyperlink"/>
+            <w:lang/>
           </w:rPr>
           <w:t>http://URL_SERVEUR/</w:t>
         </w:r>
@@ -1138,6 +618,7 @@
         <w:r>
           <w:rPr>
             <w:rStyle w:val="Hyperlink"/>
+            <w:lang/>
           </w:rPr>
           <w:t>/</w:t>
         </w:r>
@@ -1146,71 +627,67 @@
             <w:rStyle w:val="Hyperlink"/>
             <w:lang w:val="en-US"/>
           </w:rPr>
-          <w:t>finalizeEae?idEae=&amp;idAgent=</w:t>
+          <w:t>getFinalizationInformation</w:t>
+        </w:r>
+        <w:r>
+          <w:rPr>
+            <w:rStyle w:val="Hyperlink"/>
+            <w:lang/>
+          </w:rPr>
+          <w:t>?idE</w:t>
+        </w:r>
+        <w:r>
+          <w:rPr>
+            <w:rStyle w:val="Hyperlink"/>
+            <w:lang w:val="en-US"/>
+          </w:rPr>
+          <w:t>ae</w:t>
+        </w:r>
+        <w:r>
+          <w:rPr>
+            <w:rStyle w:val="Hyperlink"/>
+            <w:lang w:val="en-US"/>
+          </w:rPr>
+          <w:t>=&amp;idAgent</w:t>
         </w:r>
       </w:hyperlink>
       <w:r>
         <w:rPr>
+          <w:rStyle w:val="IntenseEmphasis1"/>
           <w:lang w:val="en-US"/>
         </w:rPr>
-        <w:t xml:space="preserve">  </w:t>
+        <w:t xml:space="preserve">= </w:t>
       </w:r>
     </w:p>
     <w:p>
       <w:pPr>
         <w:ind w:left="708"/>
+      </w:pPr>
+      <w:r>
         <w:rPr>
           <w:rStyle w:val="IntenseEmphasis1"/>
         </w:rPr>
-      </w:pPr>
-      <w:r>
+        <w:t>idEae:</w:t>
+      </w:r>
+      <w:r>
+        <w:t xml:space="preserve"> identifiant de l’Eae</w:t>
+      </w:r>
+    </w:p>
+    <w:p>
+      <w:pPr>
+        <w:ind w:left="708"/>
         <w:rPr>
           <w:rStyle w:val="IntenseEmphasis1"/>
         </w:rPr>
-        <w:t xml:space="preserve">Header: </w:t>
-      </w:r>
+      </w:pPr>
       <w:r>
         <w:rPr>
           <w:rStyle w:val="IntenseEmphasis1"/>
-          <w:b w:val="0"/>
-          <w:i w:val="0"/>
-          <w:color w:val="auto"/>
-        </w:rPr>
-        <w:t>Content-Type: application/json</w:t>
-      </w:r>
-    </w:p>
-    <w:p>
-      <w:pPr>
-        <w:ind w:left="708"/>
-        <w:rPr>
-          <w:rStyle w:val="IntenseEmphasis1"/>
-        </w:rPr>
-      </w:pPr>
-      <w:r>
-        <w:rPr>
-          <w:rStyle w:val="IntenseEmphasis1"/>
-        </w:rPr>
-        <w:t>idEae:</w:t>
-      </w:r>
-      <w:r>
-        <w:t xml:space="preserve"> identifiant de l’Eae</w:t>
-      </w:r>
-    </w:p>
-    <w:p>
-      <w:pPr>
-        <w:ind w:left="708"/>
-        <w:rPr>
-          <w:rStyle w:val="IntenseEmphasis1"/>
-        </w:rPr>
-      </w:pPr>
-      <w:r>
-        <w:rPr>
-          <w:rStyle w:val="IntenseEmphasis1"/>
         </w:rPr>
         <w:t>idAgent:</w:t>
       </w:r>
       <w:r>
-        <w:t xml:space="preserve"> identifiant de l’agent ayant téléchargé (finalisé) l’EAE</w:t>
+        <w:t xml:space="preserve"> identifiant de l’évaluateur connecté</w:t>
       </w:r>
     </w:p>
     <w:p>
@@ -1225,13 +702,7 @@
         <w:rPr>
           <w:rStyle w:val="IntenseEmphasis1"/>
         </w:rPr>
-        <w:t>Format JSON attendu</w:t>
-      </w:r>
-      <w:r>
-        <w:rPr>
-          <w:rStyle w:val="IntenseEmphasis1"/>
-        </w:rPr>
-        <w:t xml:space="preserve"> (http Code : 200)</w:t>
+        <w:t>Format JSON attendu (http code 200)</w:t>
       </w:r>
     </w:p>
     <w:p>
@@ -1250,14 +721,16 @@
           <w:color w:val="000000"/>
           <w:sz w:val="20"/>
           <w:szCs w:val="20"/>
-        </w:rPr>
-      </w:pPr>
-      <w:r>
-        <w:rPr>
-          <w:rFonts w:ascii="Courier New" w:hAnsi="Courier New" w:cs="Courier New"/>
-          <w:color w:val="000000"/>
-          <w:sz w:val="20"/>
-          <w:szCs w:val="20"/>
+          <w:lang w:val="en-US"/>
+        </w:rPr>
+      </w:pPr>
+      <w:r>
+        <w:rPr>
+          <w:rFonts w:ascii="Courier New" w:hAnsi="Courier New" w:cs="Courier New"/>
+          <w:color w:val="000000"/>
+          <w:sz w:val="20"/>
+          <w:szCs w:val="20"/>
+          <w:lang w:val="en-US"/>
         </w:rPr>
         <w:t>{</w:t>
       </w:r>
@@ -1278,34 +751,18 @@
           <w:color w:val="000000"/>
           <w:sz w:val="20"/>
           <w:szCs w:val="20"/>
-        </w:rPr>
-      </w:pPr>
-      <w:r>
-        <w:rPr>
-          <w:rFonts w:ascii="Courier New" w:hAnsi="Courier New" w:cs="Courier New"/>
-          <w:color w:val="000000"/>
-          <w:sz w:val="20"/>
-          <w:szCs w:val="20"/>
-        </w:rPr>
-        <w:t xml:space="preserve">  "</w:t>
-      </w:r>
-      <w:r>
-        <w:rPr>
-          <w:rFonts w:ascii="Courier New" w:hAnsi="Courier New" w:cs="Courier New"/>
-          <w:color w:val="000000"/>
-          <w:sz w:val="20"/>
-          <w:szCs w:val="20"/>
-        </w:rPr>
-        <w:t>idDocument</w:t>
-      </w:r>
-      <w:r>
-        <w:rPr>
-          <w:rFonts w:ascii="Courier New" w:hAnsi="Courier New" w:cs="Courier New"/>
-          <w:color w:val="000000"/>
-          <w:sz w:val="20"/>
-          <w:szCs w:val="20"/>
-        </w:rPr>
-        <w:t>": "",</w:t>
+          <w:lang w:val="en-US"/>
+        </w:rPr>
+      </w:pPr>
+      <w:r>
+        <w:rPr>
+          <w:rFonts w:ascii="Courier New" w:hAnsi="Courier New" w:cs="Courier New"/>
+          <w:color w:val="000000"/>
+          <w:sz w:val="20"/>
+          <w:szCs w:val="20"/>
+          <w:lang w:val="en-US"/>
+        </w:rPr>
+        <w:t xml:space="preserve">  "idEae": 9,</w:t>
       </w:r>
     </w:p>
     <w:p>
@@ -1324,25 +781,18 @@
           <w:color w:val="000000"/>
           <w:sz w:val="20"/>
           <w:szCs w:val="20"/>
-        </w:rPr>
-      </w:pPr>
-      <w:r>
-        <w:rPr>
-          <w:rFonts w:ascii="Courier New" w:hAnsi="Courier New" w:cs="Courier New"/>
-          <w:color w:val="000000"/>
-          <w:sz w:val="20"/>
-          <w:szCs w:val="20"/>
-        </w:rPr>
-        <w:t xml:space="preserve">  </w:t>
-      </w:r>
-      <w:r>
-        <w:rPr>
-          <w:rFonts w:ascii="Courier New" w:hAnsi="Courier New" w:cs="Courier New"/>
-          <w:color w:val="000000"/>
-          <w:sz w:val="20"/>
-          <w:szCs w:val="20"/>
-        </w:rPr>
-        <w:t>"versionDocument" : "",</w:t>
+          <w:lang w:val="en-US"/>
+        </w:rPr>
+      </w:pPr>
+      <w:r>
+        <w:rPr>
+          <w:rFonts w:ascii="Courier New" w:hAnsi="Courier New" w:cs="Courier New"/>
+          <w:color w:val="000000"/>
+          <w:sz w:val="20"/>
+          <w:szCs w:val="20"/>
+          <w:lang w:val="en-US"/>
+        </w:rPr>
+        <w:t xml:space="preserve">  "annee": 2013,</w:t>
       </w:r>
     </w:p>
     <w:p>
@@ -1361,16 +811,49 @@
           <w:color w:val="000000"/>
           <w:sz w:val="20"/>
           <w:szCs w:val="20"/>
-        </w:rPr>
-      </w:pPr>
-      <w:r>
-        <w:rPr>
-          <w:rFonts w:ascii="Courier New" w:hAnsi="Courier New" w:cs="Courier New"/>
-          <w:color w:val="000000"/>
-          <w:sz w:val="20"/>
-          <w:szCs w:val="20"/>
-        </w:rPr>
-        <w:t xml:space="preserve">  "commentaire" : ""</w:t>
+          <w:lang w:val="en-US"/>
+        </w:rPr>
+      </w:pPr>
+      <w:r>
+        <w:rPr>
+          <w:rFonts w:ascii="Courier New" w:hAnsi="Courier New" w:cs="Courier New"/>
+          <w:color w:val="000000"/>
+          <w:sz w:val="20"/>
+          <w:szCs w:val="20"/>
+          <w:lang w:val="en-US"/>
+        </w:rPr>
+        <w:t xml:space="preserve">  "agentEvalue" :</w:t>
+      </w:r>
+    </w:p>
+    <w:p>
+      <w:pPr>
+        <w:pBdr>
+          <w:top w:val="single" w:sz="4" w:space="1" w:color="000000"/>
+          <w:left w:val="single" w:sz="4" w:space="1" w:color="000000"/>
+          <w:bottom w:val="single" w:sz="4" w:space="1" w:color="000000"/>
+          <w:right w:val="single" w:sz="4" w:space="1" w:color="000000"/>
+        </w:pBdr>
+        <w:shd w:val="clear" w:color="auto" w:fill="DAEEF3"/>
+        <w:spacing w:after="0" w:line="240" w:lineRule="auto"/>
+        <w:ind w:left="708" w:firstLine="708"/>
+        <w:rPr>
+          <w:rFonts w:ascii="Courier New" w:hAnsi="Courier New" w:cs="Courier New"/>
+          <w:color w:val="000000"/>
+          <w:sz w:val="20"/>
+          <w:szCs w:val="20"/>
+          <w:lang w:val="en-US"/>
+        </w:rPr>
+      </w:pPr>
+      <w:r>
+        <w:rPr>
+          <w:rFonts w:ascii="Courier New" w:hAnsi="Courier New" w:cs="Courier New"/>
+          <w:color w:val="000000"/>
+          <w:sz w:val="20"/>
+          <w:szCs w:val="20"/>
+          <w:lang w:val="en-US"/>
+        </w:rPr>
+        <w:lastRenderedPageBreak/>
+        <w:t>{</w:t>
       </w:r>
     </w:p>
     <w:p>
@@ -1385,6 +868,1563 @@
         <w:spacing w:after="0" w:line="240" w:lineRule="auto"/>
         <w:ind w:left="708"/>
         <w:rPr>
+          <w:rFonts w:ascii="Courier New" w:hAnsi="Courier New" w:cs="Courier New"/>
+          <w:color w:val="000000"/>
+          <w:sz w:val="20"/>
+          <w:szCs w:val="20"/>
+          <w:lang w:val="en-US"/>
+        </w:rPr>
+      </w:pPr>
+      <w:r>
+        <w:rPr>
+          <w:rFonts w:ascii="Courier New" w:hAnsi="Courier New" w:cs="Courier New"/>
+          <w:color w:val="000000"/>
+          <w:sz w:val="20"/>
+          <w:szCs w:val="20"/>
+          <w:lang w:val="en-US"/>
+        </w:rPr>
+        <w:tab/>
+      </w:r>
+      <w:r>
+        <w:rPr>
+          <w:rFonts w:ascii="Courier New" w:hAnsi="Courier New" w:cs="Courier New"/>
+          <w:color w:val="000000"/>
+          <w:sz w:val="20"/>
+          <w:szCs w:val="20"/>
+          <w:lang w:val="en-US"/>
+        </w:rPr>
+        <w:tab/>
+        <w:t>"nom" : "",</w:t>
+      </w:r>
+    </w:p>
+    <w:p>
+      <w:pPr>
+        <w:pBdr>
+          <w:top w:val="single" w:sz="4" w:space="1" w:color="000000"/>
+          <w:left w:val="single" w:sz="4" w:space="1" w:color="000000"/>
+          <w:bottom w:val="single" w:sz="4" w:space="1" w:color="000000"/>
+          <w:right w:val="single" w:sz="4" w:space="1" w:color="000000"/>
+        </w:pBdr>
+        <w:shd w:val="clear" w:color="auto" w:fill="DAEEF3"/>
+        <w:spacing w:after="0" w:line="240" w:lineRule="auto"/>
+        <w:ind w:left="708"/>
+        <w:rPr>
+          <w:rFonts w:ascii="Courier New" w:hAnsi="Courier New" w:cs="Courier New"/>
+          <w:color w:val="000000"/>
+          <w:sz w:val="20"/>
+          <w:szCs w:val="20"/>
+          <w:lang w:val="en-US"/>
+        </w:rPr>
+      </w:pPr>
+      <w:r>
+        <w:rPr>
+          <w:rFonts w:ascii="Courier New" w:hAnsi="Courier New" w:cs="Courier New"/>
+          <w:color w:val="000000"/>
+          <w:sz w:val="20"/>
+          <w:szCs w:val="20"/>
+          <w:lang w:val="en-US"/>
+        </w:rPr>
+        <w:tab/>
+      </w:r>
+      <w:r>
+        <w:rPr>
+          <w:rFonts w:ascii="Courier New" w:hAnsi="Courier New" w:cs="Courier New"/>
+          <w:color w:val="000000"/>
+          <w:sz w:val="20"/>
+          <w:szCs w:val="20"/>
+          <w:lang w:val="en-US"/>
+        </w:rPr>
+        <w:tab/>
+        <w:t>"prenom" : "Beline",</w:t>
+      </w:r>
+    </w:p>
+    <w:p>
+      <w:pPr>
+        <w:pBdr>
+          <w:top w:val="single" w:sz="4" w:space="1" w:color="000000"/>
+          <w:left w:val="single" w:sz="4" w:space="1" w:color="000000"/>
+          <w:bottom w:val="single" w:sz="4" w:space="1" w:color="000000"/>
+          <w:right w:val="single" w:sz="4" w:space="1" w:color="000000"/>
+        </w:pBdr>
+        <w:shd w:val="clear" w:color="auto" w:fill="DAEEF3"/>
+        <w:spacing w:after="0" w:line="240" w:lineRule="auto"/>
+        <w:ind w:left="708"/>
+        <w:rPr>
+          <w:rFonts w:ascii="Courier New" w:hAnsi="Courier New" w:cs="Courier New"/>
+          <w:color w:val="000000"/>
+          <w:sz w:val="20"/>
+          <w:szCs w:val="20"/>
+        </w:rPr>
+      </w:pPr>
+      <w:r>
+        <w:rPr>
+          <w:rFonts w:ascii="Courier New" w:hAnsi="Courier New" w:cs="Courier New"/>
+          <w:color w:val="000000"/>
+          <w:sz w:val="20"/>
+          <w:szCs w:val="20"/>
+          <w:lang w:val="en-US"/>
+        </w:rPr>
+        <w:tab/>
+      </w:r>
+      <w:r>
+        <w:rPr>
+          <w:rFonts w:ascii="Courier New" w:hAnsi="Courier New" w:cs="Courier New"/>
+          <w:color w:val="000000"/>
+          <w:sz w:val="20"/>
+          <w:szCs w:val="20"/>
+          <w:lang w:val="en-US"/>
+        </w:rPr>
+        <w:tab/>
+      </w:r>
+      <w:r>
+        <w:rPr>
+          <w:rFonts w:ascii="Courier New" w:hAnsi="Courier New" w:cs="Courier New"/>
+          <w:color w:val="000000"/>
+          <w:sz w:val="20"/>
+          <w:szCs w:val="20"/>
+        </w:rPr>
+        <w:t>"idAgent" : 1002</w:t>
+      </w:r>
+    </w:p>
+    <w:p>
+      <w:pPr>
+        <w:pBdr>
+          <w:top w:val="single" w:sz="4" w:space="1" w:color="000000"/>
+          <w:left w:val="single" w:sz="4" w:space="1" w:color="000000"/>
+          <w:bottom w:val="single" w:sz="4" w:space="1" w:color="000000"/>
+          <w:right w:val="single" w:sz="4" w:space="1" w:color="000000"/>
+        </w:pBdr>
+        <w:shd w:val="clear" w:color="auto" w:fill="DAEEF3"/>
+        <w:spacing w:after="0" w:line="240" w:lineRule="auto"/>
+        <w:ind w:left="708"/>
+        <w:rPr>
+          <w:rFonts w:ascii="Courier New" w:hAnsi="Courier New" w:cs="Courier New"/>
+          <w:color w:val="000000"/>
+          <w:sz w:val="20"/>
+          <w:szCs w:val="20"/>
+        </w:rPr>
+      </w:pPr>
+      <w:r>
+        <w:rPr>
+          <w:rFonts w:ascii="Courier New" w:hAnsi="Courier New" w:cs="Courier New"/>
+          <w:color w:val="000000"/>
+          <w:sz w:val="20"/>
+          <w:szCs w:val="20"/>
+        </w:rPr>
+        <w:tab/>
+        <w:t>},</w:t>
+      </w:r>
+    </w:p>
+    <w:p>
+      <w:pPr>
+        <w:pBdr>
+          <w:top w:val="single" w:sz="4" w:space="1" w:color="000000"/>
+          <w:left w:val="single" w:sz="4" w:space="1" w:color="000000"/>
+          <w:bottom w:val="single" w:sz="4" w:space="1" w:color="000000"/>
+          <w:right w:val="single" w:sz="4" w:space="1" w:color="000000"/>
+        </w:pBdr>
+        <w:shd w:val="clear" w:color="auto" w:fill="DAEEF3"/>
+        <w:spacing w:after="0" w:line="240" w:lineRule="auto"/>
+        <w:ind w:left="708"/>
+        <w:rPr>
+          <w:rFonts w:ascii="Courier New" w:hAnsi="Courier New" w:cs="Courier New"/>
+          <w:color w:val="000000"/>
+          <w:sz w:val="20"/>
+          <w:szCs w:val="20"/>
+        </w:rPr>
+      </w:pPr>
+      <w:r>
+        <w:rPr>
+          <w:rFonts w:ascii="Courier New" w:hAnsi="Courier New" w:cs="Courier New"/>
+          <w:color w:val="000000"/>
+          <w:sz w:val="20"/>
+          <w:szCs w:val="20"/>
+        </w:rPr>
+        <w:t xml:space="preserve">  </w:t>
+      </w:r>
+      <w:r>
+        <w:rPr>
+          <w:rFonts w:ascii="Courier New" w:hAnsi="Courier New" w:cs="Courier New"/>
+          <w:color w:val="000000"/>
+          <w:sz w:val="20"/>
+          <w:szCs w:val="20"/>
+        </w:rPr>
+        <w:t>"</w:t>
+      </w:r>
+      <w:r>
+        <w:rPr>
+          <w:rFonts w:ascii="Courier New" w:hAnsi="Courier New" w:cs="Courier New"/>
+          <w:color w:val="000000"/>
+          <w:sz w:val="20"/>
+          <w:szCs w:val="20"/>
+        </w:rPr>
+        <w:t>agents</w:t>
+      </w:r>
+      <w:r>
+        <w:rPr>
+          <w:rFonts w:ascii="Courier New" w:hAnsi="Courier New" w:cs="Courier New"/>
+          <w:color w:val="000000"/>
+          <w:sz w:val="20"/>
+          <w:szCs w:val="20"/>
+        </w:rPr>
+        <w:t>Evaluateurs</w:t>
+      </w:r>
+      <w:r>
+        <w:rPr>
+          <w:rFonts w:ascii="Courier New" w:hAnsi="Courier New" w:cs="Courier New"/>
+          <w:color w:val="000000"/>
+          <w:sz w:val="20"/>
+          <w:szCs w:val="20"/>
+        </w:rPr>
+        <w:t>" :</w:t>
+      </w:r>
+    </w:p>
+    <w:p>
+      <w:pPr>
+        <w:pBdr>
+          <w:top w:val="single" w:sz="4" w:space="1" w:color="000000"/>
+          <w:left w:val="single" w:sz="4" w:space="1" w:color="000000"/>
+          <w:bottom w:val="single" w:sz="4" w:space="1" w:color="000000"/>
+          <w:right w:val="single" w:sz="4" w:space="1" w:color="000000"/>
+        </w:pBdr>
+        <w:shd w:val="clear" w:color="auto" w:fill="DAEEF3"/>
+        <w:spacing w:after="0" w:line="240" w:lineRule="auto"/>
+        <w:ind w:left="708" w:firstLine="708"/>
+        <w:rPr>
+          <w:rFonts w:ascii="Courier New" w:hAnsi="Courier New" w:cs="Courier New"/>
+          <w:color w:val="000000"/>
+          <w:sz w:val="20"/>
+          <w:szCs w:val="20"/>
+        </w:rPr>
+      </w:pPr>
+      <w:r>
+        <w:rPr>
+          <w:rFonts w:ascii="Courier New" w:hAnsi="Courier New" w:cs="Courier New"/>
+          <w:color w:val="000000"/>
+          <w:sz w:val="20"/>
+          <w:szCs w:val="20"/>
+        </w:rPr>
+        <w:t>[</w:t>
+      </w:r>
+    </w:p>
+    <w:p>
+      <w:pPr>
+        <w:pBdr>
+          <w:top w:val="single" w:sz="4" w:space="1" w:color="000000"/>
+          <w:left w:val="single" w:sz="4" w:space="1" w:color="000000"/>
+          <w:bottom w:val="single" w:sz="4" w:space="1" w:color="000000"/>
+          <w:right w:val="single" w:sz="4" w:space="1" w:color="000000"/>
+        </w:pBdr>
+        <w:shd w:val="clear" w:color="auto" w:fill="DAEEF3"/>
+        <w:spacing w:after="0" w:line="240" w:lineRule="auto"/>
+        <w:ind w:left="708"/>
+        <w:rPr>
+          <w:rFonts w:ascii="Courier New" w:hAnsi="Courier New" w:cs="Courier New"/>
+          <w:color w:val="000000"/>
+          <w:sz w:val="20"/>
+          <w:szCs w:val="20"/>
+        </w:rPr>
+      </w:pPr>
+      <w:r>
+        <w:rPr>
+          <w:rFonts w:ascii="Courier New" w:hAnsi="Courier New" w:cs="Courier New"/>
+          <w:color w:val="000000"/>
+          <w:sz w:val="20"/>
+          <w:szCs w:val="20"/>
+        </w:rPr>
+        <w:tab/>
+      </w:r>
+      <w:r>
+        <w:rPr>
+          <w:rFonts w:ascii="Courier New" w:hAnsi="Courier New" w:cs="Courier New"/>
+          <w:color w:val="000000"/>
+          <w:sz w:val="20"/>
+          <w:szCs w:val="20"/>
+        </w:rPr>
+        <w:tab/>
+      </w:r>
+      <w:r>
+        <w:rPr>
+          <w:rFonts w:ascii="Courier New" w:hAnsi="Courier New" w:cs="Courier New"/>
+          <w:color w:val="000000"/>
+          <w:sz w:val="20"/>
+          <w:szCs w:val="20"/>
+        </w:rPr>
+        <w:t>{</w:t>
+      </w:r>
+    </w:p>
+    <w:p>
+      <w:pPr>
+        <w:pBdr>
+          <w:top w:val="single" w:sz="4" w:space="1" w:color="000000"/>
+          <w:left w:val="single" w:sz="4" w:space="1" w:color="000000"/>
+          <w:bottom w:val="single" w:sz="4" w:space="1" w:color="000000"/>
+          <w:right w:val="single" w:sz="4" w:space="1" w:color="000000"/>
+        </w:pBdr>
+        <w:shd w:val="clear" w:color="auto" w:fill="DAEEF3"/>
+        <w:spacing w:after="0" w:line="240" w:lineRule="auto"/>
+        <w:ind w:left="708"/>
+        <w:rPr>
+          <w:rFonts w:ascii="Courier New" w:hAnsi="Courier New" w:cs="Courier New"/>
+          <w:color w:val="000000"/>
+          <w:sz w:val="20"/>
+          <w:szCs w:val="20"/>
+        </w:rPr>
+      </w:pPr>
+      <w:r>
+        <w:rPr>
+          <w:rFonts w:ascii="Courier New" w:hAnsi="Courier New" w:cs="Courier New"/>
+          <w:color w:val="000000"/>
+          <w:sz w:val="20"/>
+          <w:szCs w:val="20"/>
+        </w:rPr>
+        <w:tab/>
+      </w:r>
+      <w:r>
+        <w:rPr>
+          <w:rFonts w:ascii="Courier New" w:hAnsi="Courier New" w:cs="Courier New"/>
+          <w:color w:val="000000"/>
+          <w:sz w:val="20"/>
+          <w:szCs w:val="20"/>
+        </w:rPr>
+        <w:tab/>
+      </w:r>
+      <w:r>
+        <w:rPr>
+          <w:rFonts w:ascii="Courier New" w:hAnsi="Courier New" w:cs="Courier New"/>
+          <w:color w:val="000000"/>
+          <w:sz w:val="20"/>
+          <w:szCs w:val="20"/>
+        </w:rPr>
+        <w:tab/>
+        <w:t>"nom" : "Argan",</w:t>
+      </w:r>
+    </w:p>
+    <w:p>
+      <w:pPr>
+        <w:pBdr>
+          <w:top w:val="single" w:sz="4" w:space="1" w:color="000000"/>
+          <w:left w:val="single" w:sz="4" w:space="1" w:color="000000"/>
+          <w:bottom w:val="single" w:sz="4" w:space="1" w:color="000000"/>
+          <w:right w:val="single" w:sz="4" w:space="1" w:color="000000"/>
+        </w:pBdr>
+        <w:shd w:val="clear" w:color="auto" w:fill="DAEEF3"/>
+        <w:spacing w:after="0" w:line="240" w:lineRule="auto"/>
+        <w:ind w:left="708"/>
+        <w:rPr>
+          <w:rFonts w:ascii="Courier New" w:hAnsi="Courier New" w:cs="Courier New"/>
+          <w:color w:val="000000"/>
+          <w:sz w:val="20"/>
+          <w:szCs w:val="20"/>
+        </w:rPr>
+      </w:pPr>
+      <w:r>
+        <w:rPr>
+          <w:rFonts w:ascii="Courier New" w:hAnsi="Courier New" w:cs="Courier New"/>
+          <w:color w:val="000000"/>
+          <w:sz w:val="20"/>
+          <w:szCs w:val="20"/>
+        </w:rPr>
+        <w:tab/>
+      </w:r>
+      <w:r>
+        <w:rPr>
+          <w:rFonts w:ascii="Courier New" w:hAnsi="Courier New" w:cs="Courier New"/>
+          <w:color w:val="000000"/>
+          <w:sz w:val="20"/>
+          <w:szCs w:val="20"/>
+        </w:rPr>
+        <w:tab/>
+      </w:r>
+      <w:r>
+        <w:rPr>
+          <w:rFonts w:ascii="Courier New" w:hAnsi="Courier New" w:cs="Courier New"/>
+          <w:color w:val="000000"/>
+          <w:sz w:val="20"/>
+          <w:szCs w:val="20"/>
+        </w:rPr>
+        <w:tab/>
+        <w:t>"prenom" : "argan",</w:t>
+      </w:r>
+    </w:p>
+    <w:p>
+      <w:pPr>
+        <w:pBdr>
+          <w:top w:val="single" w:sz="4" w:space="1" w:color="000000"/>
+          <w:left w:val="single" w:sz="4" w:space="1" w:color="000000"/>
+          <w:bottom w:val="single" w:sz="4" w:space="1" w:color="000000"/>
+          <w:right w:val="single" w:sz="4" w:space="1" w:color="000000"/>
+        </w:pBdr>
+        <w:shd w:val="clear" w:color="auto" w:fill="DAEEF3"/>
+        <w:spacing w:after="0" w:line="240" w:lineRule="auto"/>
+        <w:ind w:left="708"/>
+        <w:rPr>
+          <w:rFonts w:ascii="Courier New" w:hAnsi="Courier New" w:cs="Courier New"/>
+          <w:color w:val="000000"/>
+          <w:sz w:val="20"/>
+          <w:szCs w:val="20"/>
+        </w:rPr>
+      </w:pPr>
+      <w:r>
+        <w:rPr>
+          <w:rFonts w:ascii="Courier New" w:hAnsi="Courier New" w:cs="Courier New"/>
+          <w:color w:val="000000"/>
+          <w:sz w:val="20"/>
+          <w:szCs w:val="20"/>
+        </w:rPr>
+        <w:tab/>
+      </w:r>
+      <w:r>
+        <w:rPr>
+          <w:rFonts w:ascii="Courier New" w:hAnsi="Courier New" w:cs="Courier New"/>
+          <w:color w:val="000000"/>
+          <w:sz w:val="20"/>
+          <w:szCs w:val="20"/>
+        </w:rPr>
+        <w:tab/>
+      </w:r>
+      <w:r>
+        <w:rPr>
+          <w:rFonts w:ascii="Courier New" w:hAnsi="Courier New" w:cs="Courier New"/>
+          <w:color w:val="000000"/>
+          <w:sz w:val="20"/>
+          <w:szCs w:val="20"/>
+        </w:rPr>
+        <w:tab/>
+        <w:t>"idAgent" : 1254</w:t>
+      </w:r>
+    </w:p>
+    <w:p>
+      <w:pPr>
+        <w:pBdr>
+          <w:top w:val="single" w:sz="4" w:space="1" w:color="000000"/>
+          <w:left w:val="single" w:sz="4" w:space="1" w:color="000000"/>
+          <w:bottom w:val="single" w:sz="4" w:space="1" w:color="000000"/>
+          <w:right w:val="single" w:sz="4" w:space="1" w:color="000000"/>
+        </w:pBdr>
+        <w:shd w:val="clear" w:color="auto" w:fill="DAEEF3"/>
+        <w:spacing w:after="0" w:line="240" w:lineRule="auto"/>
+        <w:ind w:left="708"/>
+        <w:rPr>
+          <w:rFonts w:ascii="Courier New" w:hAnsi="Courier New" w:cs="Courier New"/>
+          <w:color w:val="000000"/>
+          <w:sz w:val="20"/>
+          <w:szCs w:val="20"/>
+        </w:rPr>
+      </w:pPr>
+      <w:r>
+        <w:rPr>
+          <w:rFonts w:ascii="Courier New" w:hAnsi="Courier New" w:cs="Courier New"/>
+          <w:color w:val="000000"/>
+          <w:sz w:val="20"/>
+          <w:szCs w:val="20"/>
+        </w:rPr>
+        <w:tab/>
+      </w:r>
+      <w:r>
+        <w:rPr>
+          <w:rFonts w:ascii="Courier New" w:hAnsi="Courier New" w:cs="Courier New"/>
+          <w:color w:val="000000"/>
+          <w:sz w:val="20"/>
+          <w:szCs w:val="20"/>
+        </w:rPr>
+        <w:tab/>
+        <w:t>}</w:t>
+      </w:r>
+    </w:p>
+    <w:p>
+      <w:pPr>
+        <w:pBdr>
+          <w:top w:val="single" w:sz="4" w:space="1" w:color="000000"/>
+          <w:left w:val="single" w:sz="4" w:space="1" w:color="000000"/>
+          <w:bottom w:val="single" w:sz="4" w:space="1" w:color="000000"/>
+          <w:right w:val="single" w:sz="4" w:space="1" w:color="000000"/>
+        </w:pBdr>
+        <w:shd w:val="clear" w:color="auto" w:fill="DAEEF3"/>
+        <w:spacing w:after="0" w:line="240" w:lineRule="auto"/>
+        <w:ind w:left="708"/>
+        <w:rPr>
+          <w:rFonts w:ascii="Courier New" w:hAnsi="Courier New" w:cs="Courier New"/>
+          <w:color w:val="000000"/>
+          <w:sz w:val="20"/>
+          <w:szCs w:val="20"/>
+        </w:rPr>
+      </w:pPr>
+      <w:r>
+        <w:rPr>
+          <w:rFonts w:ascii="Courier New" w:hAnsi="Courier New" w:cs="Courier New"/>
+          <w:color w:val="000000"/>
+          <w:sz w:val="20"/>
+          <w:szCs w:val="20"/>
+        </w:rPr>
+        <w:tab/>
+        <w:t>],</w:t>
+      </w:r>
+    </w:p>
+    <w:p>
+      <w:pPr>
+        <w:pBdr>
+          <w:top w:val="single" w:sz="4" w:space="1" w:color="000000"/>
+          <w:left w:val="single" w:sz="4" w:space="1" w:color="000000"/>
+          <w:bottom w:val="single" w:sz="4" w:space="1" w:color="000000"/>
+          <w:right w:val="single" w:sz="4" w:space="1" w:color="000000"/>
+        </w:pBdr>
+        <w:shd w:val="clear" w:color="auto" w:fill="DAEEF3"/>
+        <w:spacing w:after="0" w:line="240" w:lineRule="auto"/>
+        <w:ind w:left="708"/>
+        <w:rPr>
+          <w:rFonts w:ascii="Courier New" w:hAnsi="Courier New" w:cs="Courier New"/>
+          <w:color w:val="000000"/>
+          <w:sz w:val="20"/>
+          <w:szCs w:val="20"/>
+        </w:rPr>
+      </w:pPr>
+      <w:r>
+        <w:rPr>
+          <w:rFonts w:ascii="Courier New" w:hAnsi="Courier New" w:cs="Courier New"/>
+          <w:color w:val="000000"/>
+          <w:sz w:val="20"/>
+          <w:szCs w:val="20"/>
+        </w:rPr>
+        <w:t xml:space="preserve">  "agentDelegataire" :</w:t>
+      </w:r>
+    </w:p>
+    <w:p>
+      <w:pPr>
+        <w:pBdr>
+          <w:top w:val="single" w:sz="4" w:space="1" w:color="000000"/>
+          <w:left w:val="single" w:sz="4" w:space="1" w:color="000000"/>
+          <w:bottom w:val="single" w:sz="4" w:space="1" w:color="000000"/>
+          <w:right w:val="single" w:sz="4" w:space="1" w:color="000000"/>
+        </w:pBdr>
+        <w:shd w:val="clear" w:color="auto" w:fill="DAEEF3"/>
+        <w:spacing w:after="0" w:line="240" w:lineRule="auto"/>
+        <w:ind w:left="708" w:firstLine="708"/>
+        <w:rPr>
+          <w:rFonts w:ascii="Courier New" w:hAnsi="Courier New" w:cs="Courier New"/>
+          <w:color w:val="000000"/>
+          <w:sz w:val="20"/>
+          <w:szCs w:val="20"/>
+        </w:rPr>
+      </w:pPr>
+      <w:r>
+        <w:rPr>
+          <w:rFonts w:ascii="Courier New" w:hAnsi="Courier New" w:cs="Courier New"/>
+          <w:color w:val="000000"/>
+          <w:sz w:val="20"/>
+          <w:szCs w:val="20"/>
+        </w:rPr>
+        <w:t>{</w:t>
+      </w:r>
+    </w:p>
+    <w:p>
+      <w:pPr>
+        <w:pBdr>
+          <w:top w:val="single" w:sz="4" w:space="1" w:color="000000"/>
+          <w:left w:val="single" w:sz="4" w:space="1" w:color="000000"/>
+          <w:bottom w:val="single" w:sz="4" w:space="1" w:color="000000"/>
+          <w:right w:val="single" w:sz="4" w:space="1" w:color="000000"/>
+        </w:pBdr>
+        <w:shd w:val="clear" w:color="auto" w:fill="DAEEF3"/>
+        <w:spacing w:after="0" w:line="240" w:lineRule="auto"/>
+        <w:ind w:left="708"/>
+        <w:rPr>
+          <w:rFonts w:ascii="Courier New" w:hAnsi="Courier New" w:cs="Courier New"/>
+          <w:color w:val="000000"/>
+          <w:sz w:val="20"/>
+          <w:szCs w:val="20"/>
+        </w:rPr>
+      </w:pPr>
+      <w:r>
+        <w:rPr>
+          <w:rFonts w:ascii="Courier New" w:hAnsi="Courier New" w:cs="Courier New"/>
+          <w:color w:val="000000"/>
+          <w:sz w:val="20"/>
+          <w:szCs w:val="20"/>
+        </w:rPr>
+        <w:tab/>
+      </w:r>
+      <w:r>
+        <w:rPr>
+          <w:rFonts w:ascii="Courier New" w:hAnsi="Courier New" w:cs="Courier New"/>
+          <w:color w:val="000000"/>
+          <w:sz w:val="20"/>
+          <w:szCs w:val="20"/>
+        </w:rPr>
+        <w:tab/>
+        <w:t>"nom" : "Dupont",</w:t>
+      </w:r>
+    </w:p>
+    <w:p>
+      <w:pPr>
+        <w:pBdr>
+          <w:top w:val="single" w:sz="4" w:space="1" w:color="000000"/>
+          <w:left w:val="single" w:sz="4" w:space="1" w:color="000000"/>
+          <w:bottom w:val="single" w:sz="4" w:space="1" w:color="000000"/>
+          <w:right w:val="single" w:sz="4" w:space="1" w:color="000000"/>
+        </w:pBdr>
+        <w:shd w:val="clear" w:color="auto" w:fill="DAEEF3"/>
+        <w:spacing w:after="0" w:line="240" w:lineRule="auto"/>
+        <w:ind w:left="708"/>
+        <w:rPr>
+          <w:rFonts w:ascii="Courier New" w:hAnsi="Courier New" w:cs="Courier New"/>
+          <w:color w:val="000000"/>
+          <w:sz w:val="20"/>
+          <w:szCs w:val="20"/>
+        </w:rPr>
+      </w:pPr>
+      <w:r>
+        <w:rPr>
+          <w:rFonts w:ascii="Courier New" w:hAnsi="Courier New" w:cs="Courier New"/>
+          <w:color w:val="000000"/>
+          <w:sz w:val="20"/>
+          <w:szCs w:val="20"/>
+        </w:rPr>
+        <w:tab/>
+      </w:r>
+      <w:r>
+        <w:rPr>
+          <w:rFonts w:ascii="Courier New" w:hAnsi="Courier New" w:cs="Courier New"/>
+          <w:color w:val="000000"/>
+          <w:sz w:val="20"/>
+          <w:szCs w:val="20"/>
+        </w:rPr>
+        <w:tab/>
+        <w:t>"prenom" : "Richard",</w:t>
+      </w:r>
+    </w:p>
+    <w:p>
+      <w:pPr>
+        <w:pBdr>
+          <w:top w:val="single" w:sz="4" w:space="1" w:color="000000"/>
+          <w:left w:val="single" w:sz="4" w:space="1" w:color="000000"/>
+          <w:bottom w:val="single" w:sz="4" w:space="1" w:color="000000"/>
+          <w:right w:val="single" w:sz="4" w:space="1" w:color="000000"/>
+        </w:pBdr>
+        <w:shd w:val="clear" w:color="auto" w:fill="DAEEF3"/>
+        <w:spacing w:after="0" w:line="240" w:lineRule="auto"/>
+        <w:ind w:left="708"/>
+        <w:rPr>
+          <w:rFonts w:ascii="Courier New" w:hAnsi="Courier New" w:cs="Courier New"/>
+          <w:color w:val="000000"/>
+          <w:sz w:val="20"/>
+          <w:szCs w:val="20"/>
+        </w:rPr>
+      </w:pPr>
+      <w:r>
+        <w:rPr>
+          <w:rFonts w:ascii="Courier New" w:hAnsi="Courier New" w:cs="Courier New"/>
+          <w:color w:val="000000"/>
+          <w:sz w:val="20"/>
+          <w:szCs w:val="20"/>
+        </w:rPr>
+        <w:tab/>
+      </w:r>
+      <w:r>
+        <w:rPr>
+          <w:rFonts w:ascii="Courier New" w:hAnsi="Courier New" w:cs="Courier New"/>
+          <w:color w:val="000000"/>
+          <w:sz w:val="20"/>
+          <w:szCs w:val="20"/>
+        </w:rPr>
+        <w:tab/>
+        <w:t>"idAgent" : 25641</w:t>
+      </w:r>
+    </w:p>
+    <w:p>
+      <w:pPr>
+        <w:pBdr>
+          <w:top w:val="single" w:sz="4" w:space="1" w:color="000000"/>
+          <w:left w:val="single" w:sz="4" w:space="1" w:color="000000"/>
+          <w:bottom w:val="single" w:sz="4" w:space="1" w:color="000000"/>
+          <w:right w:val="single" w:sz="4" w:space="1" w:color="000000"/>
+        </w:pBdr>
+        <w:shd w:val="clear" w:color="auto" w:fill="DAEEF3"/>
+        <w:spacing w:after="0" w:line="240" w:lineRule="auto"/>
+        <w:ind w:left="708"/>
+        <w:rPr>
+          <w:rFonts w:ascii="Courier New" w:hAnsi="Courier New" w:cs="Courier New"/>
+          <w:color w:val="000000"/>
+          <w:sz w:val="20"/>
+          <w:szCs w:val="20"/>
+        </w:rPr>
+      </w:pPr>
+      <w:r>
+        <w:rPr>
+          <w:rFonts w:ascii="Courier New" w:hAnsi="Courier New" w:cs="Courier New"/>
+          <w:color w:val="000000"/>
+          <w:sz w:val="20"/>
+          <w:szCs w:val="20"/>
+        </w:rPr>
+        <w:tab/>
+        <w:t>}</w:t>
+      </w:r>
+    </w:p>
+    <w:p>
+      <w:pPr>
+        <w:pBdr>
+          <w:top w:val="single" w:sz="4" w:space="1" w:color="000000"/>
+          <w:left w:val="single" w:sz="4" w:space="1" w:color="000000"/>
+          <w:bottom w:val="single" w:sz="4" w:space="1" w:color="000000"/>
+          <w:right w:val="single" w:sz="4" w:space="1" w:color="000000"/>
+        </w:pBdr>
+        <w:shd w:val="clear" w:color="auto" w:fill="DAEEF3"/>
+        <w:spacing w:after="0" w:line="240" w:lineRule="auto"/>
+        <w:ind w:left="708"/>
+      </w:pPr>
+      <w:r>
+        <w:rPr>
+          <w:rFonts w:ascii="Courier New" w:hAnsi="Courier New" w:cs="Courier New"/>
+          <w:color w:val="000000"/>
+          <w:sz w:val="20"/>
+          <w:szCs w:val="20"/>
+        </w:rPr>
+        <w:t>}</w:t>
+      </w:r>
+    </w:p>
+    <w:p>
+      <w:pPr>
+        <w:outlineLvl w:val="0"/>
+        <w:rPr>
+          <w:rStyle w:val="IntenseEmphasis1"/>
+        </w:rPr>
+      </w:pPr>
+    </w:p>
+    <w:p>
+      <w:pPr>
+        <w:pStyle w:val="Heading1"/>
+      </w:pPr>
+    </w:p>
+    <w:p>
+      <w:pPr>
+        <w:pStyle w:val="Heading1"/>
+      </w:pPr>
+      <w:r>
+        <w:t>Renommage du fichier</w:t>
+      </w:r>
+    </w:p>
+    <w:p>
+      <w:r>
+        <w:t>Le fichier est automatiquement renommé par le système selon la nomenclature suivante :</w:t>
+      </w:r>
+    </w:p>
+    <w:p>
+      <w:pPr>
+        <w:rPr>
+          <w:b/>
+          <w:i/>
+        </w:rPr>
+      </w:pPr>
+      <w:r>
+        <w:rPr>
+          <w:b/>
+          <w:i/>
+        </w:rPr>
+        <w:t xml:space="preserve">EAE_" + </w:t>
+      </w:r>
+      <w:r>
+        <w:rPr>
+          <w:b/>
+          <w:i/>
+        </w:rPr>
+        <w:t>&lt;A</w:t>
+      </w:r>
+      <w:r>
+        <w:rPr>
+          <w:b/>
+          <w:i/>
+        </w:rPr>
+        <w:t>nnée</w:t>
+      </w:r>
+      <w:r>
+        <w:rPr>
+          <w:b/>
+          <w:i/>
+        </w:rPr>
+        <w:t>&gt;</w:t>
+      </w:r>
+      <w:r>
+        <w:rPr>
+          <w:b/>
+          <w:i/>
+        </w:rPr>
+        <w:t xml:space="preserve"> + "_" + </w:t>
+      </w:r>
+      <w:r>
+        <w:rPr>
+          <w:b/>
+          <w:i/>
+        </w:rPr>
+        <w:t>&lt;</w:t>
+      </w:r>
+      <w:r>
+        <w:rPr>
+          <w:b/>
+          <w:i/>
+        </w:rPr>
+        <w:t>matriculé évalué</w:t>
+      </w:r>
+      <w:r>
+        <w:rPr>
+          <w:b/>
+          <w:i/>
+        </w:rPr>
+        <w:t>&gt;</w:t>
+      </w:r>
+      <w:r>
+        <w:rPr>
+          <w:b/>
+          <w:i/>
+        </w:rPr>
+        <w:t xml:space="preserve"> + "_" + </w:t>
+      </w:r>
+      <w:r>
+        <w:rPr>
+          <w:b/>
+          <w:i/>
+        </w:rPr>
+        <w:t>&lt;</w:t>
+      </w:r>
+      <w:r>
+        <w:rPr>
+          <w:b/>
+          <w:i/>
+        </w:rPr>
+        <w:t>ID EAE</w:t>
+      </w:r>
+      <w:r>
+        <w:rPr>
+          <w:b/>
+          <w:i/>
+        </w:rPr>
+        <w:t>&gt;</w:t>
+      </w:r>
+    </w:p>
+    <w:p>
+      <w:pPr>
+        <w:pStyle w:val="Heading1"/>
+      </w:pPr>
+      <w:r>
+        <w:t>Stockage</w:t>
+      </w:r>
+      <w:r>
+        <w:t xml:space="preserve"> du fichier</w:t>
+      </w:r>
+    </w:p>
+    <w:p>
+      <w:r>
+        <w:t>Aucun routage ne sera effectué, tous les documents seront hébergés à la racine de la bibliothèque de d</w:t>
+      </w:r>
+      <w:r>
+        <w:t>ocuments.</w:t>
+      </w:r>
+    </w:p>
+    <w:p>
+      <w:r>
+        <w:t xml:space="preserve">Les </w:t>
+      </w:r>
+      <w:r>
+        <w:t xml:space="preserve">informations </w:t>
+      </w:r>
+      <w:r>
+        <w:t xml:space="preserve">du document </w:t>
+      </w:r>
+      <w:r>
+        <w:t>EAE seront associées aux propriétés : Identifiant EAE, Matricule évalué, Matricule évaluateur et Année.</w:t>
+      </w:r>
+    </w:p>
+    <w:p>
+      <w:r>
+        <w:t>Des affichages seront créés</w:t>
+      </w:r>
+      <w:r>
+        <w:t xml:space="preserve"> </w:t>
+      </w:r>
+      <w:r>
+        <w:t xml:space="preserve">pour présenter les documents aux utilisateurs </w:t>
+      </w:r>
+      <w:r>
+        <w:t>:</w:t>
+      </w:r>
+    </w:p>
+    <w:p>
+      <w:pPr>
+        <w:pStyle w:val="ListParagraph"/>
+        <w:numPr>
+          <w:ilvl w:val="0"/>
+          <w:numId w:val="3"/>
+        </w:numPr>
+      </w:pPr>
+      <w:r>
+        <w:t>Tous les EAEs</w:t>
+      </w:r>
+    </w:p>
+    <w:p>
+      <w:pPr>
+        <w:pStyle w:val="ListParagraph"/>
+        <w:numPr>
+          <w:ilvl w:val="1"/>
+          <w:numId w:val="3"/>
+        </w:numPr>
+      </w:pPr>
+      <w:r>
+        <w:t>Affiche tous les EAEs sans tri ou filtre. L’utilisateur pourra manuellement procéder aux tris et filtres qu’il souhaite.</w:t>
+      </w:r>
+    </w:p>
+    <w:p>
+      <w:pPr>
+        <w:pStyle w:val="ListParagraph"/>
+        <w:numPr>
+          <w:ilvl w:val="0"/>
+          <w:numId w:val="3"/>
+        </w:numPr>
+      </w:pPr>
+      <w:r>
+        <w:t>Par année et par matricule</w:t>
+      </w:r>
+    </w:p>
+    <w:p>
+      <w:pPr>
+        <w:pStyle w:val="ListParagraph"/>
+        <w:numPr>
+          <w:ilvl w:val="1"/>
+          <w:numId w:val="3"/>
+        </w:numPr>
+      </w:pPr>
+      <w:r>
+        <w:t>Dans cet affichage, il s’agit bien du matricule et non du prénom + nom de la personne (échangé en réunion, la RH travaille avec les matricules plutôt que les noms)</w:t>
+      </w:r>
+    </w:p>
+    <w:p>
+      <w:pPr>
+        <w:pStyle w:val="ListParagraph"/>
+        <w:numPr>
+          <w:ilvl w:val="0"/>
+          <w:numId w:val="3"/>
+        </w:numPr>
+      </w:pPr>
+      <w:r>
+        <w:t>Par matricule</w:t>
+      </w:r>
+    </w:p>
+    <w:p>
+      <w:pPr>
+        <w:pStyle w:val="ListParagraph"/>
+        <w:numPr>
+          <w:ilvl w:val="1"/>
+          <w:numId w:val="3"/>
+        </w:numPr>
+      </w:pPr>
+      <w:r>
+        <w:t>Affiche tous les EAEs par matricule (regroupement des EAE par matricule)</w:t>
+      </w:r>
+    </w:p>
+    <w:p>
+      <w:r>
+        <w:t>La bibl</w:t>
+      </w:r>
+      <w:r>
+        <w:t>iothèque de documents hébergeant les EAE aura la gestion des versions, majeures uniquement, activée sans limite de conservation des versions.</w:t>
+      </w:r>
+    </w:p>
+    <w:p>
+      <w:r>
+        <w:t>Seul le type de contenu EAE sera autorisé dans la bibliothèque.</w:t>
+      </w:r>
+    </w:p>
+    <w:p>
+      <w:pPr>
+        <w:pStyle w:val="Heading1"/>
+      </w:pPr>
+      <w:r>
+        <w:lastRenderedPageBreak/>
+        <w:t>Mise à jour des droits</w:t>
+      </w:r>
+    </w:p>
+    <w:p>
+      <w:r>
+        <w:t>Les droits suivant seront mis selon les dispositions suivantes :</w:t>
+      </w:r>
+    </w:p>
+    <w:p>
+      <w:pPr>
+        <w:pStyle w:val="ListParagraph"/>
+        <w:numPr>
+          <w:ilvl w:val="0"/>
+          <w:numId w:val="2"/>
+        </w:numPr>
+      </w:pPr>
+      <w:r>
+        <w:t>Evalué : Lecture</w:t>
+      </w:r>
+      <w:r>
+        <w:t xml:space="preserve"> (dans un second temps, cf plus bas</w:t>
+      </w:r>
+      <w:r>
+        <w:t>, pas de droit pour l’évalué lors de l’upload du document</w:t>
+      </w:r>
+      <w:r>
+        <w:t>)</w:t>
+      </w:r>
+    </w:p>
+    <w:p>
+      <w:pPr>
+        <w:pStyle w:val="ListParagraph"/>
+        <w:numPr>
+          <w:ilvl w:val="0"/>
+          <w:numId w:val="2"/>
+        </w:numPr>
+      </w:pPr>
+      <w:r>
+        <w:t>Evaluateur </w:t>
+      </w:r>
+      <w:r>
+        <w:t>&amp; Délégataire</w:t>
+      </w:r>
+      <w:r>
+        <w:t>: Lecture/écriture</w:t>
+      </w:r>
+    </w:p>
+    <w:p>
+      <w:pPr>
+        <w:pStyle w:val="ListParagraph"/>
+        <w:numPr>
+          <w:ilvl w:val="0"/>
+          <w:numId w:val="2"/>
+        </w:numPr>
+      </w:pPr>
+      <w:r>
+        <w:t xml:space="preserve">Groupe administrateurs </w:t>
+      </w:r>
+      <w:r>
+        <w:t xml:space="preserve">fonctionnels </w:t>
+      </w:r>
+      <w:r>
+        <w:t>SIRH : contrôle total</w:t>
+      </w:r>
+      <w:r>
+        <w:t xml:space="preserve"> moins le droit de suppression</w:t>
+      </w:r>
+    </w:p>
+    <w:p>
+      <w:pPr>
+        <w:pStyle w:val="ListParagraph"/>
+        <w:numPr>
+          <w:ilvl w:val="0"/>
+          <w:numId w:val="2"/>
+        </w:numPr>
+      </w:pPr>
+      <w:r>
+        <w:t>Groupe administrateurs techniques SIRH : contrôle total</w:t>
+      </w:r>
+    </w:p>
+    <w:p>
+      <w:r>
+        <w:rPr>
+          <w:u w:val="single"/>
+        </w:rPr>
+        <w:t>Note :</w:t>
+      </w:r>
+      <w:r>
+        <w:t xml:space="preserve"> En plus de cette étape, une tâche planifiée sera exécutée toutes les nuits pour répercuter les éventuels changement</w:t>
+      </w:r>
+      <w:r>
+        <w:t>s</w:t>
+      </w:r>
+      <w:r>
+        <w:t xml:space="preserve"> d’organisation (cf plus bas).</w:t>
+      </w:r>
+    </w:p>
+    <w:p>
+      <w:pPr>
+        <w:pStyle w:val="Heading2"/>
+      </w:pPr>
+      <w:r>
+        <w:t>Service web pour activer droit sur EAE de l’évalué</w:t>
+      </w:r>
+    </w:p>
+    <w:p>
+      <w:r>
+        <w:t>Un service web (simplement un lien web) sera appelé par SIRH pour activer le droit de lecture de l’évalué sur son EAE.</w:t>
+      </w:r>
+    </w:p>
+    <w:p>
+      <w:r>
+        <w:t xml:space="preserve">Le format de l’URL à appeler par SIRH pourrait être le suivant : </w:t>
+      </w:r>
+      <w:r>
+        <w:rPr>
+          <w:i/>
+        </w:rPr>
+        <w:t>/_layouts/SIRH/ActiverEAEEvalue.aspx?idEAE=XYZ</w:t>
+      </w:r>
+    </w:p>
+    <w:p>
+      <w:r>
+        <w:t>Un code s’exécutera côté SharePoint pour mettre les droits de l’évalué sur l’EAE spécifié.</w:t>
+      </w:r>
+    </w:p>
+    <w:p>
+      <w:pPr>
+        <w:pStyle w:val="Heading2"/>
+      </w:pPr>
+      <w:r>
+        <w:t>Tache planifiée de mise à jour des droits</w:t>
+      </w:r>
+    </w:p>
+    <w:p>
+      <w:r>
+        <w:t>Dans une version ultérieure, une tâche planifiée sera exécutée toutes les nuits afin de remettre les droits si d’aventure l’organisation de la Mairie change (ex : changement de responsable).</w:t>
+      </w:r>
+    </w:p>
+    <w:p>
+      <w:r>
+        <w:t>Les spécifications et la réalisation de cette tâche planifiée sera faites dans un second temps.</w:t>
+      </w:r>
+    </w:p>
+    <w:p>
+      <w:pPr>
+        <w:pStyle w:val="Heading1"/>
+      </w:pPr>
+      <w:r>
+        <w:t xml:space="preserve">Injection référence </w:t>
+      </w:r>
+      <w:r>
+        <w:t xml:space="preserve">et Finalisation de l’EAE </w:t>
+      </w:r>
+      <w:r>
+        <w:t xml:space="preserve">dans </w:t>
+      </w:r>
+      <w:r>
+        <w:t>SIRH</w:t>
+      </w:r>
+      <w:r>
+        <w:t>-EAE-WS</w:t>
+      </w:r>
+    </w:p>
+    <w:p>
+      <w:pPr>
+        <w:pStyle w:val="Heading2"/>
+      </w:pPr>
+      <w:r>
+        <w:t>Définition du Web service</w:t>
+      </w:r>
+    </w:p>
+    <w:p>
+      <w:r>
+        <w:t xml:space="preserve">Après </w:t>
+      </w:r>
+      <w:r>
+        <w:t>le stockage d’un EAE</w:t>
+      </w:r>
+      <w:r>
+        <w:t xml:space="preserve"> dans la bibliothèque de documents, un service web sera appelé pour communiquer les éléments suivants </w:t>
+      </w:r>
+      <w:r>
+        <w:t xml:space="preserve">à SIRH </w:t>
+      </w:r>
+      <w:r>
+        <w:t>:</w:t>
+      </w:r>
+    </w:p>
+    <w:p>
+      <w:pPr>
+        <w:pStyle w:val="ListParagraph"/>
+        <w:numPr>
+          <w:ilvl w:val="0"/>
+          <w:numId w:val="2"/>
+        </w:numPr>
+      </w:pPr>
+      <w:r>
+        <w:rPr>
+          <w:u w:val="single"/>
+        </w:rPr>
+        <w:t>idEae</w:t>
+      </w:r>
+      <w:r>
+        <w:rPr>
+          <w:u w:val="single"/>
+        </w:rPr>
+        <w:t xml:space="preserve"> </w:t>
+      </w:r>
+      <w:r>
+        <w:rPr>
+          <w:u w:val="single"/>
+        </w:rPr>
+        <w:t>:</w:t>
+      </w:r>
+      <w:r>
+        <w:t xml:space="preserve"> l'ID EAE au sens Web Service (l'entier que le web service aura communiqué ci-dessus)</w:t>
+      </w:r>
+    </w:p>
+    <w:p>
+      <w:pPr>
+        <w:pStyle w:val="ListParagraph"/>
+        <w:numPr>
+          <w:ilvl w:val="0"/>
+          <w:numId w:val="2"/>
+        </w:numPr>
+      </w:pPr>
+      <w:r>
+        <w:rPr>
+          <w:u w:val="single"/>
+        </w:rPr>
+        <w:t>idDocument :</w:t>
+      </w:r>
+      <w:r>
+        <w:t xml:space="preserve"> L'identifiant de cet EAE dans Sharepoint qui sert à former le permalien par lequel la dernière version est toujours atteignable</w:t>
+      </w:r>
+    </w:p>
+    <w:p>
+      <w:pPr>
+        <w:pStyle w:val="ListParagraph"/>
+        <w:numPr>
+          <w:ilvl w:val="0"/>
+          <w:numId w:val="2"/>
+        </w:numPr>
+      </w:pPr>
+      <w:r>
+        <w:rPr>
+          <w:u w:val="single"/>
+        </w:rPr>
+        <w:t>versionDocument :</w:t>
+      </w:r>
+      <w:r>
+        <w:t xml:space="preserve"> La version dans laquelle le document a été stocké. (au format X.Y</w:t>
+      </w:r>
+      <w:bookmarkStart w:id="0" w:name="_GoBack"/>
+      <w:bookmarkEnd w:id="0"/>
+      <w:r>
+        <w:t>)</w:t>
+      </w:r>
+    </w:p>
+    <w:p>
+      <w:pPr>
+        <w:pStyle w:val="ListParagraph"/>
+        <w:numPr>
+          <w:ilvl w:val="0"/>
+          <w:numId w:val="2"/>
+        </w:numPr>
+      </w:pPr>
+      <w:r>
+        <w:rPr>
+          <w:u w:val="single"/>
+        </w:rPr>
+        <w:t>idAgent :</w:t>
+      </w:r>
+      <w:r>
+        <w:t xml:space="preserve"> Le matricule de la personne qui a effectué l'upload. (au format 900xxxx)</w:t>
+      </w:r>
+    </w:p>
+    <w:p>
+      <w:pPr>
+        <w:pStyle w:val="ListParagraph"/>
+        <w:numPr>
+          <w:ilvl w:val="0"/>
+          <w:numId w:val="2"/>
+        </w:numPr>
+      </w:pPr>
+      <w:r>
+        <w:rPr>
+          <w:u w:val="single"/>
+        </w:rPr>
+        <w:t>commentaire :</w:t>
+      </w:r>
+      <w:r>
+        <w:t xml:space="preserve"> le commentaire de l’agent qui finalise l’EAE via le formulaire Sharepoint (ce commentaire doit être restitué à SIRH-EAE lors de l’appel de ce web service)</w:t>
+      </w:r>
+    </w:p>
+    <w:p>
+      <w:r>
+        <w:t xml:space="preserve">Le format du service web </w:t>
+      </w:r>
+      <w:r>
+        <w:t>sera</w:t>
+      </w:r>
+      <w:r>
+        <w:t xml:space="preserve"> </w:t>
+      </w:r>
+      <w:r>
+        <w:t>le suivant :</w:t>
+      </w:r>
+    </w:p>
+    <w:p>
+      <w:pPr>
+        <w:ind w:left="708"/>
+        <w:outlineLvl w:val="0"/>
+        <w:rPr>
+          <w:rStyle w:val="IntenseEmphasis1"/>
+        </w:rPr>
+      </w:pPr>
+      <w:r>
+        <w:rPr>
+          <w:rStyle w:val="IntenseEmphasis1"/>
+        </w:rPr>
+        <w:t>URL:</w:t>
+      </w:r>
+      <w:r>
+        <w:t xml:space="preserve"> POST </w:t>
+      </w:r>
+      <w:hyperlink r:id="rId10" w:history="1">
+        <w:r>
+          <w:rPr>
+            <w:rStyle w:val="Hyperlink"/>
+          </w:rPr>
+          <w:t>http://URL_SERVEUR/</w:t>
+        </w:r>
+        <w:r>
+          <w:rPr>
+            <w:rStyle w:val="Hyperlink"/>
+          </w:rPr>
+          <w:t>eaes</w:t>
+        </w:r>
+        <w:r>
+          <w:rPr>
+            <w:rStyle w:val="Hyperlink"/>
+          </w:rPr>
+          <w:t>/</w:t>
+        </w:r>
+        <w:r>
+          <w:rPr>
+            <w:rStyle w:val="Hyperlink"/>
+          </w:rPr>
+          <w:t>finalizeEae?idEae=&amp;idAgent=</w:t>
+        </w:r>
+      </w:hyperlink>
+      <w:r>
+        <w:t xml:space="preserve">  </w:t>
+      </w:r>
+    </w:p>
+    <w:p>
+      <w:pPr>
+        <w:ind w:left="708"/>
+        <w:rPr>
+          <w:rStyle w:val="IntenseEmphasis1"/>
+        </w:rPr>
+      </w:pPr>
+      <w:r>
+        <w:rPr>
+          <w:rStyle w:val="IntenseEmphasis1"/>
+        </w:rPr>
+        <w:t xml:space="preserve">Header: </w:t>
+      </w:r>
+      <w:r>
+        <w:rPr>
+          <w:rStyle w:val="IntenseEmphasis1"/>
+          <w:b w:val="0"/>
+          <w:i w:val="0"/>
+          <w:color w:val="auto"/>
+        </w:rPr>
+        <w:t>Content-Type: application/json</w:t>
+      </w:r>
+    </w:p>
+    <w:p>
+      <w:pPr>
+        <w:ind w:left="708"/>
+        <w:rPr>
+          <w:rStyle w:val="IntenseEmphasis1"/>
+        </w:rPr>
+      </w:pPr>
+      <w:r>
+        <w:rPr>
+          <w:rStyle w:val="IntenseEmphasis1"/>
+        </w:rPr>
+        <w:t>idEae:</w:t>
+      </w:r>
+      <w:r>
+        <w:t xml:space="preserve"> identifiant de l’Eae</w:t>
+      </w:r>
+    </w:p>
+    <w:p>
+      <w:pPr>
+        <w:ind w:left="708"/>
+        <w:rPr>
+          <w:rStyle w:val="IntenseEmphasis1"/>
+        </w:rPr>
+      </w:pPr>
+      <w:r>
+        <w:rPr>
+          <w:rStyle w:val="IntenseEmphasis1"/>
+        </w:rPr>
+        <w:t>idAgent:</w:t>
+      </w:r>
+      <w:r>
+        <w:t xml:space="preserve"> identifiant de l’agent ayant téléchargé (finalisé) l’EAE</w:t>
+      </w:r>
+    </w:p>
+    <w:p>
+      <w:pPr>
+        <w:ind w:left="708"/>
+        <w:outlineLvl w:val="0"/>
+        <w:rPr>
+          <w:rStyle w:val="IntenseEmphasis1"/>
+        </w:rPr>
+      </w:pPr>
+      <w:r>
+        <w:rPr>
+          <w:rStyle w:val="IntenseEmphasis1"/>
+        </w:rPr>
+        <w:t>Format JSON attendu</w:t>
+      </w:r>
+      <w:r>
+        <w:rPr>
+          <w:rStyle w:val="IntenseEmphasis1"/>
+        </w:rPr>
+        <w:t xml:space="preserve"> (http Code : 200)</w:t>
+      </w:r>
+    </w:p>
+    <w:p>
+      <w:pPr>
+        <w:pBdr>
+          <w:top w:val="single" w:sz="4" w:space="1" w:color="000000"/>
+          <w:left w:val="single" w:sz="4" w:space="1" w:color="000000"/>
+          <w:bottom w:val="single" w:sz="4" w:space="1" w:color="000000"/>
+          <w:right w:val="single" w:sz="4" w:space="1" w:color="000000"/>
+        </w:pBdr>
+        <w:shd w:val="clear" w:color="auto" w:fill="DAEEF3"/>
+        <w:spacing w:after="0" w:line="240" w:lineRule="auto"/>
+        <w:ind w:left="708"/>
+        <w:rPr>
+          <w:rFonts w:ascii="Courier New" w:hAnsi="Courier New" w:cs="Courier New"/>
+          <w:color w:val="000000"/>
+          <w:sz w:val="20"/>
+          <w:szCs w:val="20"/>
+        </w:rPr>
+      </w:pPr>
+      <w:r>
+        <w:rPr>
+          <w:rFonts w:ascii="Courier New" w:hAnsi="Courier New" w:cs="Courier New"/>
+          <w:color w:val="000000"/>
+          <w:sz w:val="20"/>
+          <w:szCs w:val="20"/>
+        </w:rPr>
+        <w:t>{</w:t>
+      </w:r>
+    </w:p>
+    <w:p>
+      <w:pPr>
+        <w:pBdr>
+          <w:top w:val="single" w:sz="4" w:space="1" w:color="000000"/>
+          <w:left w:val="single" w:sz="4" w:space="1" w:color="000000"/>
+          <w:bottom w:val="single" w:sz="4" w:space="1" w:color="000000"/>
+          <w:right w:val="single" w:sz="4" w:space="1" w:color="000000"/>
+        </w:pBdr>
+        <w:shd w:val="clear" w:color="auto" w:fill="DAEEF3"/>
+        <w:spacing w:after="0" w:line="240" w:lineRule="auto"/>
+        <w:ind w:left="708"/>
+        <w:rPr>
+          <w:rFonts w:ascii="Courier New" w:hAnsi="Courier New" w:cs="Courier New"/>
+          <w:color w:val="000000"/>
+          <w:sz w:val="20"/>
+          <w:szCs w:val="20"/>
+        </w:rPr>
+      </w:pPr>
+      <w:r>
+        <w:rPr>
+          <w:rFonts w:ascii="Courier New" w:hAnsi="Courier New" w:cs="Courier New"/>
+          <w:color w:val="000000"/>
+          <w:sz w:val="20"/>
+          <w:szCs w:val="20"/>
+        </w:rPr>
+        <w:lastRenderedPageBreak/>
+        <w:t xml:space="preserve">  "</w:t>
+      </w:r>
+      <w:r>
+        <w:rPr>
+          <w:rFonts w:ascii="Courier New" w:hAnsi="Courier New" w:cs="Courier New"/>
+          <w:color w:val="000000"/>
+          <w:sz w:val="20"/>
+          <w:szCs w:val="20"/>
+        </w:rPr>
+        <w:t>idDocument</w:t>
+      </w:r>
+      <w:r>
+        <w:rPr>
+          <w:rFonts w:ascii="Courier New" w:hAnsi="Courier New" w:cs="Courier New"/>
+          <w:color w:val="000000"/>
+          <w:sz w:val="20"/>
+          <w:szCs w:val="20"/>
+        </w:rPr>
+        <w:t>": "",</w:t>
+      </w:r>
+    </w:p>
+    <w:p>
+      <w:pPr>
+        <w:pBdr>
+          <w:top w:val="single" w:sz="4" w:space="1" w:color="000000"/>
+          <w:left w:val="single" w:sz="4" w:space="1" w:color="000000"/>
+          <w:bottom w:val="single" w:sz="4" w:space="1" w:color="000000"/>
+          <w:right w:val="single" w:sz="4" w:space="1" w:color="000000"/>
+        </w:pBdr>
+        <w:shd w:val="clear" w:color="auto" w:fill="DAEEF3"/>
+        <w:spacing w:after="0" w:line="240" w:lineRule="auto"/>
+        <w:ind w:left="708"/>
+        <w:rPr>
+          <w:rFonts w:ascii="Courier New" w:hAnsi="Courier New" w:cs="Courier New"/>
+          <w:color w:val="000000"/>
+          <w:sz w:val="20"/>
+          <w:szCs w:val="20"/>
+        </w:rPr>
+      </w:pPr>
+      <w:r>
+        <w:rPr>
+          <w:rFonts w:ascii="Courier New" w:hAnsi="Courier New" w:cs="Courier New"/>
+          <w:color w:val="000000"/>
+          <w:sz w:val="20"/>
+          <w:szCs w:val="20"/>
+        </w:rPr>
+        <w:t xml:space="preserve">  </w:t>
+      </w:r>
+      <w:r>
+        <w:rPr>
+          <w:rFonts w:ascii="Courier New" w:hAnsi="Courier New" w:cs="Courier New"/>
+          <w:color w:val="000000"/>
+          <w:sz w:val="20"/>
+          <w:szCs w:val="20"/>
+        </w:rPr>
+        <w:t>"versionDocument" : "",</w:t>
+      </w:r>
+    </w:p>
+    <w:p>
+      <w:pPr>
+        <w:pBdr>
+          <w:top w:val="single" w:sz="4" w:space="1" w:color="000000"/>
+          <w:left w:val="single" w:sz="4" w:space="1" w:color="000000"/>
+          <w:bottom w:val="single" w:sz="4" w:space="1" w:color="000000"/>
+          <w:right w:val="single" w:sz="4" w:space="1" w:color="000000"/>
+        </w:pBdr>
+        <w:shd w:val="clear" w:color="auto" w:fill="DAEEF3"/>
+        <w:spacing w:after="0" w:line="240" w:lineRule="auto"/>
+        <w:ind w:left="708"/>
+        <w:rPr>
+          <w:rFonts w:ascii="Courier New" w:hAnsi="Courier New" w:cs="Courier New"/>
+          <w:color w:val="000000"/>
+          <w:sz w:val="20"/>
+          <w:szCs w:val="20"/>
+        </w:rPr>
+      </w:pPr>
+      <w:r>
+        <w:rPr>
+          <w:rFonts w:ascii="Courier New" w:hAnsi="Courier New" w:cs="Courier New"/>
+          <w:color w:val="000000"/>
+          <w:sz w:val="20"/>
+          <w:szCs w:val="20"/>
+        </w:rPr>
+        <w:t xml:space="preserve">  "commentaire" : ""</w:t>
+      </w:r>
+    </w:p>
+    <w:p>
+      <w:pPr>
+        <w:pBdr>
+          <w:top w:val="single" w:sz="4" w:space="1" w:color="000000"/>
+          <w:left w:val="single" w:sz="4" w:space="1" w:color="000000"/>
+          <w:bottom w:val="single" w:sz="4" w:space="1" w:color="000000"/>
+          <w:right w:val="single" w:sz="4" w:space="1" w:color="000000"/>
+        </w:pBdr>
+        <w:shd w:val="clear" w:color="auto" w:fill="DAEEF3"/>
+        <w:spacing w:after="0" w:line="240" w:lineRule="auto"/>
+        <w:ind w:left="708"/>
+        <w:rPr>
           <w:rStyle w:val="IntenseEmphasis1"/>
           <w:b w:val="0"/>
           <w:bCs w:val="0"/>
@@ -1690,7 +2730,6 @@
         <w:pStyle w:val="Heading1"/>
       </w:pPr>
       <w:r>
-        <w:lastRenderedPageBreak/>
         <w:t>Note : le couple idDocument et versionDocument sont la clé unique permettant de retrouver le document dans la GED.</w:t>
       </w:r>
       <w:r>
@@ -3733,7 +4772,7 @@
   <a:extraClrSchemeLst/>
   <a:extLst>
     <a:ext uri="{05A4C25C-085E-4340-85A3-A5531E510DB2}">
-      <thm15:themeFamily xmlns="" xmlns:thm15="http://schemas.microsoft.com/office/thememl/2012/main" name="Office Theme" id="{62F939B6-93AF-4DB8-9C6B-D6C7DFDC589F}" vid="{4A3C46E8-61CC-4603-A589-7422A47A8E4A}"/>
+      <thm15:themeFamily xmlns:thm15="http://schemas.microsoft.com/office/thememl/2012/main" xmlns="" name="Office Theme" id="{62F939B6-93AF-4DB8-9C6B-D6C7DFDC589F}" vid="{4A3C46E8-61CC-4603-A589-7422A47A8E4A}"/>
     </a:ext>
   </a:extLst>
 </a:theme>

</xml_diff>